<commit_message>
files has been modified
</commit_message>
<xml_diff>
--- a/GitHub.docx
+++ b/GitHub.docx
@@ -662,7 +662,6 @@
           <w:szCs w:val="24"/>
           <w:lang w:val="en-IN" w:eastAsia="en-IN"/>
         </w:rPr>
-        <w:lastRenderedPageBreak/>
         <w:drawing>
           <wp:inline distT="0" distB="0" distL="0" distR="0" wp14:anchorId="4D1659C3" wp14:editId="00D89486">
             <wp:extent cx="2619375" cy="590550"/>
@@ -718,6 +717,7 @@
           <w:sz w:val="24"/>
           <w:szCs w:val="24"/>
         </w:rPr>
+        <w:lastRenderedPageBreak/>
         <w:t>Configuring Git</w:t>
       </w:r>
     </w:p>
@@ -745,6 +745,7 @@
       <w:r>
         <w:rPr>
           <w:rFonts w:ascii="Arial" w:hAnsi="Arial" w:cs="Arial"/>
+          <w:noProof/>
         </w:rPr>
         <w:drawing>
           <wp:inline distT="0" distB="0" distL="0" distR="0" wp14:anchorId="61EDB67D" wp14:editId="777EB4E5">
@@ -848,40 +849,23 @@
           <w:sz w:val="24"/>
           <w:szCs w:val="24"/>
         </w:rPr>
-        <w:t xml:space="preserve"> --global </w:t>
-      </w:r>
-      <w:r>
+        <w:t xml:space="preserve"> --global –list</w:t>
+      </w:r>
+    </w:p>
+    <w:p>
+      <w:pPr>
+        <w:pStyle w:val="HTMLPreformatted"/>
         <w:rPr>
           <w:rStyle w:val="HTMLCode"/>
           <w:rFonts w:ascii="Arial" w:hAnsi="Arial" w:cs="Arial"/>
           <w:sz w:val="24"/>
           <w:szCs w:val="24"/>
         </w:rPr>
-        <w:t>–</w:t>
-      </w:r>
-      <w:r>
-        <w:rPr>
-          <w:rStyle w:val="HTMLCode"/>
-          <w:rFonts w:ascii="Arial" w:hAnsi="Arial" w:cs="Arial"/>
-          <w:sz w:val="24"/>
-          <w:szCs w:val="24"/>
-        </w:rPr>
-        <w:t>list</w:t>
-      </w:r>
-    </w:p>
-    <w:p>
-      <w:pPr>
-        <w:pStyle w:val="HTMLPreformatted"/>
-        <w:rPr>
-          <w:rStyle w:val="HTMLCode"/>
-          <w:rFonts w:ascii="Arial" w:hAnsi="Arial" w:cs="Arial"/>
-          <w:sz w:val="24"/>
-          <w:szCs w:val="24"/>
-        </w:rPr>
-      </w:pPr>
-      <w:r>
-        <w:rPr>
-          <w:rFonts w:ascii="Arial" w:hAnsi="Arial" w:cs="Arial"/>
+      </w:pPr>
+      <w:r>
+        <w:rPr>
+          <w:rFonts w:ascii="Arial" w:hAnsi="Arial" w:cs="Arial"/>
+          <w:noProof/>
           <w:sz w:val="24"/>
           <w:szCs w:val="24"/>
         </w:rPr>
@@ -1323,7 +1307,6 @@
           <w:szCs w:val="24"/>
           <w:lang w:val="en-IN" w:eastAsia="en-IN"/>
         </w:rPr>
-        <w:lastRenderedPageBreak/>
         <w:t>In a team setting, knowing who made specific changes helps in communication and accountability.</w:t>
       </w:r>
     </w:p>
@@ -1828,6 +1811,15 @@
         </w:rPr>
         <w:t>git branch -m main</w:t>
       </w:r>
+      <w:r>
+        <w:rPr>
+          <w:rStyle w:val="HTMLCode"/>
+          <w:rFonts w:ascii="Arial" w:hAnsi="Arial" w:cs="Arial"/>
+          <w:sz w:val="24"/>
+          <w:szCs w:val="24"/>
+        </w:rPr>
+        <w:t xml:space="preserve"> </w:t>
+      </w:r>
     </w:p>
     <w:p>
       <w:pPr>
@@ -1928,7 +1920,6 @@
           <w:szCs w:val="24"/>
           <w:lang w:val="en-IN" w:eastAsia="en-IN"/>
         </w:rPr>
-        <w:lastRenderedPageBreak/>
         <w:t xml:space="preserve">The </w:t>
       </w:r>
       <w:r>
@@ -2124,6 +2115,7 @@
           <w:szCs w:val="24"/>
           <w:lang w:val="en-IN" w:eastAsia="en-IN"/>
         </w:rPr>
+        <w:lastRenderedPageBreak/>
         <w:t>git</w:t>
       </w:r>
       <w:proofErr w:type="gramEnd"/>
@@ -2686,7 +2678,6 @@
           <w:szCs w:val="24"/>
           <w:lang w:val="en-IN" w:eastAsia="en-IN"/>
         </w:rPr>
-        <w:lastRenderedPageBreak/>
         <w:drawing>
           <wp:inline distT="0" distB="0" distL="0" distR="0" wp14:anchorId="6555E9D4" wp14:editId="2BF853D1">
             <wp:extent cx="4695825" cy="1552575"/>
@@ -2854,6 +2845,7 @@
           <w:szCs w:val="24"/>
           <w:lang w:val="en-IN" w:eastAsia="en-IN"/>
         </w:rPr>
+        <w:lastRenderedPageBreak/>
         <w:t>After committing, Git starts tracking the file.</w:t>
       </w:r>
     </w:p>
@@ -3404,7 +3396,6 @@
           <w:szCs w:val="27"/>
           <w:lang w:val="en-IN" w:eastAsia="en-IN"/>
         </w:rPr>
-        <w:lastRenderedPageBreak/>
         <w:t>Skipping the Staging Step</w:t>
       </w:r>
     </w:p>
@@ -3596,6 +3587,7 @@
         <w:rPr>
           <w:lang w:val="en-IN" w:eastAsia="en-IN"/>
         </w:rPr>
+        <w:lastRenderedPageBreak/>
         <w:drawing>
           <wp:inline distT="0" distB="0" distL="0" distR="0" wp14:anchorId="62EDFB27" wp14:editId="7B857CD7">
             <wp:extent cx="5731510" cy="3923030"/>
@@ -3808,7 +3800,6 @@
           <w:szCs w:val="24"/>
           <w:lang w:val="en-IN" w:eastAsia="en-IN"/>
         </w:rPr>
-        <w:lastRenderedPageBreak/>
         <w:t>Common Scenarios</w:t>
       </w:r>
     </w:p>
@@ -4041,6 +4032,7 @@
           <w:szCs w:val="24"/>
           <w:lang w:val="en-IN" w:eastAsia="en-IN"/>
         </w:rPr>
+        <w:lastRenderedPageBreak/>
         <w:t>Compare Two Commits</w:t>
       </w:r>
       <w:r>
@@ -4488,7 +4480,6 @@
         <w:rPr>
           <w:lang w:val="en-IN" w:eastAsia="en-IN"/>
         </w:rPr>
-        <w:lastRenderedPageBreak/>
         <w:drawing>
           <wp:inline distT="0" distB="0" distL="0" distR="0" wp14:anchorId="7A7BCDB9" wp14:editId="50EB9433">
             <wp:extent cx="4543425" cy="2200275"/>
@@ -4572,6 +4563,7 @@
           <w:szCs w:val="24"/>
           <w:lang w:val="en-IN" w:eastAsia="en-IN"/>
         </w:rPr>
+        <w:lastRenderedPageBreak/>
         <w:t>To remove a file from the Git repository while keeping it in the local file system, use:</w:t>
       </w:r>
     </w:p>
@@ -4868,27 +4860,835 @@
     </w:p>
     <w:p>
       <w:pPr>
-        <w:rPr>
-          <w:rFonts w:ascii="Arial" w:hAnsi="Arial" w:cs="Arial"/>
-          <w:sz w:val="24"/>
-          <w:szCs w:val="24"/>
-        </w:rPr>
-      </w:pPr>
-    </w:p>
-    <w:p>
-      <w:pPr>
-        <w:rPr>
-          <w:rFonts w:ascii="Arial" w:hAnsi="Arial" w:cs="Arial"/>
-          <w:sz w:val="24"/>
-          <w:szCs w:val="24"/>
+        <w:pStyle w:val="Heading2"/>
+        <w:rPr>
+          <w:noProof w:val="0"/>
+          <w:lang w:val="en-IN"/>
         </w:rPr>
       </w:pPr>
       <w:bookmarkStart w:id="0" w:name="_GoBack"/>
-      <w:bookmarkEnd w:id="0"/>
+      <w:r>
+        <w:rPr>
+          <w:rStyle w:val="Strong"/>
+          <w:b w:val="0"/>
+          <w:bCs w:val="0"/>
+        </w:rPr>
+        <w:t>How to Connect a Local Repository to a Remote Repository</w:t>
+      </w:r>
+    </w:p>
+    <w:p>
+      <w:pPr>
+        <w:pStyle w:val="Heading3"/>
+      </w:pPr>
+      <w:r>
+        <w:rPr>
+          <w:rStyle w:val="Strong"/>
+          <w:b/>
+          <w:bCs/>
+        </w:rPr>
+        <w:t>1. Generate an SSH Key (One-Time Setup)</w:t>
+      </w:r>
+    </w:p>
+    <w:p>
+      <w:pPr>
+        <w:pStyle w:val="NormalWeb"/>
+      </w:pPr>
+      <w:r>
+        <w:t>To enable secure communication between your local machine and a remote repository (e.g., GitHub):</w:t>
+      </w:r>
+    </w:p>
+    <w:p>
+      <w:pPr>
+        <w:pStyle w:val="NormalWeb"/>
+        <w:numPr>
+          <w:ilvl w:val="0"/>
+          <w:numId w:val="26"/>
+        </w:numPr>
+      </w:pPr>
+      <w:r>
+        <w:t>Run the following command to generate an SSH key:</w:t>
+      </w:r>
+    </w:p>
+    <w:p>
+      <w:pPr>
+        <w:pStyle w:val="HTMLPreformatted"/>
+        <w:ind w:left="720"/>
+        <w:rPr>
+          <w:rStyle w:val="HTMLCode"/>
+        </w:rPr>
+      </w:pPr>
+      <w:proofErr w:type="spellStart"/>
+      <w:proofErr w:type="gramStart"/>
+      <w:r>
+        <w:rPr>
+          <w:rStyle w:val="HTMLCode"/>
+        </w:rPr>
+        <w:t>ssh-keygen</w:t>
+      </w:r>
+      <w:proofErr w:type="spellEnd"/>
+      <w:proofErr w:type="gramEnd"/>
+      <w:r>
+        <w:rPr>
+          <w:rStyle w:val="HTMLCode"/>
+        </w:rPr>
+        <w:t xml:space="preserve"> -o</w:t>
+      </w:r>
+    </w:p>
+    <w:p>
+      <w:pPr>
+        <w:pStyle w:val="ListParagraph"/>
+        <w:numPr>
+          <w:ilvl w:val="0"/>
+          <w:numId w:val="30"/>
+        </w:numPr>
+        <w:spacing w:before="100" w:beforeAutospacing="1" w:after="100" w:afterAutospacing="1" w:line="240" w:lineRule="auto"/>
+      </w:pPr>
+      <w:r>
+        <w:t xml:space="preserve">The key will be saved in the </w:t>
+      </w:r>
+      <w:r>
+        <w:rPr>
+          <w:rStyle w:val="HTMLCode"/>
+          <w:rFonts w:eastAsiaTheme="minorHAnsi"/>
+        </w:rPr>
+        <w:t>.ssh</w:t>
+      </w:r>
+      <w:r>
+        <w:t xml:space="preserve"> directory on your machine.</w:t>
+      </w:r>
+    </w:p>
+    <w:p>
+      <w:pPr>
+        <w:pStyle w:val="NormalWeb"/>
+        <w:numPr>
+          <w:ilvl w:val="0"/>
+          <w:numId w:val="26"/>
+        </w:numPr>
+      </w:pPr>
+      <w:r>
+        <w:t xml:space="preserve">Locate the generated key in the </w:t>
+      </w:r>
+      <w:r>
+        <w:rPr>
+          <w:rStyle w:val="HTMLCode"/>
+        </w:rPr>
+        <w:t>.</w:t>
+      </w:r>
+      <w:proofErr w:type="spellStart"/>
+      <w:r>
+        <w:rPr>
+          <w:rStyle w:val="HTMLCode"/>
+        </w:rPr>
+        <w:t>ssh</w:t>
+      </w:r>
+      <w:proofErr w:type="spellEnd"/>
+      <w:r>
+        <w:t xml:space="preserve"> folder (typically </w:t>
+      </w:r>
+      <w:r>
+        <w:rPr>
+          <w:rStyle w:val="HTMLCode"/>
+        </w:rPr>
+        <w:t>~/.</w:t>
+      </w:r>
+      <w:proofErr w:type="spellStart"/>
+      <w:r>
+        <w:rPr>
+          <w:rStyle w:val="HTMLCode"/>
+        </w:rPr>
+        <w:t>ssh</w:t>
+      </w:r>
+      <w:proofErr w:type="spellEnd"/>
+      <w:r>
+        <w:rPr>
+          <w:rStyle w:val="HTMLCode"/>
+        </w:rPr>
+        <w:t>/id_rsa.pub</w:t>
+      </w:r>
+      <w:r>
+        <w:t>).</w:t>
+      </w:r>
+    </w:p>
+    <w:p>
+      <w:pPr>
+        <w:pStyle w:val="NormalWeb"/>
+        <w:ind w:left="360"/>
+      </w:pPr>
+      <w:r>
+        <w:drawing>
+          <wp:inline distT="0" distB="0" distL="0" distR="0" wp14:anchorId="7937D202" wp14:editId="6D80846B">
+            <wp:extent cx="5581650" cy="3105150"/>
+            <wp:effectExtent l="0" t="0" r="0" b="0"/>
+            <wp:docPr id="8" name="Picture 8"/>
+            <wp:cNvGraphicFramePr>
+              <a:graphicFrameLocks xmlns:a="http://schemas.openxmlformats.org/drawingml/2006/main" noChangeAspect="1"/>
+            </wp:cNvGraphicFramePr>
+            <a:graphic xmlns:a="http://schemas.openxmlformats.org/drawingml/2006/main">
+              <a:graphicData uri="http://schemas.openxmlformats.org/drawingml/2006/picture">
+                <pic:pic xmlns:pic="http://schemas.openxmlformats.org/drawingml/2006/picture">
+                  <pic:nvPicPr>
+                    <pic:cNvPr id="1" name=""/>
+                    <pic:cNvPicPr/>
+                  </pic:nvPicPr>
+                  <pic:blipFill>
+                    <a:blip r:embed="rId23"/>
+                    <a:stretch>
+                      <a:fillRect/>
+                    </a:stretch>
+                  </pic:blipFill>
+                  <pic:spPr>
+                    <a:xfrm>
+                      <a:off x="0" y="0"/>
+                      <a:ext cx="5581650" cy="3105150"/>
+                    </a:xfrm>
+                    <a:prstGeom prst="rect">
+                      <a:avLst/>
+                    </a:prstGeom>
+                  </pic:spPr>
+                </pic:pic>
+              </a:graphicData>
+            </a:graphic>
+          </wp:inline>
+        </w:drawing>
+      </w:r>
+    </w:p>
+    <w:p>
+      <w:pPr>
+        <w:pStyle w:val="NormalWeb"/>
+      </w:pPr>
+      <w:r>
+        <w:lastRenderedPageBreak/>
+        <w:drawing>
+          <wp:inline distT="0" distB="0" distL="0" distR="0" wp14:anchorId="2C7A85E6" wp14:editId="736F9774">
+            <wp:extent cx="5731510" cy="1600200"/>
+            <wp:effectExtent l="0" t="0" r="2540" b="0"/>
+            <wp:docPr id="13" name="Picture 13"/>
+            <wp:cNvGraphicFramePr>
+              <a:graphicFrameLocks xmlns:a="http://schemas.openxmlformats.org/drawingml/2006/main" noChangeAspect="1"/>
+            </wp:cNvGraphicFramePr>
+            <a:graphic xmlns:a="http://schemas.openxmlformats.org/drawingml/2006/main">
+              <a:graphicData uri="http://schemas.openxmlformats.org/drawingml/2006/picture">
+                <pic:pic xmlns:pic="http://schemas.openxmlformats.org/drawingml/2006/picture">
+                  <pic:nvPicPr>
+                    <pic:cNvPr id="1" name=""/>
+                    <pic:cNvPicPr/>
+                  </pic:nvPicPr>
+                  <pic:blipFill>
+                    <a:blip r:embed="rId24"/>
+                    <a:stretch>
+                      <a:fillRect/>
+                    </a:stretch>
+                  </pic:blipFill>
+                  <pic:spPr>
+                    <a:xfrm>
+                      <a:off x="0" y="0"/>
+                      <a:ext cx="5731510" cy="1600200"/>
+                    </a:xfrm>
+                    <a:prstGeom prst="rect">
+                      <a:avLst/>
+                    </a:prstGeom>
+                  </pic:spPr>
+                </pic:pic>
+              </a:graphicData>
+            </a:graphic>
+          </wp:inline>
+        </w:drawing>
+      </w:r>
+    </w:p>
+    <w:p>
+      <w:r>
+        <w:pict>
+          <v:rect id="_x0000_i1028" style="width:0;height:1.5pt" o:hralign="center" o:hrstd="t" o:hr="t" fillcolor="#a0a0a0" stroked="f"/>
+        </w:pict>
+      </w:r>
+    </w:p>
+    <w:p>
+      <w:pPr>
+        <w:pStyle w:val="Heading3"/>
+      </w:pPr>
+      <w:r>
+        <w:rPr>
+          <w:rStyle w:val="Strong"/>
+          <w:b/>
+          <w:bCs/>
+        </w:rPr>
+        <w:t>2. Add the SSH Key to GitHub</w:t>
+      </w:r>
+    </w:p>
+    <w:p>
+      <w:pPr>
+        <w:pStyle w:val="NormalWeb"/>
+        <w:numPr>
+          <w:ilvl w:val="0"/>
+          <w:numId w:val="27"/>
+        </w:numPr>
+      </w:pPr>
+      <w:r>
+        <w:t>Copy the contents of the public key file (</w:t>
+      </w:r>
+      <w:r>
+        <w:rPr>
+          <w:rStyle w:val="HTMLCode"/>
+        </w:rPr>
+        <w:t>id_rsa.pub</w:t>
+      </w:r>
+      <w:r>
+        <w:t>). You can use the following command:</w:t>
+      </w:r>
+    </w:p>
+    <w:p>
+      <w:pPr>
+        <w:pStyle w:val="NormalWeb"/>
+        <w:numPr>
+          <w:ilvl w:val="0"/>
+          <w:numId w:val="27"/>
+        </w:numPr>
+        <w:rPr>
+          <w:rStyle w:val="HTMLCode"/>
+          <w:rFonts w:ascii="Times New Roman" w:hAnsi="Times New Roman" w:cs="Times New Roman"/>
+          <w:sz w:val="24"/>
+          <w:szCs w:val="24"/>
+        </w:rPr>
+      </w:pPr>
+      <w:r>
+        <w:rPr>
+          <w:rStyle w:val="hljs-builtin"/>
+        </w:rPr>
+        <w:t>cat</w:t>
+      </w:r>
+      <w:r>
+        <w:rPr>
+          <w:rStyle w:val="HTMLCode"/>
+        </w:rPr>
+        <w:t xml:space="preserve"> ~/.</w:t>
+      </w:r>
+      <w:proofErr w:type="spellStart"/>
+      <w:r>
+        <w:rPr>
+          <w:rStyle w:val="HTMLCode"/>
+        </w:rPr>
+        <w:t>ssh</w:t>
+      </w:r>
+      <w:proofErr w:type="spellEnd"/>
+      <w:r>
+        <w:rPr>
+          <w:rStyle w:val="HTMLCode"/>
+        </w:rPr>
+        <w:t>/id_rsa.pub</w:t>
+      </w:r>
+    </w:p>
+    <w:p>
+      <w:pPr>
+        <w:pStyle w:val="NormalWeb"/>
+        <w:numPr>
+          <w:ilvl w:val="0"/>
+          <w:numId w:val="27"/>
+        </w:numPr>
+      </w:pPr>
+      <w:r>
+        <w:t>Log in to your GitHub account.</w:t>
+      </w:r>
+    </w:p>
+    <w:p>
+      <w:pPr>
+        <w:pStyle w:val="NormalWeb"/>
+        <w:numPr>
+          <w:ilvl w:val="0"/>
+          <w:numId w:val="27"/>
+        </w:numPr>
+      </w:pPr>
+      <w:r>
+        <w:t xml:space="preserve">Navigate to </w:t>
+      </w:r>
+      <w:r>
+        <w:rPr>
+          <w:rStyle w:val="Strong"/>
+        </w:rPr>
+        <w:t>Settings</w:t>
+      </w:r>
+      <w:r>
+        <w:t xml:space="preserve"> → </w:t>
+      </w:r>
+      <w:r>
+        <w:rPr>
+          <w:rStyle w:val="Strong"/>
+        </w:rPr>
+        <w:t>SSH and GPG keys</w:t>
+      </w:r>
+      <w:r>
+        <w:t>.</w:t>
+      </w:r>
+    </w:p>
+    <w:p>
+      <w:pPr>
+        <w:pStyle w:val="NormalWeb"/>
+        <w:numPr>
+          <w:ilvl w:val="0"/>
+          <w:numId w:val="27"/>
+        </w:numPr>
+      </w:pPr>
+      <w:r>
+        <w:t xml:space="preserve">Click on </w:t>
+      </w:r>
+      <w:r>
+        <w:rPr>
+          <w:rStyle w:val="Strong"/>
+        </w:rPr>
+        <w:t>New SSH key</w:t>
+      </w:r>
+      <w:r>
+        <w:t>.</w:t>
+      </w:r>
+    </w:p>
+    <w:p>
+      <w:pPr>
+        <w:pStyle w:val="NormalWeb"/>
+        <w:numPr>
+          <w:ilvl w:val="0"/>
+          <w:numId w:val="27"/>
+        </w:numPr>
+      </w:pPr>
+      <w:r>
+        <w:t>Provide a title for the key (e.g., "My Laptop SSH Key").</w:t>
+      </w:r>
+    </w:p>
+    <w:p>
+      <w:pPr>
+        <w:pStyle w:val="NormalWeb"/>
+        <w:numPr>
+          <w:ilvl w:val="0"/>
+          <w:numId w:val="27"/>
+        </w:numPr>
+      </w:pPr>
+      <w:r>
+        <w:t xml:space="preserve">Paste the copied key into the </w:t>
+      </w:r>
+      <w:r>
+        <w:rPr>
+          <w:rStyle w:val="Strong"/>
+        </w:rPr>
+        <w:t>Key</w:t>
+      </w:r>
+      <w:r>
+        <w:t xml:space="preserve"> field.</w:t>
+      </w:r>
+    </w:p>
+    <w:p>
+      <w:pPr>
+        <w:pStyle w:val="NormalWeb"/>
+        <w:numPr>
+          <w:ilvl w:val="0"/>
+          <w:numId w:val="27"/>
+        </w:numPr>
+      </w:pPr>
+      <w:r>
+        <w:t xml:space="preserve">Click </w:t>
+      </w:r>
+      <w:r>
+        <w:rPr>
+          <w:rStyle w:val="Strong"/>
+        </w:rPr>
+        <w:t>Add SSH key</w:t>
+      </w:r>
+      <w:r>
+        <w:t>.</w:t>
+      </w:r>
+    </w:p>
+    <w:p>
+      <w:pPr>
+        <w:pStyle w:val="NormalWeb"/>
+      </w:pPr>
+      <w:r>
+        <w:t>Now, your local machine (client) and GitHub (server) are connected. This allows GitHub to verify your identity when you push changes.</w:t>
+      </w:r>
+    </w:p>
+    <w:p>
+      <w:pPr>
+        <w:pStyle w:val="NormalWeb"/>
+      </w:pPr>
+      <w:r>
+        <w:drawing>
+          <wp:inline distT="0" distB="0" distL="0" distR="0" wp14:anchorId="01F391F9" wp14:editId="7833B247">
+            <wp:extent cx="5731510" cy="2362200"/>
+            <wp:effectExtent l="0" t="0" r="2540" b="0"/>
+            <wp:docPr id="14" name="Picture 14"/>
+            <wp:cNvGraphicFramePr>
+              <a:graphicFrameLocks xmlns:a="http://schemas.openxmlformats.org/drawingml/2006/main" noChangeAspect="1"/>
+            </wp:cNvGraphicFramePr>
+            <a:graphic xmlns:a="http://schemas.openxmlformats.org/drawingml/2006/main">
+              <a:graphicData uri="http://schemas.openxmlformats.org/drawingml/2006/picture">
+                <pic:pic xmlns:pic="http://schemas.openxmlformats.org/drawingml/2006/picture">
+                  <pic:nvPicPr>
+                    <pic:cNvPr id="1" name=""/>
+                    <pic:cNvPicPr/>
+                  </pic:nvPicPr>
+                  <pic:blipFill>
+                    <a:blip r:embed="rId25"/>
+                    <a:stretch>
+                      <a:fillRect/>
+                    </a:stretch>
+                  </pic:blipFill>
+                  <pic:spPr>
+                    <a:xfrm>
+                      <a:off x="0" y="0"/>
+                      <a:ext cx="5731510" cy="2362200"/>
+                    </a:xfrm>
+                    <a:prstGeom prst="rect">
+                      <a:avLst/>
+                    </a:prstGeom>
+                  </pic:spPr>
+                </pic:pic>
+              </a:graphicData>
+            </a:graphic>
+          </wp:inline>
+        </w:drawing>
+      </w:r>
+    </w:p>
+    <w:p>
+      <w:r>
+        <w:pict>
+          <v:rect id="_x0000_i1029" style="width:0;height:1.5pt" o:hralign="center" o:hrstd="t" o:hr="t" fillcolor="#a0a0a0" stroked="f"/>
+        </w:pict>
+      </w:r>
+    </w:p>
+    <w:p>
+      <w:pPr>
+        <w:pStyle w:val="Heading3"/>
+      </w:pPr>
+      <w:r>
+        <w:rPr>
+          <w:rStyle w:val="Strong"/>
+          <w:b/>
+          <w:bCs/>
+        </w:rPr>
+        <w:t>3. Connect the Local Repository to a Remote Repository</w:t>
+      </w:r>
+    </w:p>
+    <w:p>
+      <w:pPr>
+        <w:pStyle w:val="NormalWeb"/>
+      </w:pPr>
+      <w:r>
+        <w:t>Run the following command to link your local repository to the remote repository:</w:t>
+      </w:r>
+    </w:p>
+    <w:p>
+      <w:pPr>
+        <w:pStyle w:val="HTMLPreformatted"/>
+        <w:rPr>
+          <w:rStyle w:val="HTMLCode"/>
+        </w:rPr>
+      </w:pPr>
+      <w:proofErr w:type="gramStart"/>
+      <w:r>
+        <w:rPr>
+          <w:rStyle w:val="HTMLCode"/>
+        </w:rPr>
+        <w:t>git</w:t>
+      </w:r>
+      <w:proofErr w:type="gramEnd"/>
+      <w:r>
+        <w:rPr>
+          <w:rStyle w:val="HTMLCode"/>
+        </w:rPr>
+        <w:t xml:space="preserve"> remote add origin </w:t>
+      </w:r>
+      <w:proofErr w:type="spellStart"/>
+      <w:r>
+        <w:rPr>
+          <w:rStyle w:val="HTMLCode"/>
+        </w:rPr>
+        <w:t>git@github.com:A</w:t>
+      </w:r>
+      <w:r>
+        <w:rPr>
+          <w:rStyle w:val="HTMLCode"/>
+        </w:rPr>
+        <w:t>VR</w:t>
+      </w:r>
+      <w:proofErr w:type="spellEnd"/>
+      <w:r>
+        <w:rPr>
+          <w:rStyle w:val="HTMLCode"/>
+        </w:rPr>
+        <w:t>/</w:t>
+      </w:r>
+      <w:proofErr w:type="spellStart"/>
+      <w:r>
+        <w:rPr>
+          <w:rStyle w:val="HTMLCode"/>
+        </w:rPr>
+        <w:t>GitHub.git</w:t>
+      </w:r>
+      <w:proofErr w:type="spellEnd"/>
+    </w:p>
+    <w:p>
+      <w:pPr>
+        <w:numPr>
+          <w:ilvl w:val="0"/>
+          <w:numId w:val="28"/>
+        </w:numPr>
+        <w:spacing w:before="100" w:beforeAutospacing="1" w:after="100" w:afterAutospacing="1" w:line="240" w:lineRule="auto"/>
+      </w:pPr>
+      <w:r>
+        <w:t xml:space="preserve">Replace </w:t>
+      </w:r>
+      <w:hyperlink r:id="rId26" w:history="1">
+        <w:r>
+          <w:rPr>
+            <w:rStyle w:val="Hyperlink"/>
+            <w:rFonts w:ascii="Courier New" w:hAnsi="Courier New" w:cs="Courier New"/>
+            <w:sz w:val="20"/>
+            <w:szCs w:val="20"/>
+          </w:rPr>
+          <w:t>git@github.com</w:t>
+        </w:r>
+      </w:hyperlink>
+      <w:r>
+        <w:rPr>
+          <w:rStyle w:val="HTMLCode"/>
+          <w:rFonts w:eastAsiaTheme="minorHAnsi"/>
+        </w:rPr>
+        <w:t>:</w:t>
+      </w:r>
+      <w:r>
+        <w:rPr>
+          <w:rStyle w:val="HTMLCode"/>
+          <w:rFonts w:eastAsiaTheme="minorHAnsi"/>
+        </w:rPr>
+        <w:t>AVR</w:t>
+      </w:r>
+      <w:r>
+        <w:rPr>
+          <w:rStyle w:val="HTMLCode"/>
+          <w:rFonts w:eastAsiaTheme="minorHAnsi"/>
+        </w:rPr>
+        <w:t>/GitHub.git</w:t>
+      </w:r>
+      <w:r>
+        <w:t xml:space="preserve"> with the SSH URL of your GitHub repository.</w:t>
+      </w:r>
+    </w:p>
+    <w:p>
+      <w:pPr>
+        <w:numPr>
+          <w:ilvl w:val="0"/>
+          <w:numId w:val="28"/>
+        </w:numPr>
+        <w:spacing w:before="100" w:beforeAutospacing="1" w:after="100" w:afterAutospacing="1" w:line="240" w:lineRule="auto"/>
+      </w:pPr>
+      <w:r>
+        <w:t xml:space="preserve">The </w:t>
+      </w:r>
+      <w:r>
+        <w:rPr>
+          <w:rStyle w:val="HTMLCode"/>
+          <w:rFonts w:eastAsiaTheme="minorHAnsi"/>
+        </w:rPr>
+        <w:t>origin</w:t>
+      </w:r>
+      <w:r>
+        <w:t xml:space="preserve"> keyword is an alias for the remote repository.</w:t>
+      </w:r>
+    </w:p>
+    <w:p>
+      <w:pPr>
+        <w:pStyle w:val="Heading3"/>
+      </w:pPr>
+      <w:r>
+        <w:rPr>
+          <w:rStyle w:val="Strong"/>
+          <w:b/>
+          <w:bCs/>
+        </w:rPr>
+        <w:lastRenderedPageBreak/>
+        <w:t>4. Push Code from Local to Remote</w:t>
+      </w:r>
+    </w:p>
+    <w:p>
+      <w:pPr>
+        <w:pStyle w:val="NormalWeb"/>
+      </w:pPr>
+      <w:r>
+        <w:t>Use the following command to push your code to the remote repository for the first time:</w:t>
+      </w:r>
+    </w:p>
+    <w:p>
+      <w:pPr>
+        <w:pStyle w:val="NormalWeb"/>
+        <w:rPr>
+          <w:rStyle w:val="HTMLCode"/>
+          <w:rFonts w:ascii="Times New Roman" w:hAnsi="Times New Roman" w:cs="Times New Roman"/>
+          <w:sz w:val="24"/>
+          <w:szCs w:val="24"/>
+        </w:rPr>
+      </w:pPr>
+      <w:proofErr w:type="gramStart"/>
+      <w:r>
+        <w:rPr>
+          <w:rStyle w:val="HTMLCode"/>
+        </w:rPr>
+        <w:t>git</w:t>
+      </w:r>
+      <w:proofErr w:type="gramEnd"/>
+      <w:r>
+        <w:rPr>
+          <w:rStyle w:val="HTMLCode"/>
+        </w:rPr>
+        <w:t xml:space="preserve"> push -u origin main</w:t>
+      </w:r>
+    </w:p>
+    <w:p>
+      <w:pPr>
+        <w:numPr>
+          <w:ilvl w:val="0"/>
+          <w:numId w:val="29"/>
+        </w:numPr>
+        <w:spacing w:before="100" w:beforeAutospacing="1" w:after="100" w:afterAutospacing="1" w:line="240" w:lineRule="auto"/>
+      </w:pPr>
+      <w:r>
+        <w:rPr>
+          <w:rStyle w:val="HTMLCode"/>
+          <w:rFonts w:eastAsiaTheme="minorHAnsi"/>
+        </w:rPr>
+        <w:t>-u</w:t>
+      </w:r>
+      <w:r>
+        <w:t xml:space="preserve"> sets the upstream branch so that future pushes can be done using </w:t>
+      </w:r>
+      <w:r>
+        <w:rPr>
+          <w:rStyle w:val="HTMLCode"/>
+          <w:rFonts w:eastAsiaTheme="minorHAnsi"/>
+        </w:rPr>
+        <w:t>git push</w:t>
+      </w:r>
+      <w:r>
+        <w:t>.</w:t>
+      </w:r>
+    </w:p>
+    <w:p>
+      <w:pPr>
+        <w:numPr>
+          <w:ilvl w:val="0"/>
+          <w:numId w:val="29"/>
+        </w:numPr>
+        <w:spacing w:before="100" w:beforeAutospacing="1" w:after="100" w:afterAutospacing="1" w:line="240" w:lineRule="auto"/>
+      </w:pPr>
+      <w:r>
+        <w:rPr>
+          <w:rStyle w:val="HTMLCode"/>
+          <w:rFonts w:eastAsiaTheme="minorHAnsi"/>
+        </w:rPr>
+        <w:t>main</w:t>
+      </w:r>
+      <w:r>
+        <w:t xml:space="preserve"> is the branch name. Replace it with the appropriate branch name if different.</w:t>
+      </w:r>
+    </w:p>
+    <w:p>
+      <w:pPr>
+        <w:spacing w:before="100" w:beforeAutospacing="1" w:after="100" w:afterAutospacing="1" w:line="240" w:lineRule="auto"/>
+      </w:pPr>
+      <w:r>
+        <w:rPr>
+          <w:lang w:val="en-IN" w:eastAsia="en-IN"/>
+        </w:rPr>
+        <w:drawing>
+          <wp:inline distT="0" distB="0" distL="0" distR="0" wp14:anchorId="3110D4AA" wp14:editId="4ACD7295">
+            <wp:extent cx="5731510" cy="2280285"/>
+            <wp:effectExtent l="0" t="0" r="2540" b="5715"/>
+            <wp:docPr id="7" name="Picture 7"/>
+            <wp:cNvGraphicFramePr>
+              <a:graphicFrameLocks xmlns:a="http://schemas.openxmlformats.org/drawingml/2006/main" noChangeAspect="1"/>
+            </wp:cNvGraphicFramePr>
+            <a:graphic xmlns:a="http://schemas.openxmlformats.org/drawingml/2006/main">
+              <a:graphicData uri="http://schemas.openxmlformats.org/drawingml/2006/picture">
+                <pic:pic xmlns:pic="http://schemas.openxmlformats.org/drawingml/2006/picture">
+                  <pic:nvPicPr>
+                    <pic:cNvPr id="1" name=""/>
+                    <pic:cNvPicPr/>
+                  </pic:nvPicPr>
+                  <pic:blipFill>
+                    <a:blip r:embed="rId27"/>
+                    <a:stretch>
+                      <a:fillRect/>
+                    </a:stretch>
+                  </pic:blipFill>
+                  <pic:spPr>
+                    <a:xfrm>
+                      <a:off x="0" y="0"/>
+                      <a:ext cx="5731510" cy="2280285"/>
+                    </a:xfrm>
+                    <a:prstGeom prst="rect">
+                      <a:avLst/>
+                    </a:prstGeom>
+                  </pic:spPr>
+                </pic:pic>
+              </a:graphicData>
+            </a:graphic>
+          </wp:inline>
+        </w:drawing>
+      </w:r>
+    </w:p>
+    <w:p>
+      <w:pPr>
+        <w:spacing w:before="100" w:beforeAutospacing="1" w:after="100" w:afterAutospacing="1" w:line="240" w:lineRule="auto"/>
+      </w:pPr>
+      <w:r>
+        <w:rPr>
+          <w:lang w:val="en-IN" w:eastAsia="en-IN"/>
+        </w:rPr>
+        <w:drawing>
+          <wp:inline distT="0" distB="0" distL="0" distR="0" wp14:anchorId="15CC2C3B" wp14:editId="3A79D92D">
+            <wp:extent cx="5731510" cy="3054350"/>
+            <wp:effectExtent l="0" t="0" r="2540" b="0"/>
+            <wp:docPr id="22" name="Picture 22"/>
+            <wp:cNvGraphicFramePr>
+              <a:graphicFrameLocks xmlns:a="http://schemas.openxmlformats.org/drawingml/2006/main" noChangeAspect="1"/>
+            </wp:cNvGraphicFramePr>
+            <a:graphic xmlns:a="http://schemas.openxmlformats.org/drawingml/2006/main">
+              <a:graphicData uri="http://schemas.openxmlformats.org/drawingml/2006/picture">
+                <pic:pic xmlns:pic="http://schemas.openxmlformats.org/drawingml/2006/picture">
+                  <pic:nvPicPr>
+                    <pic:cNvPr id="1" name=""/>
+                    <pic:cNvPicPr/>
+                  </pic:nvPicPr>
+                  <pic:blipFill>
+                    <a:blip r:embed="rId28"/>
+                    <a:stretch>
+                      <a:fillRect/>
+                    </a:stretch>
+                  </pic:blipFill>
+                  <pic:spPr>
+                    <a:xfrm>
+                      <a:off x="0" y="0"/>
+                      <a:ext cx="5731510" cy="3054350"/>
+                    </a:xfrm>
+                    <a:prstGeom prst="rect">
+                      <a:avLst/>
+                    </a:prstGeom>
+                  </pic:spPr>
+                </pic:pic>
+              </a:graphicData>
+            </a:graphic>
+          </wp:inline>
+        </w:drawing>
+      </w:r>
+    </w:p>
+    <w:bookmarkEnd w:id="0"/>
+    <w:p>
+      <w:pPr>
+        <w:rPr>
+          <w:rFonts w:ascii="Arial" w:hAnsi="Arial" w:cs="Arial"/>
+          <w:sz w:val="24"/>
+          <w:szCs w:val="24"/>
+        </w:rPr>
+      </w:pPr>
     </w:p>
     <w:sectPr>
       <w:pgSz w:w="11906" w:h="16838"/>
-      <w:pgMar w:top="1440" w:right="1440" w:bottom="1440" w:left="1440" w:header="708" w:footer="708" w:gutter="0"/>
+      <w:pgMar w:top="1440" w:right="1440" w:bottom="709" w:left="1440" w:header="708" w:footer="708" w:gutter="0"/>
       <w:cols w:space="708"/>
       <w:docGrid w:linePitch="360"/>
     </w:sectPr>
@@ -6068,6 +6868,119 @@
     </w:lvl>
   </w:abstractNum>
   <w:abstractNum w:abstractNumId="9" w15:restartNumberingAfterBreak="0">
+    <w:nsid w:val="22CC329E"/>
+    <w:multiLevelType w:val="multilevel"/>
+    <w:tmpl w:val="31ACE196"/>
+    <w:lvl w:ilvl="0">
+      <w:start w:val="1"/>
+      <w:numFmt w:val="decimal"/>
+      <w:lvlText w:val="%1."/>
+      <w:lvlJc w:val="left"/>
+      <w:pPr>
+        <w:tabs>
+          <w:tab w:val="num" w:pos="720"/>
+        </w:tabs>
+        <w:ind w:left="720" w:hanging="360"/>
+      </w:pPr>
+    </w:lvl>
+    <w:lvl w:ilvl="1" w:tentative="1">
+      <w:start w:val="1"/>
+      <w:numFmt w:val="decimal"/>
+      <w:lvlText w:val="%2."/>
+      <w:lvlJc w:val="left"/>
+      <w:pPr>
+        <w:tabs>
+          <w:tab w:val="num" w:pos="1440"/>
+        </w:tabs>
+        <w:ind w:left="1440" w:hanging="360"/>
+      </w:pPr>
+    </w:lvl>
+    <w:lvl w:ilvl="2" w:tentative="1">
+      <w:start w:val="1"/>
+      <w:numFmt w:val="decimal"/>
+      <w:lvlText w:val="%3."/>
+      <w:lvlJc w:val="left"/>
+      <w:pPr>
+        <w:tabs>
+          <w:tab w:val="num" w:pos="2160"/>
+        </w:tabs>
+        <w:ind w:left="2160" w:hanging="360"/>
+      </w:pPr>
+    </w:lvl>
+    <w:lvl w:ilvl="3" w:tentative="1">
+      <w:start w:val="1"/>
+      <w:numFmt w:val="decimal"/>
+      <w:lvlText w:val="%4."/>
+      <w:lvlJc w:val="left"/>
+      <w:pPr>
+        <w:tabs>
+          <w:tab w:val="num" w:pos="2880"/>
+        </w:tabs>
+        <w:ind w:left="2880" w:hanging="360"/>
+      </w:pPr>
+    </w:lvl>
+    <w:lvl w:ilvl="4" w:tentative="1">
+      <w:start w:val="1"/>
+      <w:numFmt w:val="decimal"/>
+      <w:lvlText w:val="%5."/>
+      <w:lvlJc w:val="left"/>
+      <w:pPr>
+        <w:tabs>
+          <w:tab w:val="num" w:pos="3600"/>
+        </w:tabs>
+        <w:ind w:left="3600" w:hanging="360"/>
+      </w:pPr>
+    </w:lvl>
+    <w:lvl w:ilvl="5" w:tentative="1">
+      <w:start w:val="1"/>
+      <w:numFmt w:val="decimal"/>
+      <w:lvlText w:val="%6."/>
+      <w:lvlJc w:val="left"/>
+      <w:pPr>
+        <w:tabs>
+          <w:tab w:val="num" w:pos="4320"/>
+        </w:tabs>
+        <w:ind w:left="4320" w:hanging="360"/>
+      </w:pPr>
+    </w:lvl>
+    <w:lvl w:ilvl="6" w:tentative="1">
+      <w:start w:val="1"/>
+      <w:numFmt w:val="decimal"/>
+      <w:lvlText w:val="%7."/>
+      <w:lvlJc w:val="left"/>
+      <w:pPr>
+        <w:tabs>
+          <w:tab w:val="num" w:pos="5040"/>
+        </w:tabs>
+        <w:ind w:left="5040" w:hanging="360"/>
+      </w:pPr>
+    </w:lvl>
+    <w:lvl w:ilvl="7" w:tentative="1">
+      <w:start w:val="1"/>
+      <w:numFmt w:val="decimal"/>
+      <w:lvlText w:val="%8."/>
+      <w:lvlJc w:val="left"/>
+      <w:pPr>
+        <w:tabs>
+          <w:tab w:val="num" w:pos="5760"/>
+        </w:tabs>
+        <w:ind w:left="5760" w:hanging="360"/>
+      </w:pPr>
+    </w:lvl>
+    <w:lvl w:ilvl="8" w:tentative="1">
+      <w:start w:val="1"/>
+      <w:numFmt w:val="decimal"/>
+      <w:lvlText w:val="%9."/>
+      <w:lvlJc w:val="left"/>
+      <w:pPr>
+        <w:tabs>
+          <w:tab w:val="num" w:pos="6480"/>
+        </w:tabs>
+        <w:ind w:left="6480" w:hanging="360"/>
+      </w:pPr>
+    </w:lvl>
+  </w:abstractNum>
+  <w:abstractNum w:abstractNumId="10" w15:restartNumberingAfterBreak="0">
     <w:nsid w:val="23047980"/>
     <w:multiLevelType w:val="multilevel"/>
     <w:tmpl w:val="D5CA32E8"/>
@@ -6216,7 +7129,7 @@
       </w:rPr>
     </w:lvl>
   </w:abstractNum>
-  <w:abstractNum w:abstractNumId="10" w15:restartNumberingAfterBreak="0">
+  <w:abstractNum w:abstractNumId="11" w15:restartNumberingAfterBreak="0">
     <w:nsid w:val="25851900"/>
     <w:multiLevelType w:val="multilevel"/>
     <w:tmpl w:val="8BF82B96"/>
@@ -6365,7 +7278,156 @@
       </w:rPr>
     </w:lvl>
   </w:abstractNum>
-  <w:abstractNum w:abstractNumId="11" w15:restartNumberingAfterBreak="0">
+  <w:abstractNum w:abstractNumId="12" w15:restartNumberingAfterBreak="0">
+    <w:nsid w:val="2C642F48"/>
+    <w:multiLevelType w:val="multilevel"/>
+    <w:tmpl w:val="3ED02FC0"/>
+    <w:lvl w:ilvl="0">
+      <w:start w:val="1"/>
+      <w:numFmt w:val="bullet"/>
+      <w:lvlText w:val=""/>
+      <w:lvlJc w:val="left"/>
+      <w:pPr>
+        <w:tabs>
+          <w:tab w:val="num" w:pos="720"/>
+        </w:tabs>
+        <w:ind w:left="720" w:hanging="360"/>
+      </w:pPr>
+      <w:rPr>
+        <w:rFonts w:ascii="Symbol" w:hAnsi="Symbol" w:hint="default"/>
+        <w:sz w:val="20"/>
+      </w:rPr>
+    </w:lvl>
+    <w:lvl w:ilvl="1" w:tentative="1">
+      <w:start w:val="1"/>
+      <w:numFmt w:val="bullet"/>
+      <w:lvlText w:val="o"/>
+      <w:lvlJc w:val="left"/>
+      <w:pPr>
+        <w:tabs>
+          <w:tab w:val="num" w:pos="1440"/>
+        </w:tabs>
+        <w:ind w:left="1440" w:hanging="360"/>
+      </w:pPr>
+      <w:rPr>
+        <w:rFonts w:ascii="Courier New" w:hAnsi="Courier New" w:hint="default"/>
+        <w:sz w:val="20"/>
+      </w:rPr>
+    </w:lvl>
+    <w:lvl w:ilvl="2" w:tentative="1">
+      <w:start w:val="1"/>
+      <w:numFmt w:val="bullet"/>
+      <w:lvlText w:val=""/>
+      <w:lvlJc w:val="left"/>
+      <w:pPr>
+        <w:tabs>
+          <w:tab w:val="num" w:pos="2160"/>
+        </w:tabs>
+        <w:ind w:left="2160" w:hanging="360"/>
+      </w:pPr>
+      <w:rPr>
+        <w:rFonts w:ascii="Wingdings" w:hAnsi="Wingdings" w:hint="default"/>
+        <w:sz w:val="20"/>
+      </w:rPr>
+    </w:lvl>
+    <w:lvl w:ilvl="3" w:tentative="1">
+      <w:start w:val="1"/>
+      <w:numFmt w:val="bullet"/>
+      <w:lvlText w:val=""/>
+      <w:lvlJc w:val="left"/>
+      <w:pPr>
+        <w:tabs>
+          <w:tab w:val="num" w:pos="2880"/>
+        </w:tabs>
+        <w:ind w:left="2880" w:hanging="360"/>
+      </w:pPr>
+      <w:rPr>
+        <w:rFonts w:ascii="Wingdings" w:hAnsi="Wingdings" w:hint="default"/>
+        <w:sz w:val="20"/>
+      </w:rPr>
+    </w:lvl>
+    <w:lvl w:ilvl="4" w:tentative="1">
+      <w:start w:val="1"/>
+      <w:numFmt w:val="bullet"/>
+      <w:lvlText w:val=""/>
+      <w:lvlJc w:val="left"/>
+      <w:pPr>
+        <w:tabs>
+          <w:tab w:val="num" w:pos="3600"/>
+        </w:tabs>
+        <w:ind w:left="3600" w:hanging="360"/>
+      </w:pPr>
+      <w:rPr>
+        <w:rFonts w:ascii="Wingdings" w:hAnsi="Wingdings" w:hint="default"/>
+        <w:sz w:val="20"/>
+      </w:rPr>
+    </w:lvl>
+    <w:lvl w:ilvl="5" w:tentative="1">
+      <w:start w:val="1"/>
+      <w:numFmt w:val="bullet"/>
+      <w:lvlText w:val=""/>
+      <w:lvlJc w:val="left"/>
+      <w:pPr>
+        <w:tabs>
+          <w:tab w:val="num" w:pos="4320"/>
+        </w:tabs>
+        <w:ind w:left="4320" w:hanging="360"/>
+      </w:pPr>
+      <w:rPr>
+        <w:rFonts w:ascii="Wingdings" w:hAnsi="Wingdings" w:hint="default"/>
+        <w:sz w:val="20"/>
+      </w:rPr>
+    </w:lvl>
+    <w:lvl w:ilvl="6" w:tentative="1">
+      <w:start w:val="1"/>
+      <w:numFmt w:val="bullet"/>
+      <w:lvlText w:val=""/>
+      <w:lvlJc w:val="left"/>
+      <w:pPr>
+        <w:tabs>
+          <w:tab w:val="num" w:pos="5040"/>
+        </w:tabs>
+        <w:ind w:left="5040" w:hanging="360"/>
+      </w:pPr>
+      <w:rPr>
+        <w:rFonts w:ascii="Wingdings" w:hAnsi="Wingdings" w:hint="default"/>
+        <w:sz w:val="20"/>
+      </w:rPr>
+    </w:lvl>
+    <w:lvl w:ilvl="7" w:tentative="1">
+      <w:start w:val="1"/>
+      <w:numFmt w:val="bullet"/>
+      <w:lvlText w:val=""/>
+      <w:lvlJc w:val="left"/>
+      <w:pPr>
+        <w:tabs>
+          <w:tab w:val="num" w:pos="5760"/>
+        </w:tabs>
+        <w:ind w:left="5760" w:hanging="360"/>
+      </w:pPr>
+      <w:rPr>
+        <w:rFonts w:ascii="Wingdings" w:hAnsi="Wingdings" w:hint="default"/>
+        <w:sz w:val="20"/>
+      </w:rPr>
+    </w:lvl>
+    <w:lvl w:ilvl="8" w:tentative="1">
+      <w:start w:val="1"/>
+      <w:numFmt w:val="bullet"/>
+      <w:lvlText w:val=""/>
+      <w:lvlJc w:val="left"/>
+      <w:pPr>
+        <w:tabs>
+          <w:tab w:val="num" w:pos="6480"/>
+        </w:tabs>
+        <w:ind w:left="6480" w:hanging="360"/>
+      </w:pPr>
+      <w:rPr>
+        <w:rFonts w:ascii="Wingdings" w:hAnsi="Wingdings" w:hint="default"/>
+        <w:sz w:val="20"/>
+      </w:rPr>
+    </w:lvl>
+  </w:abstractNum>
+  <w:abstractNum w:abstractNumId="13" w15:restartNumberingAfterBreak="0">
     <w:nsid w:val="31415046"/>
     <w:multiLevelType w:val="hybridMultilevel"/>
     <w:tmpl w:val="C2A23BE8"/>
@@ -6478,7 +7540,7 @@
       </w:rPr>
     </w:lvl>
   </w:abstractNum>
-  <w:abstractNum w:abstractNumId="12" w15:restartNumberingAfterBreak="0">
+  <w:abstractNum w:abstractNumId="14" w15:restartNumberingAfterBreak="0">
     <w:nsid w:val="33CE2559"/>
     <w:multiLevelType w:val="multilevel"/>
     <w:tmpl w:val="26F83E92"/>
@@ -6627,7 +7689,7 @@
       </w:rPr>
     </w:lvl>
   </w:abstractNum>
-  <w:abstractNum w:abstractNumId="13" w15:restartNumberingAfterBreak="0">
+  <w:abstractNum w:abstractNumId="15" w15:restartNumberingAfterBreak="0">
     <w:nsid w:val="348B77BC"/>
     <w:multiLevelType w:val="hybridMultilevel"/>
     <w:tmpl w:val="F5F8B154"/>
@@ -6740,7 +7802,7 @@
       </w:rPr>
     </w:lvl>
   </w:abstractNum>
-  <w:abstractNum w:abstractNumId="14" w15:restartNumberingAfterBreak="0">
+  <w:abstractNum w:abstractNumId="16" w15:restartNumberingAfterBreak="0">
     <w:nsid w:val="3D5A54C0"/>
     <w:multiLevelType w:val="multilevel"/>
     <w:tmpl w:val="46825768"/>
@@ -6889,7 +7951,7 @@
       </w:rPr>
     </w:lvl>
   </w:abstractNum>
-  <w:abstractNum w:abstractNumId="15" w15:restartNumberingAfterBreak="0">
+  <w:abstractNum w:abstractNumId="17" w15:restartNumberingAfterBreak="0">
     <w:nsid w:val="4A6F3678"/>
     <w:multiLevelType w:val="hybridMultilevel"/>
     <w:tmpl w:val="CF72DCE8"/>
@@ -7002,7 +8064,7 @@
       </w:rPr>
     </w:lvl>
   </w:abstractNum>
-  <w:abstractNum w:abstractNumId="16" w15:restartNumberingAfterBreak="0">
+  <w:abstractNum w:abstractNumId="18" w15:restartNumberingAfterBreak="0">
     <w:nsid w:val="4DE87E01"/>
     <w:multiLevelType w:val="hybridMultilevel"/>
     <w:tmpl w:val="18E2FCAC"/>
@@ -7091,7 +8153,7 @@
       </w:pPr>
     </w:lvl>
   </w:abstractNum>
-  <w:abstractNum w:abstractNumId="17" w15:restartNumberingAfterBreak="0">
+  <w:abstractNum w:abstractNumId="19" w15:restartNumberingAfterBreak="0">
     <w:nsid w:val="5889513C"/>
     <w:multiLevelType w:val="multilevel"/>
     <w:tmpl w:val="7E200E9A"/>
@@ -7204,7 +8266,7 @@
       </w:pPr>
     </w:lvl>
   </w:abstractNum>
-  <w:abstractNum w:abstractNumId="18" w15:restartNumberingAfterBreak="0">
+  <w:abstractNum w:abstractNumId="20" w15:restartNumberingAfterBreak="0">
     <w:nsid w:val="5C50364C"/>
     <w:multiLevelType w:val="multilevel"/>
     <w:tmpl w:val="808CF5E6"/>
@@ -7317,7 +8379,7 @@
       </w:pPr>
     </w:lvl>
   </w:abstractNum>
-  <w:abstractNum w:abstractNumId="19" w15:restartNumberingAfterBreak="0">
+  <w:abstractNum w:abstractNumId="21" w15:restartNumberingAfterBreak="0">
     <w:nsid w:val="5E407CD0"/>
     <w:multiLevelType w:val="multilevel"/>
     <w:tmpl w:val="3584515E"/>
@@ -7466,7 +8528,7 @@
       </w:rPr>
     </w:lvl>
   </w:abstractNum>
-  <w:abstractNum w:abstractNumId="20" w15:restartNumberingAfterBreak="0">
+  <w:abstractNum w:abstractNumId="22" w15:restartNumberingAfterBreak="0">
     <w:nsid w:val="5E775371"/>
     <w:multiLevelType w:val="multilevel"/>
     <w:tmpl w:val="9F588F00"/>
@@ -7615,7 +8677,7 @@
       </w:rPr>
     </w:lvl>
   </w:abstractNum>
-  <w:abstractNum w:abstractNumId="21" w15:restartNumberingAfterBreak="0">
+  <w:abstractNum w:abstractNumId="23" w15:restartNumberingAfterBreak="0">
     <w:nsid w:val="6B572F9D"/>
     <w:multiLevelType w:val="hybridMultilevel"/>
     <w:tmpl w:val="91DE7220"/>
@@ -7728,7 +8790,269 @@
       </w:rPr>
     </w:lvl>
   </w:abstractNum>
-  <w:abstractNum w:abstractNumId="22" w15:restartNumberingAfterBreak="0">
+  <w:abstractNum w:abstractNumId="24" w15:restartNumberingAfterBreak="0">
+    <w:nsid w:val="6F8C1CCE"/>
+    <w:multiLevelType w:val="hybridMultilevel"/>
+    <w:tmpl w:val="5DF60168"/>
+    <w:lvl w:ilvl="0" w:tplc="40090001">
+      <w:start w:val="1"/>
+      <w:numFmt w:val="bullet"/>
+      <w:lvlText w:val=""/>
+      <w:lvlJc w:val="left"/>
+      <w:pPr>
+        <w:ind w:left="720" w:hanging="360"/>
+      </w:pPr>
+      <w:rPr>
+        <w:rFonts w:ascii="Symbol" w:hAnsi="Symbol" w:hint="default"/>
+      </w:rPr>
+    </w:lvl>
+    <w:lvl w:ilvl="1" w:tplc="40090003" w:tentative="1">
+      <w:start w:val="1"/>
+      <w:numFmt w:val="bullet"/>
+      <w:lvlText w:val="o"/>
+      <w:lvlJc w:val="left"/>
+      <w:pPr>
+        <w:ind w:left="1440" w:hanging="360"/>
+      </w:pPr>
+      <w:rPr>
+        <w:rFonts w:ascii="Courier New" w:hAnsi="Courier New" w:cs="Courier New" w:hint="default"/>
+      </w:rPr>
+    </w:lvl>
+    <w:lvl w:ilvl="2" w:tplc="40090005" w:tentative="1">
+      <w:start w:val="1"/>
+      <w:numFmt w:val="bullet"/>
+      <w:lvlText w:val=""/>
+      <w:lvlJc w:val="left"/>
+      <w:pPr>
+        <w:ind w:left="2160" w:hanging="360"/>
+      </w:pPr>
+      <w:rPr>
+        <w:rFonts w:ascii="Wingdings" w:hAnsi="Wingdings" w:hint="default"/>
+      </w:rPr>
+    </w:lvl>
+    <w:lvl w:ilvl="3" w:tplc="40090001" w:tentative="1">
+      <w:start w:val="1"/>
+      <w:numFmt w:val="bullet"/>
+      <w:lvlText w:val=""/>
+      <w:lvlJc w:val="left"/>
+      <w:pPr>
+        <w:ind w:left="2880" w:hanging="360"/>
+      </w:pPr>
+      <w:rPr>
+        <w:rFonts w:ascii="Symbol" w:hAnsi="Symbol" w:hint="default"/>
+      </w:rPr>
+    </w:lvl>
+    <w:lvl w:ilvl="4" w:tplc="40090003" w:tentative="1">
+      <w:start w:val="1"/>
+      <w:numFmt w:val="bullet"/>
+      <w:lvlText w:val="o"/>
+      <w:lvlJc w:val="left"/>
+      <w:pPr>
+        <w:ind w:left="3600" w:hanging="360"/>
+      </w:pPr>
+      <w:rPr>
+        <w:rFonts w:ascii="Courier New" w:hAnsi="Courier New" w:cs="Courier New" w:hint="default"/>
+      </w:rPr>
+    </w:lvl>
+    <w:lvl w:ilvl="5" w:tplc="40090005" w:tentative="1">
+      <w:start w:val="1"/>
+      <w:numFmt w:val="bullet"/>
+      <w:lvlText w:val=""/>
+      <w:lvlJc w:val="left"/>
+      <w:pPr>
+        <w:ind w:left="4320" w:hanging="360"/>
+      </w:pPr>
+      <w:rPr>
+        <w:rFonts w:ascii="Wingdings" w:hAnsi="Wingdings" w:hint="default"/>
+      </w:rPr>
+    </w:lvl>
+    <w:lvl w:ilvl="6" w:tplc="40090001" w:tentative="1">
+      <w:start w:val="1"/>
+      <w:numFmt w:val="bullet"/>
+      <w:lvlText w:val=""/>
+      <w:lvlJc w:val="left"/>
+      <w:pPr>
+        <w:ind w:left="5040" w:hanging="360"/>
+      </w:pPr>
+      <w:rPr>
+        <w:rFonts w:ascii="Symbol" w:hAnsi="Symbol" w:hint="default"/>
+      </w:rPr>
+    </w:lvl>
+    <w:lvl w:ilvl="7" w:tplc="40090003" w:tentative="1">
+      <w:start w:val="1"/>
+      <w:numFmt w:val="bullet"/>
+      <w:lvlText w:val="o"/>
+      <w:lvlJc w:val="left"/>
+      <w:pPr>
+        <w:ind w:left="5760" w:hanging="360"/>
+      </w:pPr>
+      <w:rPr>
+        <w:rFonts w:ascii="Courier New" w:hAnsi="Courier New" w:cs="Courier New" w:hint="default"/>
+      </w:rPr>
+    </w:lvl>
+    <w:lvl w:ilvl="8" w:tplc="40090005" w:tentative="1">
+      <w:start w:val="1"/>
+      <w:numFmt w:val="bullet"/>
+      <w:lvlText w:val=""/>
+      <w:lvlJc w:val="left"/>
+      <w:pPr>
+        <w:ind w:left="6480" w:hanging="360"/>
+      </w:pPr>
+      <w:rPr>
+        <w:rFonts w:ascii="Wingdings" w:hAnsi="Wingdings" w:hint="default"/>
+      </w:rPr>
+    </w:lvl>
+  </w:abstractNum>
+  <w:abstractNum w:abstractNumId="25" w15:restartNumberingAfterBreak="0">
+    <w:nsid w:val="6F916CDD"/>
+    <w:multiLevelType w:val="multilevel"/>
+    <w:tmpl w:val="39D8903A"/>
+    <w:lvl w:ilvl="0">
+      <w:start w:val="1"/>
+      <w:numFmt w:val="bullet"/>
+      <w:lvlText w:val=""/>
+      <w:lvlJc w:val="left"/>
+      <w:pPr>
+        <w:tabs>
+          <w:tab w:val="num" w:pos="720"/>
+        </w:tabs>
+        <w:ind w:left="720" w:hanging="360"/>
+      </w:pPr>
+      <w:rPr>
+        <w:rFonts w:ascii="Symbol" w:hAnsi="Symbol" w:hint="default"/>
+        <w:sz w:val="20"/>
+      </w:rPr>
+    </w:lvl>
+    <w:lvl w:ilvl="1" w:tentative="1">
+      <w:start w:val="1"/>
+      <w:numFmt w:val="bullet"/>
+      <w:lvlText w:val="o"/>
+      <w:lvlJc w:val="left"/>
+      <w:pPr>
+        <w:tabs>
+          <w:tab w:val="num" w:pos="1440"/>
+        </w:tabs>
+        <w:ind w:left="1440" w:hanging="360"/>
+      </w:pPr>
+      <w:rPr>
+        <w:rFonts w:ascii="Courier New" w:hAnsi="Courier New" w:hint="default"/>
+        <w:sz w:val="20"/>
+      </w:rPr>
+    </w:lvl>
+    <w:lvl w:ilvl="2" w:tentative="1">
+      <w:start w:val="1"/>
+      <w:numFmt w:val="bullet"/>
+      <w:lvlText w:val=""/>
+      <w:lvlJc w:val="left"/>
+      <w:pPr>
+        <w:tabs>
+          <w:tab w:val="num" w:pos="2160"/>
+        </w:tabs>
+        <w:ind w:left="2160" w:hanging="360"/>
+      </w:pPr>
+      <w:rPr>
+        <w:rFonts w:ascii="Wingdings" w:hAnsi="Wingdings" w:hint="default"/>
+        <w:sz w:val="20"/>
+      </w:rPr>
+    </w:lvl>
+    <w:lvl w:ilvl="3" w:tentative="1">
+      <w:start w:val="1"/>
+      <w:numFmt w:val="bullet"/>
+      <w:lvlText w:val=""/>
+      <w:lvlJc w:val="left"/>
+      <w:pPr>
+        <w:tabs>
+          <w:tab w:val="num" w:pos="2880"/>
+        </w:tabs>
+        <w:ind w:left="2880" w:hanging="360"/>
+      </w:pPr>
+      <w:rPr>
+        <w:rFonts w:ascii="Wingdings" w:hAnsi="Wingdings" w:hint="default"/>
+        <w:sz w:val="20"/>
+      </w:rPr>
+    </w:lvl>
+    <w:lvl w:ilvl="4" w:tentative="1">
+      <w:start w:val="1"/>
+      <w:numFmt w:val="bullet"/>
+      <w:lvlText w:val=""/>
+      <w:lvlJc w:val="left"/>
+      <w:pPr>
+        <w:tabs>
+          <w:tab w:val="num" w:pos="3600"/>
+        </w:tabs>
+        <w:ind w:left="3600" w:hanging="360"/>
+      </w:pPr>
+      <w:rPr>
+        <w:rFonts w:ascii="Wingdings" w:hAnsi="Wingdings" w:hint="default"/>
+        <w:sz w:val="20"/>
+      </w:rPr>
+    </w:lvl>
+    <w:lvl w:ilvl="5" w:tentative="1">
+      <w:start w:val="1"/>
+      <w:numFmt w:val="bullet"/>
+      <w:lvlText w:val=""/>
+      <w:lvlJc w:val="left"/>
+      <w:pPr>
+        <w:tabs>
+          <w:tab w:val="num" w:pos="4320"/>
+        </w:tabs>
+        <w:ind w:left="4320" w:hanging="360"/>
+      </w:pPr>
+      <w:rPr>
+        <w:rFonts w:ascii="Wingdings" w:hAnsi="Wingdings" w:hint="default"/>
+        <w:sz w:val="20"/>
+      </w:rPr>
+    </w:lvl>
+    <w:lvl w:ilvl="6" w:tentative="1">
+      <w:start w:val="1"/>
+      <w:numFmt w:val="bullet"/>
+      <w:lvlText w:val=""/>
+      <w:lvlJc w:val="left"/>
+      <w:pPr>
+        <w:tabs>
+          <w:tab w:val="num" w:pos="5040"/>
+        </w:tabs>
+        <w:ind w:left="5040" w:hanging="360"/>
+      </w:pPr>
+      <w:rPr>
+        <w:rFonts w:ascii="Wingdings" w:hAnsi="Wingdings" w:hint="default"/>
+        <w:sz w:val="20"/>
+      </w:rPr>
+    </w:lvl>
+    <w:lvl w:ilvl="7" w:tentative="1">
+      <w:start w:val="1"/>
+      <w:numFmt w:val="bullet"/>
+      <w:lvlText w:val=""/>
+      <w:lvlJc w:val="left"/>
+      <w:pPr>
+        <w:tabs>
+          <w:tab w:val="num" w:pos="5760"/>
+        </w:tabs>
+        <w:ind w:left="5760" w:hanging="360"/>
+      </w:pPr>
+      <w:rPr>
+        <w:rFonts w:ascii="Wingdings" w:hAnsi="Wingdings" w:hint="default"/>
+        <w:sz w:val="20"/>
+      </w:rPr>
+    </w:lvl>
+    <w:lvl w:ilvl="8" w:tentative="1">
+      <w:start w:val="1"/>
+      <w:numFmt w:val="bullet"/>
+      <w:lvlText w:val=""/>
+      <w:lvlJc w:val="left"/>
+      <w:pPr>
+        <w:tabs>
+          <w:tab w:val="num" w:pos="6480"/>
+        </w:tabs>
+        <w:ind w:left="6480" w:hanging="360"/>
+      </w:pPr>
+      <w:rPr>
+        <w:rFonts w:ascii="Wingdings" w:hAnsi="Wingdings" w:hint="default"/>
+        <w:sz w:val="20"/>
+      </w:rPr>
+    </w:lvl>
+  </w:abstractNum>
+  <w:abstractNum w:abstractNumId="26" w15:restartNumberingAfterBreak="0">
     <w:nsid w:val="71AE0224"/>
     <w:multiLevelType w:val="multilevel"/>
     <w:tmpl w:val="9912CB6A"/>
@@ -7845,7 +9169,7 @@
       </w:pPr>
     </w:lvl>
   </w:abstractNum>
-  <w:abstractNum w:abstractNumId="23" w15:restartNumberingAfterBreak="0">
+  <w:abstractNum w:abstractNumId="27" w15:restartNumberingAfterBreak="0">
     <w:nsid w:val="72EB64C7"/>
     <w:multiLevelType w:val="multilevel"/>
     <w:tmpl w:val="D3C251E8"/>
@@ -7994,7 +9318,7 @@
       </w:rPr>
     </w:lvl>
   </w:abstractNum>
-  <w:abstractNum w:abstractNumId="24" w15:restartNumberingAfterBreak="0">
+  <w:abstractNum w:abstractNumId="28" w15:restartNumberingAfterBreak="0">
     <w:nsid w:val="731B106F"/>
     <w:multiLevelType w:val="multilevel"/>
     <w:tmpl w:val="8BF82B96"/>
@@ -8143,14 +9467,131 @@
       </w:rPr>
     </w:lvl>
   </w:abstractNum>
+  <w:abstractNum w:abstractNumId="29" w15:restartNumberingAfterBreak="0">
+    <w:nsid w:val="7A2C399D"/>
+    <w:multiLevelType w:val="multilevel"/>
+    <w:tmpl w:val="EFAA122C"/>
+    <w:lvl w:ilvl="0">
+      <w:start w:val="1"/>
+      <w:numFmt w:val="decimal"/>
+      <w:lvlText w:val="%1."/>
+      <w:lvlJc w:val="left"/>
+      <w:pPr>
+        <w:tabs>
+          <w:tab w:val="num" w:pos="720"/>
+        </w:tabs>
+        <w:ind w:left="720" w:hanging="360"/>
+      </w:pPr>
+    </w:lvl>
+    <w:lvl w:ilvl="1">
+      <w:start w:val="1"/>
+      <w:numFmt w:val="bullet"/>
+      <w:lvlText w:val="o"/>
+      <w:lvlJc w:val="left"/>
+      <w:pPr>
+        <w:tabs>
+          <w:tab w:val="num" w:pos="1440"/>
+        </w:tabs>
+        <w:ind w:left="1440" w:hanging="360"/>
+      </w:pPr>
+      <w:rPr>
+        <w:rFonts w:ascii="Courier New" w:hAnsi="Courier New" w:hint="default"/>
+        <w:sz w:val="20"/>
+      </w:rPr>
+    </w:lvl>
+    <w:lvl w:ilvl="2" w:tentative="1">
+      <w:start w:val="1"/>
+      <w:numFmt w:val="decimal"/>
+      <w:lvlText w:val="%3."/>
+      <w:lvlJc w:val="left"/>
+      <w:pPr>
+        <w:tabs>
+          <w:tab w:val="num" w:pos="2160"/>
+        </w:tabs>
+        <w:ind w:left="2160" w:hanging="360"/>
+      </w:pPr>
+    </w:lvl>
+    <w:lvl w:ilvl="3" w:tentative="1">
+      <w:start w:val="1"/>
+      <w:numFmt w:val="decimal"/>
+      <w:lvlText w:val="%4."/>
+      <w:lvlJc w:val="left"/>
+      <w:pPr>
+        <w:tabs>
+          <w:tab w:val="num" w:pos="2880"/>
+        </w:tabs>
+        <w:ind w:left="2880" w:hanging="360"/>
+      </w:pPr>
+    </w:lvl>
+    <w:lvl w:ilvl="4" w:tentative="1">
+      <w:start w:val="1"/>
+      <w:numFmt w:val="decimal"/>
+      <w:lvlText w:val="%5."/>
+      <w:lvlJc w:val="left"/>
+      <w:pPr>
+        <w:tabs>
+          <w:tab w:val="num" w:pos="3600"/>
+        </w:tabs>
+        <w:ind w:left="3600" w:hanging="360"/>
+      </w:pPr>
+    </w:lvl>
+    <w:lvl w:ilvl="5" w:tentative="1">
+      <w:start w:val="1"/>
+      <w:numFmt w:val="decimal"/>
+      <w:lvlText w:val="%6."/>
+      <w:lvlJc w:val="left"/>
+      <w:pPr>
+        <w:tabs>
+          <w:tab w:val="num" w:pos="4320"/>
+        </w:tabs>
+        <w:ind w:left="4320" w:hanging="360"/>
+      </w:pPr>
+    </w:lvl>
+    <w:lvl w:ilvl="6" w:tentative="1">
+      <w:start w:val="1"/>
+      <w:numFmt w:val="decimal"/>
+      <w:lvlText w:val="%7."/>
+      <w:lvlJc w:val="left"/>
+      <w:pPr>
+        <w:tabs>
+          <w:tab w:val="num" w:pos="5040"/>
+        </w:tabs>
+        <w:ind w:left="5040" w:hanging="360"/>
+      </w:pPr>
+    </w:lvl>
+    <w:lvl w:ilvl="7" w:tentative="1">
+      <w:start w:val="1"/>
+      <w:numFmt w:val="decimal"/>
+      <w:lvlText w:val="%8."/>
+      <w:lvlJc w:val="left"/>
+      <w:pPr>
+        <w:tabs>
+          <w:tab w:val="num" w:pos="5760"/>
+        </w:tabs>
+        <w:ind w:left="5760" w:hanging="360"/>
+      </w:pPr>
+    </w:lvl>
+    <w:lvl w:ilvl="8" w:tentative="1">
+      <w:start w:val="1"/>
+      <w:numFmt w:val="decimal"/>
+      <w:lvlText w:val="%9."/>
+      <w:lvlJc w:val="left"/>
+      <w:pPr>
+        <w:tabs>
+          <w:tab w:val="num" w:pos="6480"/>
+        </w:tabs>
+        <w:ind w:left="6480" w:hanging="360"/>
+      </w:pPr>
+    </w:lvl>
+  </w:abstractNum>
   <w:num w:numId="1">
-    <w:abstractNumId w:val="16"/>
+    <w:abstractNumId w:val="18"/>
   </w:num>
   <w:num w:numId="2">
-    <w:abstractNumId w:val="13"/>
+    <w:abstractNumId w:val="15"/>
   </w:num>
   <w:num w:numId="3">
-    <w:abstractNumId w:val="11"/>
+    <w:abstractNumId w:val="13"/>
   </w:num>
   <w:num w:numId="4">
     <w:abstractNumId w:val="1"/>
@@ -8159,55 +9600,55 @@
     <w:abstractNumId w:val="4"/>
   </w:num>
   <w:num w:numId="6">
-    <w:abstractNumId w:val="20"/>
+    <w:abstractNumId w:val="22"/>
   </w:num>
   <w:num w:numId="7">
-    <w:abstractNumId w:val="19"/>
+    <w:abstractNumId w:val="21"/>
   </w:num>
   <w:num w:numId="8">
     <w:abstractNumId w:val="3"/>
   </w:num>
   <w:num w:numId="9">
-    <w:abstractNumId w:val="14"/>
+    <w:abstractNumId w:val="16"/>
   </w:num>
   <w:num w:numId="10">
-    <w:abstractNumId w:val="17"/>
+    <w:abstractNumId w:val="19"/>
   </w:num>
   <w:num w:numId="11">
     <w:abstractNumId w:val="2"/>
   </w:num>
   <w:num w:numId="12">
-    <w:abstractNumId w:val="23"/>
+    <w:abstractNumId w:val="27"/>
   </w:num>
   <w:num w:numId="13">
-    <w:abstractNumId w:val="22"/>
+    <w:abstractNumId w:val="26"/>
   </w:num>
   <w:num w:numId="14">
-    <w:abstractNumId w:val="21"/>
+    <w:abstractNumId w:val="23"/>
   </w:num>
   <w:num w:numId="15">
     <w:abstractNumId w:val="0"/>
   </w:num>
   <w:num w:numId="16">
-    <w:abstractNumId w:val="15"/>
+    <w:abstractNumId w:val="17"/>
   </w:num>
   <w:num w:numId="17">
     <w:abstractNumId w:val="8"/>
   </w:num>
   <w:num w:numId="18">
-    <w:abstractNumId w:val="9"/>
+    <w:abstractNumId w:val="10"/>
   </w:num>
   <w:num w:numId="19">
     <w:abstractNumId w:val="7"/>
   </w:num>
   <w:num w:numId="20">
-    <w:abstractNumId w:val="10"/>
+    <w:abstractNumId w:val="11"/>
   </w:num>
   <w:num w:numId="21">
-    <w:abstractNumId w:val="12"/>
+    <w:abstractNumId w:val="14"/>
   </w:num>
   <w:num w:numId="22">
-    <w:abstractNumId w:val="18"/>
+    <w:abstractNumId w:val="20"/>
   </w:num>
   <w:num w:numId="23">
     <w:abstractNumId w:val="5"/>
@@ -8216,6 +9657,21 @@
     <w:abstractNumId w:val="6"/>
   </w:num>
   <w:num w:numId="25">
+    <w:abstractNumId w:val="28"/>
+  </w:num>
+  <w:num w:numId="26">
+    <w:abstractNumId w:val="29"/>
+  </w:num>
+  <w:num w:numId="27">
+    <w:abstractNumId w:val="9"/>
+  </w:num>
+  <w:num w:numId="28">
+    <w:abstractNumId w:val="25"/>
+  </w:num>
+  <w:num w:numId="29">
+    <w:abstractNumId w:val="12"/>
+  </w:num>
+  <w:num w:numId="30">
     <w:abstractNumId w:val="24"/>
   </w:num>
 </w:numbering>
@@ -8619,6 +10075,29 @@
       <w:lang w:val="en-US"/>
     </w:rPr>
   </w:style>
+  <w:style w:type="paragraph" w:styleId="Heading2">
+    <w:name w:val="heading 2"/>
+    <w:basedOn w:val="Normal"/>
+    <w:next w:val="Normal"/>
+    <w:link w:val="Heading2Char"/>
+    <w:uiPriority w:val="9"/>
+    <w:semiHidden/>
+    <w:unhideWhenUsed/>
+    <w:qFormat/>
+    <w:rsid w:val="000B17B0"/>
+    <w:pPr>
+      <w:keepNext/>
+      <w:keepLines/>
+      <w:spacing w:before="40" w:after="0"/>
+      <w:outlineLvl w:val="1"/>
+    </w:pPr>
+    <w:rPr>
+      <w:rFonts w:asciiTheme="majorHAnsi" w:eastAsiaTheme="majorEastAsia" w:hAnsiTheme="majorHAnsi" w:cstheme="majorBidi"/>
+      <w:color w:val="2E74B5" w:themeColor="accent1" w:themeShade="BF"/>
+      <w:sz w:val="26"/>
+      <w:szCs w:val="26"/>
+    </w:rPr>
+  </w:style>
   <w:style w:type="paragraph" w:styleId="Heading3">
     <w:name w:val="heading 3"/>
     <w:basedOn w:val="Normal"/>
@@ -8727,7 +10206,6 @@
     <w:name w:val="Normal (Web)"/>
     <w:basedOn w:val="Normal"/>
     <w:uiPriority w:val="99"/>
-    <w:semiHidden/>
     <w:unhideWhenUsed/>
     <w:rsid w:val="00F857C5"/>
     <w:pPr>
@@ -8842,6 +10320,27 @@
     <w:name w:val="hljs-built_in"/>
     <w:basedOn w:val="DefaultParagraphFont"/>
     <w:rsid w:val="00367596"/>
+  </w:style>
+  <w:style w:type="character" w:customStyle="1" w:styleId="user-select-contain">
+    <w:name w:val="user-select-contain"/>
+    <w:basedOn w:val="DefaultParagraphFont"/>
+    <w:rsid w:val="00294BF5"/>
+  </w:style>
+  <w:style w:type="character" w:customStyle="1" w:styleId="Heading2Char">
+    <w:name w:val="Heading 2 Char"/>
+    <w:basedOn w:val="DefaultParagraphFont"/>
+    <w:link w:val="Heading2"/>
+    <w:uiPriority w:val="9"/>
+    <w:semiHidden/>
+    <w:rsid w:val="000B17B0"/>
+    <w:rPr>
+      <w:rFonts w:asciiTheme="majorHAnsi" w:eastAsiaTheme="majorEastAsia" w:hAnsiTheme="majorHAnsi" w:cstheme="majorBidi"/>
+      <w:noProof/>
+      <w:color w:val="2E74B5" w:themeColor="accent1" w:themeShade="BF"/>
+      <w:sz w:val="26"/>
+      <w:szCs w:val="26"/>
+      <w:lang w:val="en-US"/>
+    </w:rPr>
   </w:style>
 </w:styles>
 </file>

</xml_diff>

<commit_message>
updating fileswith new information
</commit_message>
<xml_diff>
--- a/GitHub.docx
+++ b/GitHub.docx
@@ -4866,7 +4866,6 @@
           <w:lang w:val="en-IN"/>
         </w:rPr>
       </w:pPr>
-      <w:bookmarkStart w:id="0" w:name="_GoBack"/>
       <w:r>
         <w:rPr>
           <w:rStyle w:val="Strong"/>
@@ -5676,9 +5675,1282 @@
         </w:drawing>
       </w:r>
     </w:p>
-    <w:bookmarkEnd w:id="0"/>
-    <w:p>
-      <w:pPr>
+    <w:p>
+      <w:pPr>
+        <w:pStyle w:val="Heading3"/>
+      </w:pPr>
+      <w:r>
+        <w:rPr>
+          <w:rStyle w:val="Strong"/>
+          <w:b/>
+          <w:bCs/>
+        </w:rPr>
+        <w:t>Tagging</w:t>
+      </w:r>
+    </w:p>
+    <w:p>
+      <w:pPr>
+        <w:pStyle w:val="NormalWeb"/>
+        <w:numPr>
+          <w:ilvl w:val="0"/>
+          <w:numId w:val="43"/>
+        </w:numPr>
+      </w:pPr>
+      <w:r>
+        <w:rPr>
+          <w:rStyle w:val="Strong"/>
+        </w:rPr>
+        <w:t>View Tags</w:t>
+      </w:r>
+      <w:r>
+        <w:t>:</w:t>
+      </w:r>
+    </w:p>
+    <w:p>
+      <w:pPr>
+        <w:tabs>
+          <w:tab w:val="left" w:pos="916"/>
+          <w:tab w:val="left" w:pos="1832"/>
+          <w:tab w:val="left" w:pos="2748"/>
+          <w:tab w:val="left" w:pos="3664"/>
+          <w:tab w:val="left" w:pos="4580"/>
+          <w:tab w:val="left" w:pos="5496"/>
+          <w:tab w:val="left" w:pos="6412"/>
+          <w:tab w:val="left" w:pos="7328"/>
+          <w:tab w:val="left" w:pos="8244"/>
+          <w:tab w:val="left" w:pos="9160"/>
+          <w:tab w:val="left" w:pos="10076"/>
+          <w:tab w:val="left" w:pos="10992"/>
+          <w:tab w:val="left" w:pos="11908"/>
+          <w:tab w:val="left" w:pos="12824"/>
+          <w:tab w:val="left" w:pos="13740"/>
+          <w:tab w:val="left" w:pos="14656"/>
+        </w:tabs>
+        <w:spacing w:after="0" w:line="240" w:lineRule="auto"/>
+        <w:rPr>
+          <w:rFonts w:ascii="Courier New" w:eastAsia="Times New Roman" w:hAnsi="Courier New" w:cs="Courier New"/>
+          <w:noProof w:val="0"/>
+          <w:sz w:val="20"/>
+          <w:szCs w:val="20"/>
+          <w:lang w:val="en-IN" w:eastAsia="en-IN"/>
+        </w:rPr>
+      </w:pPr>
+      <w:r>
+        <w:rPr>
+          <w:rFonts w:ascii="Courier New" w:eastAsia="Times New Roman" w:hAnsi="Courier New" w:cs="Courier New"/>
+          <w:noProof w:val="0"/>
+          <w:sz w:val="20"/>
+          <w:szCs w:val="20"/>
+          <w:lang w:val="en-IN" w:eastAsia="en-IN"/>
+        </w:rPr>
+        <w:t xml:space="preserve">       </w:t>
+      </w:r>
+      <w:proofErr w:type="gramStart"/>
+      <w:r>
+        <w:rPr>
+          <w:rFonts w:ascii="Courier New" w:eastAsia="Times New Roman" w:hAnsi="Courier New" w:cs="Courier New"/>
+          <w:noProof w:val="0"/>
+          <w:sz w:val="20"/>
+          <w:szCs w:val="20"/>
+          <w:lang w:val="en-IN" w:eastAsia="en-IN"/>
+        </w:rPr>
+        <w:t>git</w:t>
+      </w:r>
+      <w:proofErr w:type="gramEnd"/>
+      <w:r>
+        <w:rPr>
+          <w:rFonts w:ascii="Courier New" w:eastAsia="Times New Roman" w:hAnsi="Courier New" w:cs="Courier New"/>
+          <w:noProof w:val="0"/>
+          <w:sz w:val="20"/>
+          <w:szCs w:val="20"/>
+          <w:lang w:val="en-IN" w:eastAsia="en-IN"/>
+        </w:rPr>
+        <w:t xml:space="preserve"> tag</w:t>
+      </w:r>
+    </w:p>
+    <w:p>
+      <w:pPr>
+        <w:numPr>
+          <w:ilvl w:val="0"/>
+          <w:numId w:val="44"/>
+        </w:numPr>
+        <w:spacing w:before="100" w:beforeAutospacing="1" w:after="100" w:afterAutospacing="1" w:line="240" w:lineRule="auto"/>
+        <w:rPr>
+          <w:rStyle w:val="HTMLCode"/>
+          <w:rFonts w:ascii="Times New Roman" w:hAnsi="Times New Roman" w:cs="Times New Roman"/>
+          <w:noProof w:val="0"/>
+          <w:sz w:val="24"/>
+          <w:szCs w:val="24"/>
+          <w:lang w:val="en-IN" w:eastAsia="en-IN"/>
+        </w:rPr>
+      </w:pPr>
+      <w:r>
+        <w:rPr>
+          <w:rFonts w:ascii="Times New Roman" w:eastAsia="Times New Roman" w:hAnsi="Times New Roman" w:cs="Times New Roman"/>
+          <w:noProof w:val="0"/>
+          <w:sz w:val="24"/>
+          <w:szCs w:val="24"/>
+          <w:lang w:val="en-IN" w:eastAsia="en-IN"/>
+        </w:rPr>
+        <w:t>Displays all tags associated with the project.</w:t>
+      </w:r>
+    </w:p>
+    <w:p>
+      <w:pPr>
+        <w:pStyle w:val="NormalWeb"/>
+        <w:numPr>
+          <w:ilvl w:val="0"/>
+          <w:numId w:val="39"/>
+        </w:numPr>
+      </w:pPr>
+      <w:r>
+        <w:rPr>
+          <w:rStyle w:val="Strong"/>
+        </w:rPr>
+        <w:t>Create a Tag</w:t>
+      </w:r>
+      <w:r>
+        <w:t>:</w:t>
+      </w:r>
+    </w:p>
+    <w:p>
+      <w:pPr>
+        <w:numPr>
+          <w:ilvl w:val="1"/>
+          <w:numId w:val="39"/>
+        </w:numPr>
+        <w:spacing w:before="100" w:beforeAutospacing="1" w:after="100" w:afterAutospacing="1" w:line="240" w:lineRule="auto"/>
+      </w:pPr>
+      <w:r>
+        <w:rPr>
+          <w:rStyle w:val="Strong"/>
+        </w:rPr>
+        <w:t>Lightweight Tagging</w:t>
+      </w:r>
+      <w:r>
+        <w:t>: A simple tag pointing to a commit without additional metadata.</w:t>
+      </w:r>
+    </w:p>
+    <w:p>
+      <w:pPr>
+        <w:spacing w:before="100" w:beforeAutospacing="1" w:after="100" w:afterAutospacing="1" w:line="240" w:lineRule="auto"/>
+        <w:ind w:left="1440"/>
+        <w:rPr>
+          <w:rStyle w:val="HTMLCode"/>
+          <w:rFonts w:asciiTheme="minorHAnsi" w:eastAsiaTheme="minorHAnsi" w:hAnsiTheme="minorHAnsi" w:cstheme="minorBidi"/>
+          <w:sz w:val="22"/>
+          <w:szCs w:val="22"/>
+        </w:rPr>
+      </w:pPr>
+      <w:r>
+        <w:rPr>
+          <w:rStyle w:val="HTMLCode"/>
+          <w:rFonts w:eastAsiaTheme="minorHAnsi"/>
+        </w:rPr>
+        <w:lastRenderedPageBreak/>
+        <w:t>git tag tagname</w:t>
+      </w:r>
+    </w:p>
+    <w:p>
+      <w:pPr>
+        <w:numPr>
+          <w:ilvl w:val="1"/>
+          <w:numId w:val="39"/>
+        </w:numPr>
+        <w:spacing w:before="100" w:beforeAutospacing="1" w:after="100" w:afterAutospacing="1" w:line="240" w:lineRule="auto"/>
+      </w:pPr>
+      <w:r>
+        <w:rPr>
+          <w:rStyle w:val="Strong"/>
+        </w:rPr>
+        <w:t>Annotated Tagging</w:t>
+      </w:r>
+      <w:r>
+        <w:t>: Includes additional metadata such as the author's name, date, and a message. This is typically used for releases.</w:t>
+      </w:r>
+    </w:p>
+    <w:p>
+      <w:pPr>
+        <w:pStyle w:val="HTMLPreformatted"/>
+        <w:ind w:left="1440"/>
+        <w:rPr>
+          <w:rStyle w:val="HTMLCode"/>
+        </w:rPr>
+      </w:pPr>
+      <w:proofErr w:type="gramStart"/>
+      <w:r>
+        <w:rPr>
+          <w:rStyle w:val="HTMLCode"/>
+        </w:rPr>
+        <w:t>git</w:t>
+      </w:r>
+      <w:proofErr w:type="gramEnd"/>
+      <w:r>
+        <w:rPr>
+          <w:rStyle w:val="HTMLCode"/>
+        </w:rPr>
+        <w:t xml:space="preserve"> tag -a </w:t>
+      </w:r>
+      <w:proofErr w:type="spellStart"/>
+      <w:r>
+        <w:rPr>
+          <w:rStyle w:val="HTMLCode"/>
+        </w:rPr>
+        <w:t>tagname</w:t>
+      </w:r>
+      <w:proofErr w:type="spellEnd"/>
+      <w:r>
+        <w:rPr>
+          <w:rStyle w:val="HTMLCode"/>
+        </w:rPr>
+        <w:t xml:space="preserve"> -m </w:t>
+      </w:r>
+      <w:r>
+        <w:rPr>
+          <w:rStyle w:val="hljs-string"/>
+        </w:rPr>
+        <w:t>"annotation message"</w:t>
+      </w:r>
+    </w:p>
+    <w:p>
+      <w:pPr>
+        <w:pStyle w:val="NormalWeb"/>
+        <w:numPr>
+          <w:ilvl w:val="0"/>
+          <w:numId w:val="39"/>
+        </w:numPr>
+      </w:pPr>
+      <w:r>
+        <w:rPr>
+          <w:rStyle w:val="Strong"/>
+        </w:rPr>
+        <w:t>View Tag Details</w:t>
+      </w:r>
+      <w:r>
+        <w:t>:</w:t>
+      </w:r>
+    </w:p>
+    <w:p>
+      <w:pPr>
+        <w:pStyle w:val="HTMLPreformatted"/>
+        <w:ind w:left="720"/>
+        <w:rPr>
+          <w:rStyle w:val="HTMLCode"/>
+        </w:rPr>
+      </w:pPr>
+      <w:proofErr w:type="gramStart"/>
+      <w:r>
+        <w:rPr>
+          <w:rStyle w:val="HTMLCode"/>
+        </w:rPr>
+        <w:t>git</w:t>
+      </w:r>
+      <w:proofErr w:type="gramEnd"/>
+      <w:r>
+        <w:rPr>
+          <w:rStyle w:val="HTMLCode"/>
+        </w:rPr>
+        <w:t xml:space="preserve"> show </w:t>
+      </w:r>
+      <w:proofErr w:type="spellStart"/>
+      <w:r>
+        <w:rPr>
+          <w:rStyle w:val="HTMLCode"/>
+        </w:rPr>
+        <w:t>tagname</w:t>
+      </w:r>
+      <w:proofErr w:type="spellEnd"/>
+    </w:p>
+    <w:p>
+      <w:pPr>
+        <w:numPr>
+          <w:ilvl w:val="1"/>
+          <w:numId w:val="39"/>
+        </w:numPr>
+        <w:spacing w:before="100" w:beforeAutospacing="1" w:after="100" w:afterAutospacing="1" w:line="240" w:lineRule="auto"/>
+      </w:pPr>
+      <w:r>
+        <w:t>Displays detailed information about the specified tag.</w:t>
+      </w:r>
+    </w:p>
+    <w:p>
+      <w:pPr>
+        <w:pStyle w:val="NormalWeb"/>
+        <w:numPr>
+          <w:ilvl w:val="0"/>
+          <w:numId w:val="39"/>
+        </w:numPr>
+      </w:pPr>
+      <w:r>
+        <w:rPr>
+          <w:rStyle w:val="Strong"/>
+        </w:rPr>
+        <w:t>Push a Tag to Remote</w:t>
+      </w:r>
+      <w:r>
+        <w:t>:</w:t>
+      </w:r>
+    </w:p>
+    <w:p>
+      <w:pPr>
+        <w:pStyle w:val="HTMLPreformatted"/>
+        <w:ind w:left="720"/>
+        <w:rPr>
+          <w:rStyle w:val="HTMLCode"/>
+        </w:rPr>
+      </w:pPr>
+      <w:proofErr w:type="gramStart"/>
+      <w:r>
+        <w:rPr>
+          <w:rStyle w:val="HTMLCode"/>
+        </w:rPr>
+        <w:t>git</w:t>
+      </w:r>
+      <w:proofErr w:type="gramEnd"/>
+      <w:r>
+        <w:rPr>
+          <w:rStyle w:val="HTMLCode"/>
+        </w:rPr>
+        <w:t xml:space="preserve"> push origin </w:t>
+      </w:r>
+      <w:proofErr w:type="spellStart"/>
+      <w:r>
+        <w:rPr>
+          <w:rStyle w:val="HTMLCode"/>
+        </w:rPr>
+        <w:t>tagname</w:t>
+      </w:r>
+      <w:proofErr w:type="spellEnd"/>
+    </w:p>
+    <w:p>
+      <w:pPr>
+        <w:pStyle w:val="NormalWeb"/>
+        <w:numPr>
+          <w:ilvl w:val="0"/>
+          <w:numId w:val="39"/>
+        </w:numPr>
+      </w:pPr>
+      <w:r>
+        <w:rPr>
+          <w:rStyle w:val="Strong"/>
+        </w:rPr>
+        <w:t>View Commit Logs with Tags</w:t>
+      </w:r>
+      <w:r>
+        <w:t>:</w:t>
+      </w:r>
+    </w:p>
+    <w:p>
+      <w:pPr>
+        <w:pStyle w:val="HTMLPreformatted"/>
+        <w:ind w:left="720"/>
+        <w:rPr>
+          <w:rStyle w:val="HTMLCode"/>
+        </w:rPr>
+      </w:pPr>
+      <w:proofErr w:type="gramStart"/>
+      <w:r>
+        <w:rPr>
+          <w:rStyle w:val="HTMLCode"/>
+        </w:rPr>
+        <w:t>git</w:t>
+      </w:r>
+      <w:proofErr w:type="gramEnd"/>
+      <w:r>
+        <w:rPr>
+          <w:rStyle w:val="HTMLCode"/>
+        </w:rPr>
+        <w:t xml:space="preserve"> </w:t>
+      </w:r>
+      <w:r>
+        <w:rPr>
+          <w:rStyle w:val="hljs-builtin"/>
+        </w:rPr>
+        <w:t>log</w:t>
+      </w:r>
+      <w:r>
+        <w:rPr>
+          <w:rStyle w:val="HTMLCode"/>
+        </w:rPr>
+        <w:t xml:space="preserve"> --pretty=</w:t>
+      </w:r>
+      <w:proofErr w:type="spellStart"/>
+      <w:r>
+        <w:rPr>
+          <w:rStyle w:val="HTMLCode"/>
+        </w:rPr>
+        <w:t>oneline</w:t>
+      </w:r>
+      <w:proofErr w:type="spellEnd"/>
+    </w:p>
+    <w:p>
+      <w:pPr>
+        <w:numPr>
+          <w:ilvl w:val="1"/>
+          <w:numId w:val="39"/>
+        </w:numPr>
+        <w:spacing w:before="100" w:beforeAutospacing="1" w:after="100" w:afterAutospacing="1" w:line="240" w:lineRule="auto"/>
+      </w:pPr>
+      <w:r>
+        <w:t>Shows commit checksums along with their messages.</w:t>
+      </w:r>
+    </w:p>
+    <w:p>
+      <w:pPr>
+        <w:spacing w:after="0"/>
+      </w:pPr>
+      <w:r>
+        <w:pict>
+          <v:rect id="_x0000_i1030" style="width:0;height:1.5pt" o:hralign="center" o:hrstd="t" o:hr="t" fillcolor="#a0a0a0" stroked="f"/>
+        </w:pict>
+      </w:r>
+    </w:p>
+    <w:p>
+      <w:pPr>
+        <w:pStyle w:val="Heading3"/>
+      </w:pPr>
+      <w:r>
+        <w:rPr>
+          <w:rStyle w:val="Strong"/>
+          <w:b/>
+          <w:bCs/>
+        </w:rPr>
+        <w:t>Branching</w:t>
+      </w:r>
+    </w:p>
+    <w:p>
+      <w:pPr>
+        <w:pStyle w:val="NormalWeb"/>
+      </w:pPr>
+      <w:r>
+        <w:t>Branches allow you to work on a specific feature or fix bugs without affecting the main branch.</w:t>
+      </w:r>
+    </w:p>
+    <w:p>
+      <w:pPr>
+        <w:pStyle w:val="NormalWeb"/>
+        <w:numPr>
+          <w:ilvl w:val="0"/>
+          <w:numId w:val="40"/>
+        </w:numPr>
+      </w:pPr>
+      <w:r>
+        <w:rPr>
+          <w:rStyle w:val="Strong"/>
+        </w:rPr>
+        <w:t>Why Use Branching?</w:t>
+      </w:r>
+    </w:p>
+    <w:p>
+      <w:pPr>
+        <w:numPr>
+          <w:ilvl w:val="1"/>
+          <w:numId w:val="40"/>
+        </w:numPr>
+        <w:spacing w:before="100" w:beforeAutospacing="1" w:after="100" w:afterAutospacing="1" w:line="240" w:lineRule="auto"/>
+      </w:pPr>
+      <w:r>
+        <w:t>Prevent errors in the main branch during development.</w:t>
+      </w:r>
+    </w:p>
+    <w:p>
+      <w:pPr>
+        <w:numPr>
+          <w:ilvl w:val="1"/>
+          <w:numId w:val="40"/>
+        </w:numPr>
+        <w:spacing w:before="100" w:beforeAutospacing="1" w:after="100" w:afterAutospacing="1" w:line="240" w:lineRule="auto"/>
+      </w:pPr>
+      <w:r>
+        <w:t>Facilitate isolated work on new features.</w:t>
+      </w:r>
+    </w:p>
+    <w:p>
+      <w:pPr>
+        <w:pStyle w:val="NormalWeb"/>
+        <w:numPr>
+          <w:ilvl w:val="0"/>
+          <w:numId w:val="40"/>
+        </w:numPr>
+      </w:pPr>
+      <w:r>
+        <w:rPr>
+          <w:rStyle w:val="Strong"/>
+        </w:rPr>
+        <w:t>Create a Branch</w:t>
+      </w:r>
+      <w:r>
+        <w:t>:</w:t>
+      </w:r>
+    </w:p>
+    <w:p>
+      <w:pPr>
+        <w:numPr>
+          <w:ilvl w:val="1"/>
+          <w:numId w:val="40"/>
+        </w:numPr>
+        <w:spacing w:before="100" w:beforeAutospacing="1" w:after="100" w:afterAutospacing="1" w:line="240" w:lineRule="auto"/>
+      </w:pPr>
+      <w:r>
+        <w:t xml:space="preserve">Using </w:t>
+      </w:r>
+      <w:r>
+        <w:rPr>
+          <w:rStyle w:val="HTMLCode"/>
+          <w:rFonts w:eastAsiaTheme="minorHAnsi"/>
+        </w:rPr>
+        <w:t>checkout</w:t>
+      </w:r>
+      <w:r>
+        <w:t>:</w:t>
+      </w:r>
+    </w:p>
+    <w:p>
+      <w:pPr>
+        <w:pStyle w:val="HTMLPreformatted"/>
+        <w:ind w:left="1440"/>
+        <w:rPr>
+          <w:rStyle w:val="HTMLCode"/>
+        </w:rPr>
+      </w:pPr>
+      <w:proofErr w:type="gramStart"/>
+      <w:r>
+        <w:rPr>
+          <w:rStyle w:val="HTMLCode"/>
+        </w:rPr>
+        <w:t>git</w:t>
+      </w:r>
+      <w:proofErr w:type="gramEnd"/>
+      <w:r>
+        <w:rPr>
+          <w:rStyle w:val="HTMLCode"/>
+        </w:rPr>
+        <w:t xml:space="preserve"> checkout -b </w:t>
+      </w:r>
+      <w:proofErr w:type="spellStart"/>
+      <w:r>
+        <w:rPr>
+          <w:rStyle w:val="HTMLCode"/>
+        </w:rPr>
+        <w:t>branchname</w:t>
+      </w:r>
+      <w:proofErr w:type="spellEnd"/>
+    </w:p>
+    <w:p>
+      <w:pPr>
+        <w:numPr>
+          <w:ilvl w:val="1"/>
+          <w:numId w:val="40"/>
+        </w:numPr>
+        <w:spacing w:before="100" w:beforeAutospacing="1" w:after="100" w:afterAutospacing="1" w:line="240" w:lineRule="auto"/>
+      </w:pPr>
+      <w:r>
+        <w:t xml:space="preserve">Using </w:t>
+      </w:r>
+      <w:r>
+        <w:rPr>
+          <w:rStyle w:val="HTMLCode"/>
+          <w:rFonts w:eastAsiaTheme="minorHAnsi"/>
+        </w:rPr>
+        <w:t>switch</w:t>
+      </w:r>
+      <w:r>
+        <w:t xml:space="preserve"> (recommended for newer Git versions):</w:t>
+      </w:r>
+    </w:p>
+    <w:p>
+      <w:pPr>
+        <w:pStyle w:val="HTMLPreformatted"/>
+        <w:ind w:left="1440"/>
+        <w:rPr>
+          <w:rStyle w:val="HTMLCode"/>
+        </w:rPr>
+      </w:pPr>
+      <w:proofErr w:type="gramStart"/>
+      <w:r>
+        <w:rPr>
+          <w:rStyle w:val="HTMLCode"/>
+        </w:rPr>
+        <w:t>git</w:t>
+      </w:r>
+      <w:proofErr w:type="gramEnd"/>
+      <w:r>
+        <w:rPr>
+          <w:rStyle w:val="HTMLCode"/>
+        </w:rPr>
+        <w:t xml:space="preserve"> switch -c </w:t>
+      </w:r>
+      <w:proofErr w:type="spellStart"/>
+      <w:r>
+        <w:rPr>
+          <w:rStyle w:val="HTMLCode"/>
+        </w:rPr>
+        <w:t>branchname</w:t>
+      </w:r>
+      <w:proofErr w:type="spellEnd"/>
+    </w:p>
+    <w:p>
+      <w:pPr>
+        <w:pStyle w:val="NormalWeb"/>
+        <w:numPr>
+          <w:ilvl w:val="0"/>
+          <w:numId w:val="40"/>
+        </w:numPr>
+      </w:pPr>
+      <w:r>
+        <w:rPr>
+          <w:rStyle w:val="Strong"/>
+        </w:rPr>
+        <w:t>View Branches</w:t>
+      </w:r>
+      <w:r>
+        <w:t>:</w:t>
+      </w:r>
+    </w:p>
+    <w:p>
+      <w:pPr>
+        <w:numPr>
+          <w:ilvl w:val="1"/>
+          <w:numId w:val="40"/>
+        </w:numPr>
+        <w:spacing w:before="100" w:beforeAutospacing="1" w:after="100" w:afterAutospacing="1" w:line="240" w:lineRule="auto"/>
+      </w:pPr>
+      <w:r>
+        <w:t>Show local branches:</w:t>
+      </w:r>
+    </w:p>
+    <w:p>
+      <w:pPr>
+        <w:pStyle w:val="HTMLPreformatted"/>
+        <w:ind w:left="1440"/>
+        <w:rPr>
+          <w:rStyle w:val="HTMLCode"/>
+        </w:rPr>
+      </w:pPr>
+      <w:proofErr w:type="gramStart"/>
+      <w:r>
+        <w:rPr>
+          <w:rStyle w:val="HTMLCode"/>
+        </w:rPr>
+        <w:t>git</w:t>
+      </w:r>
+      <w:proofErr w:type="gramEnd"/>
+      <w:r>
+        <w:rPr>
+          <w:rStyle w:val="HTMLCode"/>
+        </w:rPr>
+        <w:t xml:space="preserve"> branch</w:t>
+      </w:r>
+    </w:p>
+    <w:p>
+      <w:pPr>
+        <w:numPr>
+          <w:ilvl w:val="1"/>
+          <w:numId w:val="40"/>
+        </w:numPr>
+        <w:spacing w:before="100" w:beforeAutospacing="1" w:after="100" w:afterAutospacing="1" w:line="240" w:lineRule="auto"/>
+      </w:pPr>
+      <w:r>
+        <w:t>Show all branches (local and remote):</w:t>
+      </w:r>
+    </w:p>
+    <w:p>
+      <w:pPr>
+        <w:pStyle w:val="HTMLPreformatted"/>
+        <w:ind w:left="1440"/>
+        <w:rPr>
+          <w:rStyle w:val="HTMLCode"/>
+        </w:rPr>
+      </w:pPr>
+      <w:proofErr w:type="gramStart"/>
+      <w:r>
+        <w:rPr>
+          <w:rStyle w:val="HTMLCode"/>
+        </w:rPr>
+        <w:t>git</w:t>
+      </w:r>
+      <w:proofErr w:type="gramEnd"/>
+      <w:r>
+        <w:rPr>
+          <w:rStyle w:val="HTMLCode"/>
+        </w:rPr>
+        <w:t xml:space="preserve"> branch --all</w:t>
+      </w:r>
+    </w:p>
+    <w:p>
+      <w:pPr>
+        <w:numPr>
+          <w:ilvl w:val="1"/>
+          <w:numId w:val="40"/>
+        </w:numPr>
+        <w:spacing w:before="100" w:beforeAutospacing="1" w:after="100" w:afterAutospacing="1" w:line="240" w:lineRule="auto"/>
+      </w:pPr>
+      <w:r>
+        <w:t xml:space="preserve">The </w:t>
+      </w:r>
+      <w:r>
+        <w:rPr>
+          <w:rStyle w:val="HTMLCode"/>
+          <w:rFonts w:eastAsiaTheme="minorHAnsi"/>
+        </w:rPr>
+        <w:t>*</w:t>
+      </w:r>
+      <w:r>
+        <w:t xml:space="preserve"> symbol indicates the branch you are currently on.</w:t>
+      </w:r>
+    </w:p>
+    <w:p>
+      <w:pPr>
+        <w:pStyle w:val="NormalWeb"/>
+        <w:numPr>
+          <w:ilvl w:val="0"/>
+          <w:numId w:val="40"/>
+        </w:numPr>
+      </w:pPr>
+      <w:r>
+        <w:rPr>
+          <w:rStyle w:val="Strong"/>
+        </w:rPr>
+        <w:t>Switch Between Branches</w:t>
+      </w:r>
+      <w:r>
+        <w:t>:</w:t>
+      </w:r>
+    </w:p>
+    <w:p>
+      <w:pPr>
+        <w:numPr>
+          <w:ilvl w:val="1"/>
+          <w:numId w:val="40"/>
+        </w:numPr>
+        <w:spacing w:before="100" w:beforeAutospacing="1" w:after="100" w:afterAutospacing="1" w:line="240" w:lineRule="auto"/>
+      </w:pPr>
+      <w:r>
+        <w:t>Switch to a specific branch:</w:t>
+      </w:r>
+    </w:p>
+    <w:p>
+      <w:pPr>
+        <w:pStyle w:val="HTMLPreformatted"/>
+        <w:ind w:left="1440"/>
+        <w:rPr>
+          <w:rStyle w:val="HTMLCode"/>
+        </w:rPr>
+      </w:pPr>
+      <w:proofErr w:type="gramStart"/>
+      <w:r>
+        <w:rPr>
+          <w:rStyle w:val="HTMLCode"/>
+        </w:rPr>
+        <w:lastRenderedPageBreak/>
+        <w:t>git</w:t>
+      </w:r>
+      <w:proofErr w:type="gramEnd"/>
+      <w:r>
+        <w:rPr>
+          <w:rStyle w:val="HTMLCode"/>
+        </w:rPr>
+        <w:t xml:space="preserve"> switch </w:t>
+      </w:r>
+      <w:proofErr w:type="spellStart"/>
+      <w:r>
+        <w:rPr>
+          <w:rStyle w:val="HTMLCode"/>
+        </w:rPr>
+        <w:t>branchname</w:t>
+      </w:r>
+      <w:proofErr w:type="spellEnd"/>
+    </w:p>
+    <w:p>
+      <w:pPr>
+        <w:numPr>
+          <w:ilvl w:val="1"/>
+          <w:numId w:val="40"/>
+        </w:numPr>
+        <w:spacing w:before="100" w:beforeAutospacing="1" w:after="100" w:afterAutospacing="1" w:line="240" w:lineRule="auto"/>
+      </w:pPr>
+      <w:r>
+        <w:t>Switch to the previous branch:</w:t>
+      </w:r>
+    </w:p>
+    <w:p>
+      <w:pPr>
+        <w:pStyle w:val="HTMLPreformatted"/>
+        <w:ind w:left="1440"/>
+        <w:rPr>
+          <w:rStyle w:val="HTMLCode"/>
+        </w:rPr>
+      </w:pPr>
+      <w:proofErr w:type="gramStart"/>
+      <w:r>
+        <w:rPr>
+          <w:rStyle w:val="HTMLCode"/>
+        </w:rPr>
+        <w:t>git</w:t>
+      </w:r>
+      <w:proofErr w:type="gramEnd"/>
+      <w:r>
+        <w:rPr>
+          <w:rStyle w:val="HTMLCode"/>
+        </w:rPr>
+        <w:t xml:space="preserve"> switch -</w:t>
+      </w:r>
+    </w:p>
+    <w:p>
+      <w:pPr>
+        <w:numPr>
+          <w:ilvl w:val="1"/>
+          <w:numId w:val="40"/>
+        </w:numPr>
+        <w:spacing w:before="100" w:beforeAutospacing="1" w:after="100" w:afterAutospacing="1" w:line="240" w:lineRule="auto"/>
+      </w:pPr>
+      <w:r>
+        <w:t xml:space="preserve">Using </w:t>
+      </w:r>
+      <w:r>
+        <w:rPr>
+          <w:rStyle w:val="HTMLCode"/>
+          <w:rFonts w:eastAsiaTheme="minorHAnsi"/>
+        </w:rPr>
+        <w:t>checkout</w:t>
+      </w:r>
+      <w:r>
+        <w:t xml:space="preserve"> (older syntax):</w:t>
+      </w:r>
+    </w:p>
+    <w:p>
+      <w:pPr>
+        <w:pStyle w:val="HTMLPreformatted"/>
+        <w:ind w:left="1440"/>
+        <w:rPr>
+          <w:rStyle w:val="HTMLCode"/>
+        </w:rPr>
+      </w:pPr>
+      <w:proofErr w:type="gramStart"/>
+      <w:r>
+        <w:rPr>
+          <w:rStyle w:val="HTMLCode"/>
+        </w:rPr>
+        <w:t>git</w:t>
+      </w:r>
+      <w:proofErr w:type="gramEnd"/>
+      <w:r>
+        <w:rPr>
+          <w:rStyle w:val="HTMLCode"/>
+        </w:rPr>
+        <w:t xml:space="preserve"> checkout </w:t>
+      </w:r>
+      <w:proofErr w:type="spellStart"/>
+      <w:r>
+        <w:rPr>
+          <w:rStyle w:val="HTMLCode"/>
+        </w:rPr>
+        <w:t>branchname</w:t>
+      </w:r>
+      <w:proofErr w:type="spellEnd"/>
+    </w:p>
+    <w:p>
+      <w:pPr>
+        <w:pStyle w:val="NormalWeb"/>
+        <w:numPr>
+          <w:ilvl w:val="0"/>
+          <w:numId w:val="40"/>
+        </w:numPr>
+      </w:pPr>
+      <w:r>
+        <w:rPr>
+          <w:rStyle w:val="Strong"/>
+        </w:rPr>
+        <w:t>Delete a Branch</w:t>
+      </w:r>
+      <w:r>
+        <w:t>:</w:t>
+      </w:r>
+    </w:p>
+    <w:p>
+      <w:pPr>
+        <w:pStyle w:val="HTMLPreformatted"/>
+        <w:ind w:left="720"/>
+        <w:rPr>
+          <w:rStyle w:val="HTMLCode"/>
+        </w:rPr>
+      </w:pPr>
+      <w:proofErr w:type="gramStart"/>
+      <w:r>
+        <w:rPr>
+          <w:rStyle w:val="HTMLCode"/>
+        </w:rPr>
+        <w:t>git</w:t>
+      </w:r>
+      <w:proofErr w:type="gramEnd"/>
+      <w:r>
+        <w:rPr>
+          <w:rStyle w:val="HTMLCode"/>
+        </w:rPr>
+        <w:t xml:space="preserve"> branch -d </w:t>
+      </w:r>
+      <w:proofErr w:type="spellStart"/>
+      <w:r>
+        <w:rPr>
+          <w:rStyle w:val="HTMLCode"/>
+        </w:rPr>
+        <w:t>branchname</w:t>
+      </w:r>
+      <w:proofErr w:type="spellEnd"/>
+    </w:p>
+    <w:p>
+      <w:pPr>
+        <w:pStyle w:val="NormalWeb"/>
+        <w:numPr>
+          <w:ilvl w:val="0"/>
+          <w:numId w:val="40"/>
+        </w:numPr>
+      </w:pPr>
+      <w:r>
+        <w:rPr>
+          <w:rStyle w:val="Strong"/>
+        </w:rPr>
+        <w:t>Push a Branch to Remote</w:t>
+      </w:r>
+      <w:r>
+        <w:t>:</w:t>
+      </w:r>
+    </w:p>
+    <w:p>
+      <w:pPr>
+        <w:pStyle w:val="HTMLPreformatted"/>
+        <w:ind w:left="720"/>
+        <w:rPr>
+          <w:rStyle w:val="HTMLCode"/>
+        </w:rPr>
+      </w:pPr>
+      <w:proofErr w:type="gramStart"/>
+      <w:r>
+        <w:rPr>
+          <w:rStyle w:val="HTMLCode"/>
+        </w:rPr>
+        <w:t>git</w:t>
+      </w:r>
+      <w:proofErr w:type="gramEnd"/>
+      <w:r>
+        <w:rPr>
+          <w:rStyle w:val="HTMLCode"/>
+        </w:rPr>
+        <w:t xml:space="preserve"> push origin </w:t>
+      </w:r>
+      <w:proofErr w:type="spellStart"/>
+      <w:r>
+        <w:rPr>
+          <w:rStyle w:val="HTMLCode"/>
+        </w:rPr>
+        <w:t>branchname</w:t>
+      </w:r>
+      <w:proofErr w:type="spellEnd"/>
+    </w:p>
+    <w:p>
+      <w:r>
+        <w:pict>
+          <v:rect id="_x0000_i1031" style="width:0;height:1.5pt" o:hralign="center" o:hrstd="t" o:hr="t" fillcolor="#a0a0a0" stroked="f"/>
+        </w:pict>
+      </w:r>
+    </w:p>
+    <w:p>
+      <w:pPr>
+        <w:pStyle w:val="Heading3"/>
+      </w:pPr>
+      <w:r>
+        <w:rPr>
+          <w:rStyle w:val="Strong"/>
+          <w:b/>
+          <w:bCs/>
+        </w:rPr>
+        <w:t>Commits and Snapshots</w:t>
+      </w:r>
+    </w:p>
+    <w:p>
+      <w:pPr>
+        <w:pStyle w:val="NormalWeb"/>
+        <w:numPr>
+          <w:ilvl w:val="0"/>
+          <w:numId w:val="41"/>
+        </w:numPr>
+      </w:pPr>
+      <w:r>
+        <w:rPr>
+          <w:rStyle w:val="Strong"/>
+        </w:rPr>
+        <w:t>How Git Tracks Changes</w:t>
+      </w:r>
+      <w:r>
+        <w:t>:</w:t>
+      </w:r>
+    </w:p>
+    <w:p>
+      <w:pPr>
+        <w:numPr>
+          <w:ilvl w:val="1"/>
+          <w:numId w:val="41"/>
+        </w:numPr>
+        <w:spacing w:before="100" w:beforeAutospacing="1" w:after="100" w:afterAutospacing="1" w:line="240" w:lineRule="auto"/>
+      </w:pPr>
+      <w:r>
+        <w:t xml:space="preserve">Each commit creates a </w:t>
+      </w:r>
+      <w:r>
+        <w:rPr>
+          <w:rStyle w:val="Strong"/>
+        </w:rPr>
+        <w:t>snapshot</w:t>
+      </w:r>
+      <w:r>
+        <w:t xml:space="preserve"> of your files and assigns a unique identifier called a </w:t>
+      </w:r>
+      <w:r>
+        <w:rPr>
+          <w:rStyle w:val="Strong"/>
+        </w:rPr>
+        <w:t>checksum</w:t>
+      </w:r>
+      <w:r>
+        <w:t>.</w:t>
+      </w:r>
+    </w:p>
+    <w:p>
+      <w:pPr>
+        <w:pStyle w:val="NormalWeb"/>
+        <w:numPr>
+          <w:ilvl w:val="0"/>
+          <w:numId w:val="41"/>
+        </w:numPr>
+      </w:pPr>
+      <w:r>
+        <w:rPr>
+          <w:rStyle w:val="Strong"/>
+        </w:rPr>
+        <w:t>Pointers</w:t>
+      </w:r>
+      <w:r>
+        <w:t>:</w:t>
+      </w:r>
+    </w:p>
+    <w:p>
+      <w:pPr>
+        <w:numPr>
+          <w:ilvl w:val="1"/>
+          <w:numId w:val="41"/>
+        </w:numPr>
+        <w:spacing w:before="100" w:beforeAutospacing="1" w:after="100" w:afterAutospacing="1" w:line="240" w:lineRule="auto"/>
+      </w:pPr>
+      <w:r>
+        <w:t>Git uses pointers to track the latest commit in a branch.</w:t>
+      </w:r>
+    </w:p>
+    <w:p>
+      <w:pPr>
+        <w:numPr>
+          <w:ilvl w:val="1"/>
+          <w:numId w:val="41"/>
+        </w:numPr>
+        <w:spacing w:before="100" w:beforeAutospacing="1" w:after="100" w:afterAutospacing="1" w:line="240" w:lineRule="auto"/>
+      </w:pPr>
+      <w:r>
+        <w:t>When creating a new branch, the pointer initially points to the same commit as the main branch.</w:t>
+      </w:r>
+    </w:p>
+    <w:p>
+      <w:pPr>
+        <w:spacing w:after="0"/>
+      </w:pPr>
+      <w:r>
+        <w:pict>
+          <v:rect id="_x0000_i1032" style="width:0;height:1.5pt" o:hralign="center" o:hrstd="t" o:hr="t" fillcolor="#a0a0a0" stroked="f"/>
+        </w:pict>
+      </w:r>
+    </w:p>
+    <w:p>
+      <w:pPr>
+        <w:pStyle w:val="Heading3"/>
+      </w:pPr>
+      <w:r>
+        <w:rPr>
+          <w:rStyle w:val="Strong"/>
+          <w:b/>
+          <w:bCs/>
+        </w:rPr>
+        <w:t>Merging Branches</w:t>
+      </w:r>
+    </w:p>
+    <w:p>
+      <w:pPr>
+        <w:pStyle w:val="NormalWeb"/>
+        <w:numPr>
+          <w:ilvl w:val="0"/>
+          <w:numId w:val="42"/>
+        </w:numPr>
+      </w:pPr>
+      <w:r>
+        <w:rPr>
+          <w:rStyle w:val="Strong"/>
+        </w:rPr>
+        <w:t>Why Merge?</w:t>
+      </w:r>
+    </w:p>
+    <w:p>
+      <w:pPr>
+        <w:numPr>
+          <w:ilvl w:val="1"/>
+          <w:numId w:val="42"/>
+        </w:numPr>
+        <w:spacing w:before="100" w:beforeAutospacing="1" w:after="100" w:afterAutospacing="1" w:line="240" w:lineRule="auto"/>
+      </w:pPr>
+      <w:r>
+        <w:t>Combine changes from one branch into another, typically merging a feature branch into the main branch.</w:t>
+      </w:r>
+    </w:p>
+    <w:p>
+      <w:pPr>
+        <w:pStyle w:val="NormalWeb"/>
+        <w:numPr>
+          <w:ilvl w:val="0"/>
+          <w:numId w:val="42"/>
+        </w:numPr>
+      </w:pPr>
+      <w:r>
+        <w:rPr>
+          <w:rStyle w:val="Strong"/>
+        </w:rPr>
+        <w:t>Steps to Merge</w:t>
+      </w:r>
+      <w:r>
+        <w:t>:</w:t>
+      </w:r>
+    </w:p>
+    <w:p>
+      <w:pPr>
+        <w:numPr>
+          <w:ilvl w:val="1"/>
+          <w:numId w:val="42"/>
+        </w:numPr>
+        <w:spacing w:before="100" w:beforeAutospacing="1" w:after="100" w:afterAutospacing="1" w:line="240" w:lineRule="auto"/>
+      </w:pPr>
+      <w:r>
+        <w:t xml:space="preserve">Ensure you are on the target branch (e.g., </w:t>
+      </w:r>
+      <w:r>
+        <w:rPr>
+          <w:rStyle w:val="HTMLCode"/>
+          <w:rFonts w:eastAsiaTheme="minorHAnsi"/>
+        </w:rPr>
+        <w:t>main</w:t>
+      </w:r>
+      <w:r>
+        <w:t>):</w:t>
+      </w:r>
+    </w:p>
+    <w:p>
+      <w:pPr>
+        <w:pStyle w:val="HTMLPreformatted"/>
+        <w:ind w:left="1440"/>
+        <w:rPr>
+          <w:rStyle w:val="HTMLCode"/>
+        </w:rPr>
+      </w:pPr>
+      <w:proofErr w:type="gramStart"/>
+      <w:r>
+        <w:rPr>
+          <w:rStyle w:val="HTMLCode"/>
+        </w:rPr>
+        <w:t>git</w:t>
+      </w:r>
+      <w:proofErr w:type="gramEnd"/>
+      <w:r>
+        <w:rPr>
+          <w:rStyle w:val="HTMLCode"/>
+        </w:rPr>
+        <w:t xml:space="preserve"> switch main</w:t>
+      </w:r>
+    </w:p>
+    <w:p>
+      <w:pPr>
+        <w:numPr>
+          <w:ilvl w:val="1"/>
+          <w:numId w:val="42"/>
+        </w:numPr>
+        <w:spacing w:before="100" w:beforeAutospacing="1" w:after="100" w:afterAutospacing="1" w:line="240" w:lineRule="auto"/>
+      </w:pPr>
+      <w:r>
+        <w:t>Pull the latest changes to ensure the branch is up-to-date:</w:t>
+      </w:r>
+    </w:p>
+    <w:p>
+      <w:pPr>
+        <w:pStyle w:val="HTMLPreformatted"/>
+        <w:ind w:left="1440"/>
+        <w:rPr>
+          <w:rStyle w:val="HTMLCode"/>
+        </w:rPr>
+      </w:pPr>
+      <w:proofErr w:type="gramStart"/>
+      <w:r>
+        <w:rPr>
+          <w:rStyle w:val="HTMLCode"/>
+        </w:rPr>
+        <w:t>git</w:t>
+      </w:r>
+      <w:proofErr w:type="gramEnd"/>
+      <w:r>
+        <w:rPr>
+          <w:rStyle w:val="HTMLCode"/>
+        </w:rPr>
+        <w:t xml:space="preserve"> pull origin main</w:t>
+      </w:r>
+    </w:p>
+    <w:p>
+      <w:pPr>
+        <w:numPr>
+          <w:ilvl w:val="1"/>
+          <w:numId w:val="42"/>
+        </w:numPr>
+        <w:spacing w:before="100" w:beforeAutospacing="1" w:after="100" w:afterAutospacing="1" w:line="240" w:lineRule="auto"/>
+      </w:pPr>
+      <w:r>
+        <w:t>Merge the desired branch into the main branch:</w:t>
+      </w:r>
+    </w:p>
+    <w:p>
+      <w:pPr>
+        <w:pStyle w:val="HTMLPreformatted"/>
+        <w:ind w:left="1440"/>
+      </w:pPr>
+      <w:bookmarkStart w:id="0" w:name="_GoBack"/>
+      <w:bookmarkEnd w:id="0"/>
+      <w:proofErr w:type="gramStart"/>
+      <w:r>
+        <w:rPr>
+          <w:rStyle w:val="HTMLCode"/>
+        </w:rPr>
+        <w:t>git</w:t>
+      </w:r>
+      <w:proofErr w:type="gramEnd"/>
+      <w:r>
+        <w:rPr>
+          <w:rStyle w:val="HTMLCode"/>
+        </w:rPr>
+        <w:t xml:space="preserve"> merge </w:t>
+      </w:r>
+      <w:proofErr w:type="spellStart"/>
+      <w:r>
+        <w:rPr>
+          <w:rStyle w:val="HTMLCode"/>
+        </w:rPr>
+        <w:t>branchname</w:t>
+      </w:r>
+      <w:proofErr w:type="spellEnd"/>
+    </w:p>
+    <w:p>
+      <w:pPr>
+        <w:spacing w:before="100" w:beforeAutospacing="1" w:after="100" w:afterAutospacing="1" w:line="240" w:lineRule="auto"/>
+        <w:outlineLvl w:val="2"/>
         <w:rPr>
           <w:rFonts w:ascii="Arial" w:hAnsi="Arial" w:cs="Arial"/>
           <w:sz w:val="24"/>
@@ -5812,6 +7084,119 @@
     </w:lvl>
   </w:abstractNum>
   <w:abstractNum w:abstractNumId="1" w15:restartNumberingAfterBreak="0">
+    <w:nsid w:val="027A304E"/>
+    <w:multiLevelType w:val="multilevel"/>
+    <w:tmpl w:val="CF5466E8"/>
+    <w:lvl w:ilvl="0">
+      <w:start w:val="1"/>
+      <w:numFmt w:val="decimal"/>
+      <w:lvlText w:val="%1."/>
+      <w:lvlJc w:val="left"/>
+      <w:pPr>
+        <w:tabs>
+          <w:tab w:val="num" w:pos="720"/>
+        </w:tabs>
+        <w:ind w:left="720" w:hanging="360"/>
+      </w:pPr>
+    </w:lvl>
+    <w:lvl w:ilvl="1" w:tentative="1">
+      <w:start w:val="1"/>
+      <w:numFmt w:val="decimal"/>
+      <w:lvlText w:val="%2."/>
+      <w:lvlJc w:val="left"/>
+      <w:pPr>
+        <w:tabs>
+          <w:tab w:val="num" w:pos="1440"/>
+        </w:tabs>
+        <w:ind w:left="1440" w:hanging="360"/>
+      </w:pPr>
+    </w:lvl>
+    <w:lvl w:ilvl="2" w:tentative="1">
+      <w:start w:val="1"/>
+      <w:numFmt w:val="decimal"/>
+      <w:lvlText w:val="%3."/>
+      <w:lvlJc w:val="left"/>
+      <w:pPr>
+        <w:tabs>
+          <w:tab w:val="num" w:pos="2160"/>
+        </w:tabs>
+        <w:ind w:left="2160" w:hanging="360"/>
+      </w:pPr>
+    </w:lvl>
+    <w:lvl w:ilvl="3" w:tentative="1">
+      <w:start w:val="1"/>
+      <w:numFmt w:val="decimal"/>
+      <w:lvlText w:val="%4."/>
+      <w:lvlJc w:val="left"/>
+      <w:pPr>
+        <w:tabs>
+          <w:tab w:val="num" w:pos="2880"/>
+        </w:tabs>
+        <w:ind w:left="2880" w:hanging="360"/>
+      </w:pPr>
+    </w:lvl>
+    <w:lvl w:ilvl="4" w:tentative="1">
+      <w:start w:val="1"/>
+      <w:numFmt w:val="decimal"/>
+      <w:lvlText w:val="%5."/>
+      <w:lvlJc w:val="left"/>
+      <w:pPr>
+        <w:tabs>
+          <w:tab w:val="num" w:pos="3600"/>
+        </w:tabs>
+        <w:ind w:left="3600" w:hanging="360"/>
+      </w:pPr>
+    </w:lvl>
+    <w:lvl w:ilvl="5" w:tentative="1">
+      <w:start w:val="1"/>
+      <w:numFmt w:val="decimal"/>
+      <w:lvlText w:val="%6."/>
+      <w:lvlJc w:val="left"/>
+      <w:pPr>
+        <w:tabs>
+          <w:tab w:val="num" w:pos="4320"/>
+        </w:tabs>
+        <w:ind w:left="4320" w:hanging="360"/>
+      </w:pPr>
+    </w:lvl>
+    <w:lvl w:ilvl="6" w:tentative="1">
+      <w:start w:val="1"/>
+      <w:numFmt w:val="decimal"/>
+      <w:lvlText w:val="%7."/>
+      <w:lvlJc w:val="left"/>
+      <w:pPr>
+        <w:tabs>
+          <w:tab w:val="num" w:pos="5040"/>
+        </w:tabs>
+        <w:ind w:left="5040" w:hanging="360"/>
+      </w:pPr>
+    </w:lvl>
+    <w:lvl w:ilvl="7" w:tentative="1">
+      <w:start w:val="1"/>
+      <w:numFmt w:val="decimal"/>
+      <w:lvlText w:val="%8."/>
+      <w:lvlJc w:val="left"/>
+      <w:pPr>
+        <w:tabs>
+          <w:tab w:val="num" w:pos="5760"/>
+        </w:tabs>
+        <w:ind w:left="5760" w:hanging="360"/>
+      </w:pPr>
+    </w:lvl>
+    <w:lvl w:ilvl="8" w:tentative="1">
+      <w:start w:val="1"/>
+      <w:numFmt w:val="decimal"/>
+      <w:lvlText w:val="%9."/>
+      <w:lvlJc w:val="left"/>
+      <w:pPr>
+        <w:tabs>
+          <w:tab w:val="num" w:pos="6480"/>
+        </w:tabs>
+        <w:ind w:left="6480" w:hanging="360"/>
+      </w:pPr>
+    </w:lvl>
+  </w:abstractNum>
+  <w:abstractNum w:abstractNumId="2" w15:restartNumberingAfterBreak="0">
     <w:nsid w:val="03797334"/>
     <w:multiLevelType w:val="hybridMultilevel"/>
     <w:tmpl w:val="04A45CB0"/>
@@ -5924,7 +7309,7 @@
       </w:rPr>
     </w:lvl>
   </w:abstractNum>
-  <w:abstractNum w:abstractNumId="2" w15:restartNumberingAfterBreak="0">
+  <w:abstractNum w:abstractNumId="3" w15:restartNumberingAfterBreak="0">
     <w:nsid w:val="05B2383F"/>
     <w:multiLevelType w:val="hybridMultilevel"/>
     <w:tmpl w:val="B0762B4E"/>
@@ -6037,7 +7422,7 @@
       </w:rPr>
     </w:lvl>
   </w:abstractNum>
-  <w:abstractNum w:abstractNumId="3" w15:restartNumberingAfterBreak="0">
+  <w:abstractNum w:abstractNumId="4" w15:restartNumberingAfterBreak="0">
     <w:nsid w:val="09715D0B"/>
     <w:multiLevelType w:val="multilevel"/>
     <w:tmpl w:val="F7806EAE"/>
@@ -6186,7 +7571,273 @@
       </w:rPr>
     </w:lvl>
   </w:abstractNum>
-  <w:abstractNum w:abstractNumId="4" w15:restartNumberingAfterBreak="0">
+  <w:abstractNum w:abstractNumId="5" w15:restartNumberingAfterBreak="0">
+    <w:nsid w:val="0AC60421"/>
+    <w:multiLevelType w:val="multilevel"/>
+    <w:tmpl w:val="321E24A0"/>
+    <w:lvl w:ilvl="0">
+      <w:start w:val="1"/>
+      <w:numFmt w:val="decimal"/>
+      <w:lvlText w:val="%1."/>
+      <w:lvlJc w:val="left"/>
+      <w:pPr>
+        <w:tabs>
+          <w:tab w:val="num" w:pos="720"/>
+        </w:tabs>
+        <w:ind w:left="720" w:hanging="360"/>
+      </w:pPr>
+    </w:lvl>
+    <w:lvl w:ilvl="1">
+      <w:start w:val="1"/>
+      <w:numFmt w:val="bullet"/>
+      <w:lvlText w:val=""/>
+      <w:lvlJc w:val="left"/>
+      <w:pPr>
+        <w:tabs>
+          <w:tab w:val="num" w:pos="1440"/>
+        </w:tabs>
+        <w:ind w:left="1440" w:hanging="360"/>
+      </w:pPr>
+      <w:rPr>
+        <w:rFonts w:ascii="Symbol" w:hAnsi="Symbol" w:hint="default"/>
+        <w:sz w:val="20"/>
+      </w:rPr>
+    </w:lvl>
+    <w:lvl w:ilvl="2" w:tentative="1">
+      <w:start w:val="1"/>
+      <w:numFmt w:val="decimal"/>
+      <w:lvlText w:val="%3."/>
+      <w:lvlJc w:val="left"/>
+      <w:pPr>
+        <w:tabs>
+          <w:tab w:val="num" w:pos="2160"/>
+        </w:tabs>
+        <w:ind w:left="2160" w:hanging="360"/>
+      </w:pPr>
+    </w:lvl>
+    <w:lvl w:ilvl="3" w:tentative="1">
+      <w:start w:val="1"/>
+      <w:numFmt w:val="decimal"/>
+      <w:lvlText w:val="%4."/>
+      <w:lvlJc w:val="left"/>
+      <w:pPr>
+        <w:tabs>
+          <w:tab w:val="num" w:pos="2880"/>
+        </w:tabs>
+        <w:ind w:left="2880" w:hanging="360"/>
+      </w:pPr>
+    </w:lvl>
+    <w:lvl w:ilvl="4" w:tentative="1">
+      <w:start w:val="1"/>
+      <w:numFmt w:val="decimal"/>
+      <w:lvlText w:val="%5."/>
+      <w:lvlJc w:val="left"/>
+      <w:pPr>
+        <w:tabs>
+          <w:tab w:val="num" w:pos="3600"/>
+        </w:tabs>
+        <w:ind w:left="3600" w:hanging="360"/>
+      </w:pPr>
+    </w:lvl>
+    <w:lvl w:ilvl="5" w:tentative="1">
+      <w:start w:val="1"/>
+      <w:numFmt w:val="decimal"/>
+      <w:lvlText w:val="%6."/>
+      <w:lvlJc w:val="left"/>
+      <w:pPr>
+        <w:tabs>
+          <w:tab w:val="num" w:pos="4320"/>
+        </w:tabs>
+        <w:ind w:left="4320" w:hanging="360"/>
+      </w:pPr>
+    </w:lvl>
+    <w:lvl w:ilvl="6" w:tentative="1">
+      <w:start w:val="1"/>
+      <w:numFmt w:val="decimal"/>
+      <w:lvlText w:val="%7."/>
+      <w:lvlJc w:val="left"/>
+      <w:pPr>
+        <w:tabs>
+          <w:tab w:val="num" w:pos="5040"/>
+        </w:tabs>
+        <w:ind w:left="5040" w:hanging="360"/>
+      </w:pPr>
+    </w:lvl>
+    <w:lvl w:ilvl="7" w:tentative="1">
+      <w:start w:val="1"/>
+      <w:numFmt w:val="decimal"/>
+      <w:lvlText w:val="%8."/>
+      <w:lvlJc w:val="left"/>
+      <w:pPr>
+        <w:tabs>
+          <w:tab w:val="num" w:pos="5760"/>
+        </w:tabs>
+        <w:ind w:left="5760" w:hanging="360"/>
+      </w:pPr>
+    </w:lvl>
+    <w:lvl w:ilvl="8" w:tentative="1">
+      <w:start w:val="1"/>
+      <w:numFmt w:val="decimal"/>
+      <w:lvlText w:val="%9."/>
+      <w:lvlJc w:val="left"/>
+      <w:pPr>
+        <w:tabs>
+          <w:tab w:val="num" w:pos="6480"/>
+        </w:tabs>
+        <w:ind w:left="6480" w:hanging="360"/>
+      </w:pPr>
+    </w:lvl>
+  </w:abstractNum>
+  <w:abstractNum w:abstractNumId="6" w15:restartNumberingAfterBreak="0">
+    <w:nsid w:val="0B7C5415"/>
+    <w:multiLevelType w:val="multilevel"/>
+    <w:tmpl w:val="ECE48856"/>
+    <w:lvl w:ilvl="0">
+      <w:start w:val="1"/>
+      <w:numFmt w:val="bullet"/>
+      <w:lvlText w:val=""/>
+      <w:lvlJc w:val="left"/>
+      <w:pPr>
+        <w:tabs>
+          <w:tab w:val="num" w:pos="720"/>
+        </w:tabs>
+        <w:ind w:left="720" w:hanging="360"/>
+      </w:pPr>
+      <w:rPr>
+        <w:rFonts w:ascii="Symbol" w:hAnsi="Symbol" w:hint="default"/>
+        <w:sz w:val="20"/>
+      </w:rPr>
+    </w:lvl>
+    <w:lvl w:ilvl="1" w:tentative="1">
+      <w:start w:val="1"/>
+      <w:numFmt w:val="bullet"/>
+      <w:lvlText w:val="o"/>
+      <w:lvlJc w:val="left"/>
+      <w:pPr>
+        <w:tabs>
+          <w:tab w:val="num" w:pos="1440"/>
+        </w:tabs>
+        <w:ind w:left="1440" w:hanging="360"/>
+      </w:pPr>
+      <w:rPr>
+        <w:rFonts w:ascii="Courier New" w:hAnsi="Courier New" w:hint="default"/>
+        <w:sz w:val="20"/>
+      </w:rPr>
+    </w:lvl>
+    <w:lvl w:ilvl="2" w:tentative="1">
+      <w:start w:val="1"/>
+      <w:numFmt w:val="bullet"/>
+      <w:lvlText w:val=""/>
+      <w:lvlJc w:val="left"/>
+      <w:pPr>
+        <w:tabs>
+          <w:tab w:val="num" w:pos="2160"/>
+        </w:tabs>
+        <w:ind w:left="2160" w:hanging="360"/>
+      </w:pPr>
+      <w:rPr>
+        <w:rFonts w:ascii="Wingdings" w:hAnsi="Wingdings" w:hint="default"/>
+        <w:sz w:val="20"/>
+      </w:rPr>
+    </w:lvl>
+    <w:lvl w:ilvl="3" w:tentative="1">
+      <w:start w:val="1"/>
+      <w:numFmt w:val="bullet"/>
+      <w:lvlText w:val=""/>
+      <w:lvlJc w:val="left"/>
+      <w:pPr>
+        <w:tabs>
+          <w:tab w:val="num" w:pos="2880"/>
+        </w:tabs>
+        <w:ind w:left="2880" w:hanging="360"/>
+      </w:pPr>
+      <w:rPr>
+        <w:rFonts w:ascii="Wingdings" w:hAnsi="Wingdings" w:hint="default"/>
+        <w:sz w:val="20"/>
+      </w:rPr>
+    </w:lvl>
+    <w:lvl w:ilvl="4" w:tentative="1">
+      <w:start w:val="1"/>
+      <w:numFmt w:val="bullet"/>
+      <w:lvlText w:val=""/>
+      <w:lvlJc w:val="left"/>
+      <w:pPr>
+        <w:tabs>
+          <w:tab w:val="num" w:pos="3600"/>
+        </w:tabs>
+        <w:ind w:left="3600" w:hanging="360"/>
+      </w:pPr>
+      <w:rPr>
+        <w:rFonts w:ascii="Wingdings" w:hAnsi="Wingdings" w:hint="default"/>
+        <w:sz w:val="20"/>
+      </w:rPr>
+    </w:lvl>
+    <w:lvl w:ilvl="5" w:tentative="1">
+      <w:start w:val="1"/>
+      <w:numFmt w:val="bullet"/>
+      <w:lvlText w:val=""/>
+      <w:lvlJc w:val="left"/>
+      <w:pPr>
+        <w:tabs>
+          <w:tab w:val="num" w:pos="4320"/>
+        </w:tabs>
+        <w:ind w:left="4320" w:hanging="360"/>
+      </w:pPr>
+      <w:rPr>
+        <w:rFonts w:ascii="Wingdings" w:hAnsi="Wingdings" w:hint="default"/>
+        <w:sz w:val="20"/>
+      </w:rPr>
+    </w:lvl>
+    <w:lvl w:ilvl="6" w:tentative="1">
+      <w:start w:val="1"/>
+      <w:numFmt w:val="bullet"/>
+      <w:lvlText w:val=""/>
+      <w:lvlJc w:val="left"/>
+      <w:pPr>
+        <w:tabs>
+          <w:tab w:val="num" w:pos="5040"/>
+        </w:tabs>
+        <w:ind w:left="5040" w:hanging="360"/>
+      </w:pPr>
+      <w:rPr>
+        <w:rFonts w:ascii="Wingdings" w:hAnsi="Wingdings" w:hint="default"/>
+        <w:sz w:val="20"/>
+      </w:rPr>
+    </w:lvl>
+    <w:lvl w:ilvl="7" w:tentative="1">
+      <w:start w:val="1"/>
+      <w:numFmt w:val="bullet"/>
+      <w:lvlText w:val=""/>
+      <w:lvlJc w:val="left"/>
+      <w:pPr>
+        <w:tabs>
+          <w:tab w:val="num" w:pos="5760"/>
+        </w:tabs>
+        <w:ind w:left="5760" w:hanging="360"/>
+      </w:pPr>
+      <w:rPr>
+        <w:rFonts w:ascii="Wingdings" w:hAnsi="Wingdings" w:hint="default"/>
+        <w:sz w:val="20"/>
+      </w:rPr>
+    </w:lvl>
+    <w:lvl w:ilvl="8" w:tentative="1">
+      <w:start w:val="1"/>
+      <w:numFmt w:val="bullet"/>
+      <w:lvlText w:val=""/>
+      <w:lvlJc w:val="left"/>
+      <w:pPr>
+        <w:tabs>
+          <w:tab w:val="num" w:pos="6480"/>
+        </w:tabs>
+        <w:ind w:left="6480" w:hanging="360"/>
+      </w:pPr>
+      <w:rPr>
+        <w:rFonts w:ascii="Wingdings" w:hAnsi="Wingdings" w:hint="default"/>
+        <w:sz w:val="20"/>
+      </w:rPr>
+    </w:lvl>
+  </w:abstractNum>
+  <w:abstractNum w:abstractNumId="7" w15:restartNumberingAfterBreak="0">
     <w:nsid w:val="109E39CE"/>
     <w:multiLevelType w:val="multilevel"/>
     <w:tmpl w:val="9DBA8A14"/>
@@ -6307,7 +7958,7 @@
       </w:pPr>
     </w:lvl>
   </w:abstractNum>
-  <w:abstractNum w:abstractNumId="5" w15:restartNumberingAfterBreak="0">
+  <w:abstractNum w:abstractNumId="8" w15:restartNumberingAfterBreak="0">
     <w:nsid w:val="134865A2"/>
     <w:multiLevelType w:val="multilevel"/>
     <w:tmpl w:val="7922A22E"/>
@@ -6456,7 +8107,7 @@
       </w:rPr>
     </w:lvl>
   </w:abstractNum>
-  <w:abstractNum w:abstractNumId="6" w15:restartNumberingAfterBreak="0">
+  <w:abstractNum w:abstractNumId="9" w15:restartNumberingAfterBreak="0">
     <w:nsid w:val="15F338C6"/>
     <w:multiLevelType w:val="multilevel"/>
     <w:tmpl w:val="95C87EBC"/>
@@ -6605,7 +8256,120 @@
       </w:rPr>
     </w:lvl>
   </w:abstractNum>
-  <w:abstractNum w:abstractNumId="7" w15:restartNumberingAfterBreak="0">
+  <w:abstractNum w:abstractNumId="10" w15:restartNumberingAfterBreak="0">
+    <w:nsid w:val="18192649"/>
+    <w:multiLevelType w:val="multilevel"/>
+    <w:tmpl w:val="F3A83082"/>
+    <w:lvl w:ilvl="0">
+      <w:start w:val="1"/>
+      <w:numFmt w:val="decimal"/>
+      <w:lvlText w:val="%1."/>
+      <w:lvlJc w:val="left"/>
+      <w:pPr>
+        <w:tabs>
+          <w:tab w:val="num" w:pos="720"/>
+        </w:tabs>
+        <w:ind w:left="720" w:hanging="360"/>
+      </w:pPr>
+    </w:lvl>
+    <w:lvl w:ilvl="1" w:tentative="1">
+      <w:start w:val="1"/>
+      <w:numFmt w:val="decimal"/>
+      <w:lvlText w:val="%2."/>
+      <w:lvlJc w:val="left"/>
+      <w:pPr>
+        <w:tabs>
+          <w:tab w:val="num" w:pos="1440"/>
+        </w:tabs>
+        <w:ind w:left="1440" w:hanging="360"/>
+      </w:pPr>
+    </w:lvl>
+    <w:lvl w:ilvl="2" w:tentative="1">
+      <w:start w:val="1"/>
+      <w:numFmt w:val="decimal"/>
+      <w:lvlText w:val="%3."/>
+      <w:lvlJc w:val="left"/>
+      <w:pPr>
+        <w:tabs>
+          <w:tab w:val="num" w:pos="2160"/>
+        </w:tabs>
+        <w:ind w:left="2160" w:hanging="360"/>
+      </w:pPr>
+    </w:lvl>
+    <w:lvl w:ilvl="3" w:tentative="1">
+      <w:start w:val="1"/>
+      <w:numFmt w:val="decimal"/>
+      <w:lvlText w:val="%4."/>
+      <w:lvlJc w:val="left"/>
+      <w:pPr>
+        <w:tabs>
+          <w:tab w:val="num" w:pos="2880"/>
+        </w:tabs>
+        <w:ind w:left="2880" w:hanging="360"/>
+      </w:pPr>
+    </w:lvl>
+    <w:lvl w:ilvl="4" w:tentative="1">
+      <w:start w:val="1"/>
+      <w:numFmt w:val="decimal"/>
+      <w:lvlText w:val="%5."/>
+      <w:lvlJc w:val="left"/>
+      <w:pPr>
+        <w:tabs>
+          <w:tab w:val="num" w:pos="3600"/>
+        </w:tabs>
+        <w:ind w:left="3600" w:hanging="360"/>
+      </w:pPr>
+    </w:lvl>
+    <w:lvl w:ilvl="5" w:tentative="1">
+      <w:start w:val="1"/>
+      <w:numFmt w:val="decimal"/>
+      <w:lvlText w:val="%6."/>
+      <w:lvlJc w:val="left"/>
+      <w:pPr>
+        <w:tabs>
+          <w:tab w:val="num" w:pos="4320"/>
+        </w:tabs>
+        <w:ind w:left="4320" w:hanging="360"/>
+      </w:pPr>
+    </w:lvl>
+    <w:lvl w:ilvl="6" w:tentative="1">
+      <w:start w:val="1"/>
+      <w:numFmt w:val="decimal"/>
+      <w:lvlText w:val="%7."/>
+      <w:lvlJc w:val="left"/>
+      <w:pPr>
+        <w:tabs>
+          <w:tab w:val="num" w:pos="5040"/>
+        </w:tabs>
+        <w:ind w:left="5040" w:hanging="360"/>
+      </w:pPr>
+    </w:lvl>
+    <w:lvl w:ilvl="7" w:tentative="1">
+      <w:start w:val="1"/>
+      <w:numFmt w:val="decimal"/>
+      <w:lvlText w:val="%8."/>
+      <w:lvlJc w:val="left"/>
+      <w:pPr>
+        <w:tabs>
+          <w:tab w:val="num" w:pos="5760"/>
+        </w:tabs>
+        <w:ind w:left="5760" w:hanging="360"/>
+      </w:pPr>
+    </w:lvl>
+    <w:lvl w:ilvl="8" w:tentative="1">
+      <w:start w:val="1"/>
+      <w:numFmt w:val="decimal"/>
+      <w:lvlText w:val="%9."/>
+      <w:lvlJc w:val="left"/>
+      <w:pPr>
+        <w:tabs>
+          <w:tab w:val="num" w:pos="6480"/>
+        </w:tabs>
+        <w:ind w:left="6480" w:hanging="360"/>
+      </w:pPr>
+    </w:lvl>
+  </w:abstractNum>
+  <w:abstractNum w:abstractNumId="11" w15:restartNumberingAfterBreak="0">
     <w:nsid w:val="1E1B38BC"/>
     <w:multiLevelType w:val="multilevel"/>
     <w:tmpl w:val="8EDAAB7A"/>
@@ -6754,7 +8518,7 @@
       </w:rPr>
     </w:lvl>
   </w:abstractNum>
-  <w:abstractNum w:abstractNumId="8" w15:restartNumberingAfterBreak="0">
+  <w:abstractNum w:abstractNumId="12" w15:restartNumberingAfterBreak="0">
     <w:nsid w:val="1FE24F5A"/>
     <w:multiLevelType w:val="hybridMultilevel"/>
     <w:tmpl w:val="16C6FE34"/>
@@ -6867,7 +8631,7 @@
       </w:rPr>
     </w:lvl>
   </w:abstractNum>
-  <w:abstractNum w:abstractNumId="9" w15:restartNumberingAfterBreak="0">
+  <w:abstractNum w:abstractNumId="13" w15:restartNumberingAfterBreak="0">
     <w:nsid w:val="22CC329E"/>
     <w:multiLevelType w:val="multilevel"/>
     <w:tmpl w:val="31ACE196"/>
@@ -6980,7 +8744,7 @@
       </w:pPr>
     </w:lvl>
   </w:abstractNum>
-  <w:abstractNum w:abstractNumId="10" w15:restartNumberingAfterBreak="0">
+  <w:abstractNum w:abstractNumId="14" w15:restartNumberingAfterBreak="0">
     <w:nsid w:val="23047980"/>
     <w:multiLevelType w:val="multilevel"/>
     <w:tmpl w:val="D5CA32E8"/>
@@ -7129,7 +8893,124 @@
       </w:rPr>
     </w:lvl>
   </w:abstractNum>
-  <w:abstractNum w:abstractNumId="11" w15:restartNumberingAfterBreak="0">
+  <w:abstractNum w:abstractNumId="15" w15:restartNumberingAfterBreak="0">
+    <w:nsid w:val="2476712F"/>
+    <w:multiLevelType w:val="multilevel"/>
+    <w:tmpl w:val="DE2CECEE"/>
+    <w:lvl w:ilvl="0">
+      <w:start w:val="1"/>
+      <w:numFmt w:val="decimal"/>
+      <w:lvlText w:val="%1."/>
+      <w:lvlJc w:val="left"/>
+      <w:pPr>
+        <w:tabs>
+          <w:tab w:val="num" w:pos="720"/>
+        </w:tabs>
+        <w:ind w:left="720" w:hanging="360"/>
+      </w:pPr>
+    </w:lvl>
+    <w:lvl w:ilvl="1">
+      <w:start w:val="1"/>
+      <w:numFmt w:val="bullet"/>
+      <w:lvlText w:val=""/>
+      <w:lvlJc w:val="left"/>
+      <w:pPr>
+        <w:tabs>
+          <w:tab w:val="num" w:pos="1440"/>
+        </w:tabs>
+        <w:ind w:left="1440" w:hanging="360"/>
+      </w:pPr>
+      <w:rPr>
+        <w:rFonts w:ascii="Symbol" w:hAnsi="Symbol" w:hint="default"/>
+        <w:sz w:val="20"/>
+      </w:rPr>
+    </w:lvl>
+    <w:lvl w:ilvl="2" w:tentative="1">
+      <w:start w:val="1"/>
+      <w:numFmt w:val="decimal"/>
+      <w:lvlText w:val="%3."/>
+      <w:lvlJc w:val="left"/>
+      <w:pPr>
+        <w:tabs>
+          <w:tab w:val="num" w:pos="2160"/>
+        </w:tabs>
+        <w:ind w:left="2160" w:hanging="360"/>
+      </w:pPr>
+    </w:lvl>
+    <w:lvl w:ilvl="3" w:tentative="1">
+      <w:start w:val="1"/>
+      <w:numFmt w:val="decimal"/>
+      <w:lvlText w:val="%4."/>
+      <w:lvlJc w:val="left"/>
+      <w:pPr>
+        <w:tabs>
+          <w:tab w:val="num" w:pos="2880"/>
+        </w:tabs>
+        <w:ind w:left="2880" w:hanging="360"/>
+      </w:pPr>
+    </w:lvl>
+    <w:lvl w:ilvl="4" w:tentative="1">
+      <w:start w:val="1"/>
+      <w:numFmt w:val="decimal"/>
+      <w:lvlText w:val="%5."/>
+      <w:lvlJc w:val="left"/>
+      <w:pPr>
+        <w:tabs>
+          <w:tab w:val="num" w:pos="3600"/>
+        </w:tabs>
+        <w:ind w:left="3600" w:hanging="360"/>
+      </w:pPr>
+    </w:lvl>
+    <w:lvl w:ilvl="5" w:tentative="1">
+      <w:start w:val="1"/>
+      <w:numFmt w:val="decimal"/>
+      <w:lvlText w:val="%6."/>
+      <w:lvlJc w:val="left"/>
+      <w:pPr>
+        <w:tabs>
+          <w:tab w:val="num" w:pos="4320"/>
+        </w:tabs>
+        <w:ind w:left="4320" w:hanging="360"/>
+      </w:pPr>
+    </w:lvl>
+    <w:lvl w:ilvl="6" w:tentative="1">
+      <w:start w:val="1"/>
+      <w:numFmt w:val="decimal"/>
+      <w:lvlText w:val="%7."/>
+      <w:lvlJc w:val="left"/>
+      <w:pPr>
+        <w:tabs>
+          <w:tab w:val="num" w:pos="5040"/>
+        </w:tabs>
+        <w:ind w:left="5040" w:hanging="360"/>
+      </w:pPr>
+    </w:lvl>
+    <w:lvl w:ilvl="7" w:tentative="1">
+      <w:start w:val="1"/>
+      <w:numFmt w:val="decimal"/>
+      <w:lvlText w:val="%8."/>
+      <w:lvlJc w:val="left"/>
+      <w:pPr>
+        <w:tabs>
+          <w:tab w:val="num" w:pos="5760"/>
+        </w:tabs>
+        <w:ind w:left="5760" w:hanging="360"/>
+      </w:pPr>
+    </w:lvl>
+    <w:lvl w:ilvl="8" w:tentative="1">
+      <w:start w:val="1"/>
+      <w:numFmt w:val="decimal"/>
+      <w:lvlText w:val="%9."/>
+      <w:lvlJc w:val="left"/>
+      <w:pPr>
+        <w:tabs>
+          <w:tab w:val="num" w:pos="6480"/>
+        </w:tabs>
+        <w:ind w:left="6480" w:hanging="360"/>
+      </w:pPr>
+    </w:lvl>
+  </w:abstractNum>
+  <w:abstractNum w:abstractNumId="16" w15:restartNumberingAfterBreak="0">
     <w:nsid w:val="25851900"/>
     <w:multiLevelType w:val="multilevel"/>
     <w:tmpl w:val="8BF82B96"/>
@@ -7278,7 +9159,7 @@
       </w:rPr>
     </w:lvl>
   </w:abstractNum>
-  <w:abstractNum w:abstractNumId="12" w15:restartNumberingAfterBreak="0">
+  <w:abstractNum w:abstractNumId="17" w15:restartNumberingAfterBreak="0">
     <w:nsid w:val="2C642F48"/>
     <w:multiLevelType w:val="multilevel"/>
     <w:tmpl w:val="3ED02FC0"/>
@@ -7427,7 +9308,7 @@
       </w:rPr>
     </w:lvl>
   </w:abstractNum>
-  <w:abstractNum w:abstractNumId="13" w15:restartNumberingAfterBreak="0">
+  <w:abstractNum w:abstractNumId="18" w15:restartNumberingAfterBreak="0">
     <w:nsid w:val="31415046"/>
     <w:multiLevelType w:val="hybridMultilevel"/>
     <w:tmpl w:val="C2A23BE8"/>
@@ -7540,7 +9421,7 @@
       </w:rPr>
     </w:lvl>
   </w:abstractNum>
-  <w:abstractNum w:abstractNumId="14" w15:restartNumberingAfterBreak="0">
+  <w:abstractNum w:abstractNumId="19" w15:restartNumberingAfterBreak="0">
     <w:nsid w:val="33CE2559"/>
     <w:multiLevelType w:val="multilevel"/>
     <w:tmpl w:val="26F83E92"/>
@@ -7689,7 +9570,124 @@
       </w:rPr>
     </w:lvl>
   </w:abstractNum>
-  <w:abstractNum w:abstractNumId="15" w15:restartNumberingAfterBreak="0">
+  <w:abstractNum w:abstractNumId="20" w15:restartNumberingAfterBreak="0">
+    <w:nsid w:val="33E91E41"/>
+    <w:multiLevelType w:val="multilevel"/>
+    <w:tmpl w:val="83221F9A"/>
+    <w:lvl w:ilvl="0">
+      <w:start w:val="1"/>
+      <w:numFmt w:val="decimal"/>
+      <w:lvlText w:val="%1."/>
+      <w:lvlJc w:val="left"/>
+      <w:pPr>
+        <w:tabs>
+          <w:tab w:val="num" w:pos="720"/>
+        </w:tabs>
+        <w:ind w:left="720" w:hanging="360"/>
+      </w:pPr>
+    </w:lvl>
+    <w:lvl w:ilvl="1">
+      <w:start w:val="1"/>
+      <w:numFmt w:val="bullet"/>
+      <w:lvlText w:val=""/>
+      <w:lvlJc w:val="left"/>
+      <w:pPr>
+        <w:tabs>
+          <w:tab w:val="num" w:pos="1440"/>
+        </w:tabs>
+        <w:ind w:left="1440" w:hanging="360"/>
+      </w:pPr>
+      <w:rPr>
+        <w:rFonts w:ascii="Symbol" w:hAnsi="Symbol" w:hint="default"/>
+        <w:sz w:val="20"/>
+      </w:rPr>
+    </w:lvl>
+    <w:lvl w:ilvl="2" w:tentative="1">
+      <w:start w:val="1"/>
+      <w:numFmt w:val="decimal"/>
+      <w:lvlText w:val="%3."/>
+      <w:lvlJc w:val="left"/>
+      <w:pPr>
+        <w:tabs>
+          <w:tab w:val="num" w:pos="2160"/>
+        </w:tabs>
+        <w:ind w:left="2160" w:hanging="360"/>
+      </w:pPr>
+    </w:lvl>
+    <w:lvl w:ilvl="3" w:tentative="1">
+      <w:start w:val="1"/>
+      <w:numFmt w:val="decimal"/>
+      <w:lvlText w:val="%4."/>
+      <w:lvlJc w:val="left"/>
+      <w:pPr>
+        <w:tabs>
+          <w:tab w:val="num" w:pos="2880"/>
+        </w:tabs>
+        <w:ind w:left="2880" w:hanging="360"/>
+      </w:pPr>
+    </w:lvl>
+    <w:lvl w:ilvl="4" w:tentative="1">
+      <w:start w:val="1"/>
+      <w:numFmt w:val="decimal"/>
+      <w:lvlText w:val="%5."/>
+      <w:lvlJc w:val="left"/>
+      <w:pPr>
+        <w:tabs>
+          <w:tab w:val="num" w:pos="3600"/>
+        </w:tabs>
+        <w:ind w:left="3600" w:hanging="360"/>
+      </w:pPr>
+    </w:lvl>
+    <w:lvl w:ilvl="5" w:tentative="1">
+      <w:start w:val="1"/>
+      <w:numFmt w:val="decimal"/>
+      <w:lvlText w:val="%6."/>
+      <w:lvlJc w:val="left"/>
+      <w:pPr>
+        <w:tabs>
+          <w:tab w:val="num" w:pos="4320"/>
+        </w:tabs>
+        <w:ind w:left="4320" w:hanging="360"/>
+      </w:pPr>
+    </w:lvl>
+    <w:lvl w:ilvl="6" w:tentative="1">
+      <w:start w:val="1"/>
+      <w:numFmt w:val="decimal"/>
+      <w:lvlText w:val="%7."/>
+      <w:lvlJc w:val="left"/>
+      <w:pPr>
+        <w:tabs>
+          <w:tab w:val="num" w:pos="5040"/>
+        </w:tabs>
+        <w:ind w:left="5040" w:hanging="360"/>
+      </w:pPr>
+    </w:lvl>
+    <w:lvl w:ilvl="7" w:tentative="1">
+      <w:start w:val="1"/>
+      <w:numFmt w:val="decimal"/>
+      <w:lvlText w:val="%8."/>
+      <w:lvlJc w:val="left"/>
+      <w:pPr>
+        <w:tabs>
+          <w:tab w:val="num" w:pos="5760"/>
+        </w:tabs>
+        <w:ind w:left="5760" w:hanging="360"/>
+      </w:pPr>
+    </w:lvl>
+    <w:lvl w:ilvl="8" w:tentative="1">
+      <w:start w:val="1"/>
+      <w:numFmt w:val="decimal"/>
+      <w:lvlText w:val="%9."/>
+      <w:lvlJc w:val="left"/>
+      <w:pPr>
+        <w:tabs>
+          <w:tab w:val="num" w:pos="6480"/>
+        </w:tabs>
+        <w:ind w:left="6480" w:hanging="360"/>
+      </w:pPr>
+    </w:lvl>
+  </w:abstractNum>
+  <w:abstractNum w:abstractNumId="21" w15:restartNumberingAfterBreak="0">
     <w:nsid w:val="348B77BC"/>
     <w:multiLevelType w:val="hybridMultilevel"/>
     <w:tmpl w:val="F5F8B154"/>
@@ -7802,7 +9800,7 @@
       </w:rPr>
     </w:lvl>
   </w:abstractNum>
-  <w:abstractNum w:abstractNumId="16" w15:restartNumberingAfterBreak="0">
+  <w:abstractNum w:abstractNumId="22" w15:restartNumberingAfterBreak="0">
     <w:nsid w:val="3D5A54C0"/>
     <w:multiLevelType w:val="multilevel"/>
     <w:tmpl w:val="46825768"/>
@@ -7951,7 +9949,156 @@
       </w:rPr>
     </w:lvl>
   </w:abstractNum>
-  <w:abstractNum w:abstractNumId="17" w15:restartNumberingAfterBreak="0">
+  <w:abstractNum w:abstractNumId="23" w15:restartNumberingAfterBreak="0">
+    <w:nsid w:val="45EB1987"/>
+    <w:multiLevelType w:val="multilevel"/>
+    <w:tmpl w:val="123837B8"/>
+    <w:lvl w:ilvl="0">
+      <w:start w:val="1"/>
+      <w:numFmt w:val="bullet"/>
+      <w:lvlText w:val=""/>
+      <w:lvlJc w:val="left"/>
+      <w:pPr>
+        <w:tabs>
+          <w:tab w:val="num" w:pos="720"/>
+        </w:tabs>
+        <w:ind w:left="720" w:hanging="360"/>
+      </w:pPr>
+      <w:rPr>
+        <w:rFonts w:ascii="Symbol" w:hAnsi="Symbol" w:hint="default"/>
+        <w:sz w:val="20"/>
+      </w:rPr>
+    </w:lvl>
+    <w:lvl w:ilvl="1" w:tentative="1">
+      <w:start w:val="1"/>
+      <w:numFmt w:val="bullet"/>
+      <w:lvlText w:val="o"/>
+      <w:lvlJc w:val="left"/>
+      <w:pPr>
+        <w:tabs>
+          <w:tab w:val="num" w:pos="1440"/>
+        </w:tabs>
+        <w:ind w:left="1440" w:hanging="360"/>
+      </w:pPr>
+      <w:rPr>
+        <w:rFonts w:ascii="Courier New" w:hAnsi="Courier New" w:hint="default"/>
+        <w:sz w:val="20"/>
+      </w:rPr>
+    </w:lvl>
+    <w:lvl w:ilvl="2" w:tentative="1">
+      <w:start w:val="1"/>
+      <w:numFmt w:val="bullet"/>
+      <w:lvlText w:val=""/>
+      <w:lvlJc w:val="left"/>
+      <w:pPr>
+        <w:tabs>
+          <w:tab w:val="num" w:pos="2160"/>
+        </w:tabs>
+        <w:ind w:left="2160" w:hanging="360"/>
+      </w:pPr>
+      <w:rPr>
+        <w:rFonts w:ascii="Wingdings" w:hAnsi="Wingdings" w:hint="default"/>
+        <w:sz w:val="20"/>
+      </w:rPr>
+    </w:lvl>
+    <w:lvl w:ilvl="3" w:tentative="1">
+      <w:start w:val="1"/>
+      <w:numFmt w:val="bullet"/>
+      <w:lvlText w:val=""/>
+      <w:lvlJc w:val="left"/>
+      <w:pPr>
+        <w:tabs>
+          <w:tab w:val="num" w:pos="2880"/>
+        </w:tabs>
+        <w:ind w:left="2880" w:hanging="360"/>
+      </w:pPr>
+      <w:rPr>
+        <w:rFonts w:ascii="Wingdings" w:hAnsi="Wingdings" w:hint="default"/>
+        <w:sz w:val="20"/>
+      </w:rPr>
+    </w:lvl>
+    <w:lvl w:ilvl="4" w:tentative="1">
+      <w:start w:val="1"/>
+      <w:numFmt w:val="bullet"/>
+      <w:lvlText w:val=""/>
+      <w:lvlJc w:val="left"/>
+      <w:pPr>
+        <w:tabs>
+          <w:tab w:val="num" w:pos="3600"/>
+        </w:tabs>
+        <w:ind w:left="3600" w:hanging="360"/>
+      </w:pPr>
+      <w:rPr>
+        <w:rFonts w:ascii="Wingdings" w:hAnsi="Wingdings" w:hint="default"/>
+        <w:sz w:val="20"/>
+      </w:rPr>
+    </w:lvl>
+    <w:lvl w:ilvl="5" w:tentative="1">
+      <w:start w:val="1"/>
+      <w:numFmt w:val="bullet"/>
+      <w:lvlText w:val=""/>
+      <w:lvlJc w:val="left"/>
+      <w:pPr>
+        <w:tabs>
+          <w:tab w:val="num" w:pos="4320"/>
+        </w:tabs>
+        <w:ind w:left="4320" w:hanging="360"/>
+      </w:pPr>
+      <w:rPr>
+        <w:rFonts w:ascii="Wingdings" w:hAnsi="Wingdings" w:hint="default"/>
+        <w:sz w:val="20"/>
+      </w:rPr>
+    </w:lvl>
+    <w:lvl w:ilvl="6" w:tentative="1">
+      <w:start w:val="1"/>
+      <w:numFmt w:val="bullet"/>
+      <w:lvlText w:val=""/>
+      <w:lvlJc w:val="left"/>
+      <w:pPr>
+        <w:tabs>
+          <w:tab w:val="num" w:pos="5040"/>
+        </w:tabs>
+        <w:ind w:left="5040" w:hanging="360"/>
+      </w:pPr>
+      <w:rPr>
+        <w:rFonts w:ascii="Wingdings" w:hAnsi="Wingdings" w:hint="default"/>
+        <w:sz w:val="20"/>
+      </w:rPr>
+    </w:lvl>
+    <w:lvl w:ilvl="7" w:tentative="1">
+      <w:start w:val="1"/>
+      <w:numFmt w:val="bullet"/>
+      <w:lvlText w:val=""/>
+      <w:lvlJc w:val="left"/>
+      <w:pPr>
+        <w:tabs>
+          <w:tab w:val="num" w:pos="5760"/>
+        </w:tabs>
+        <w:ind w:left="5760" w:hanging="360"/>
+      </w:pPr>
+      <w:rPr>
+        <w:rFonts w:ascii="Wingdings" w:hAnsi="Wingdings" w:hint="default"/>
+        <w:sz w:val="20"/>
+      </w:rPr>
+    </w:lvl>
+    <w:lvl w:ilvl="8" w:tentative="1">
+      <w:start w:val="1"/>
+      <w:numFmt w:val="bullet"/>
+      <w:lvlText w:val=""/>
+      <w:lvlJc w:val="left"/>
+      <w:pPr>
+        <w:tabs>
+          <w:tab w:val="num" w:pos="6480"/>
+        </w:tabs>
+        <w:ind w:left="6480" w:hanging="360"/>
+      </w:pPr>
+      <w:rPr>
+        <w:rFonts w:ascii="Wingdings" w:hAnsi="Wingdings" w:hint="default"/>
+        <w:sz w:val="20"/>
+      </w:rPr>
+    </w:lvl>
+  </w:abstractNum>
+  <w:abstractNum w:abstractNumId="24" w15:restartNumberingAfterBreak="0">
     <w:nsid w:val="4A6F3678"/>
     <w:multiLevelType w:val="hybridMultilevel"/>
     <w:tmpl w:val="CF72DCE8"/>
@@ -8064,7 +10211,7 @@
       </w:rPr>
     </w:lvl>
   </w:abstractNum>
-  <w:abstractNum w:abstractNumId="18" w15:restartNumberingAfterBreak="0">
+  <w:abstractNum w:abstractNumId="25" w15:restartNumberingAfterBreak="0">
     <w:nsid w:val="4DE87E01"/>
     <w:multiLevelType w:val="hybridMultilevel"/>
     <w:tmpl w:val="18E2FCAC"/>
@@ -8153,7 +10300,120 @@
       </w:pPr>
     </w:lvl>
   </w:abstractNum>
-  <w:abstractNum w:abstractNumId="19" w15:restartNumberingAfterBreak="0">
+  <w:abstractNum w:abstractNumId="26" w15:restartNumberingAfterBreak="0">
+    <w:nsid w:val="57BB6732"/>
+    <w:multiLevelType w:val="multilevel"/>
+    <w:tmpl w:val="6C92AB5A"/>
+    <w:lvl w:ilvl="0">
+      <w:start w:val="1"/>
+      <w:numFmt w:val="decimal"/>
+      <w:lvlText w:val="%1."/>
+      <w:lvlJc w:val="left"/>
+      <w:pPr>
+        <w:tabs>
+          <w:tab w:val="num" w:pos="720"/>
+        </w:tabs>
+        <w:ind w:left="720" w:hanging="360"/>
+      </w:pPr>
+    </w:lvl>
+    <w:lvl w:ilvl="1" w:tentative="1">
+      <w:start w:val="1"/>
+      <w:numFmt w:val="decimal"/>
+      <w:lvlText w:val="%2."/>
+      <w:lvlJc w:val="left"/>
+      <w:pPr>
+        <w:tabs>
+          <w:tab w:val="num" w:pos="1440"/>
+        </w:tabs>
+        <w:ind w:left="1440" w:hanging="360"/>
+      </w:pPr>
+    </w:lvl>
+    <w:lvl w:ilvl="2" w:tentative="1">
+      <w:start w:val="1"/>
+      <w:numFmt w:val="decimal"/>
+      <w:lvlText w:val="%3."/>
+      <w:lvlJc w:val="left"/>
+      <w:pPr>
+        <w:tabs>
+          <w:tab w:val="num" w:pos="2160"/>
+        </w:tabs>
+        <w:ind w:left="2160" w:hanging="360"/>
+      </w:pPr>
+    </w:lvl>
+    <w:lvl w:ilvl="3" w:tentative="1">
+      <w:start w:val="1"/>
+      <w:numFmt w:val="decimal"/>
+      <w:lvlText w:val="%4."/>
+      <w:lvlJc w:val="left"/>
+      <w:pPr>
+        <w:tabs>
+          <w:tab w:val="num" w:pos="2880"/>
+        </w:tabs>
+        <w:ind w:left="2880" w:hanging="360"/>
+      </w:pPr>
+    </w:lvl>
+    <w:lvl w:ilvl="4" w:tentative="1">
+      <w:start w:val="1"/>
+      <w:numFmt w:val="decimal"/>
+      <w:lvlText w:val="%5."/>
+      <w:lvlJc w:val="left"/>
+      <w:pPr>
+        <w:tabs>
+          <w:tab w:val="num" w:pos="3600"/>
+        </w:tabs>
+        <w:ind w:left="3600" w:hanging="360"/>
+      </w:pPr>
+    </w:lvl>
+    <w:lvl w:ilvl="5" w:tentative="1">
+      <w:start w:val="1"/>
+      <w:numFmt w:val="decimal"/>
+      <w:lvlText w:val="%6."/>
+      <w:lvlJc w:val="left"/>
+      <w:pPr>
+        <w:tabs>
+          <w:tab w:val="num" w:pos="4320"/>
+        </w:tabs>
+        <w:ind w:left="4320" w:hanging="360"/>
+      </w:pPr>
+    </w:lvl>
+    <w:lvl w:ilvl="6" w:tentative="1">
+      <w:start w:val="1"/>
+      <w:numFmt w:val="decimal"/>
+      <w:lvlText w:val="%7."/>
+      <w:lvlJc w:val="left"/>
+      <w:pPr>
+        <w:tabs>
+          <w:tab w:val="num" w:pos="5040"/>
+        </w:tabs>
+        <w:ind w:left="5040" w:hanging="360"/>
+      </w:pPr>
+    </w:lvl>
+    <w:lvl w:ilvl="7" w:tentative="1">
+      <w:start w:val="1"/>
+      <w:numFmt w:val="decimal"/>
+      <w:lvlText w:val="%8."/>
+      <w:lvlJc w:val="left"/>
+      <w:pPr>
+        <w:tabs>
+          <w:tab w:val="num" w:pos="5760"/>
+        </w:tabs>
+        <w:ind w:left="5760" w:hanging="360"/>
+      </w:pPr>
+    </w:lvl>
+    <w:lvl w:ilvl="8" w:tentative="1">
+      <w:start w:val="1"/>
+      <w:numFmt w:val="decimal"/>
+      <w:lvlText w:val="%9."/>
+      <w:lvlJc w:val="left"/>
+      <w:pPr>
+        <w:tabs>
+          <w:tab w:val="num" w:pos="6480"/>
+        </w:tabs>
+        <w:ind w:left="6480" w:hanging="360"/>
+      </w:pPr>
+    </w:lvl>
+  </w:abstractNum>
+  <w:abstractNum w:abstractNumId="27" w15:restartNumberingAfterBreak="0">
     <w:nsid w:val="5889513C"/>
     <w:multiLevelType w:val="multilevel"/>
     <w:tmpl w:val="7E200E9A"/>
@@ -8266,7 +10526,7 @@
       </w:pPr>
     </w:lvl>
   </w:abstractNum>
-  <w:abstractNum w:abstractNumId="20" w15:restartNumberingAfterBreak="0">
+  <w:abstractNum w:abstractNumId="28" w15:restartNumberingAfterBreak="0">
     <w:nsid w:val="5C50364C"/>
     <w:multiLevelType w:val="multilevel"/>
     <w:tmpl w:val="808CF5E6"/>
@@ -8379,7 +10639,7 @@
       </w:pPr>
     </w:lvl>
   </w:abstractNum>
-  <w:abstractNum w:abstractNumId="21" w15:restartNumberingAfterBreak="0">
+  <w:abstractNum w:abstractNumId="29" w15:restartNumberingAfterBreak="0">
     <w:nsid w:val="5E407CD0"/>
     <w:multiLevelType w:val="multilevel"/>
     <w:tmpl w:val="3584515E"/>
@@ -8528,7 +10788,7 @@
       </w:rPr>
     </w:lvl>
   </w:abstractNum>
-  <w:abstractNum w:abstractNumId="22" w15:restartNumberingAfterBreak="0">
+  <w:abstractNum w:abstractNumId="30" w15:restartNumberingAfterBreak="0">
     <w:nsid w:val="5E775371"/>
     <w:multiLevelType w:val="multilevel"/>
     <w:tmpl w:val="9F588F00"/>
@@ -8677,7 +10937,124 @@
       </w:rPr>
     </w:lvl>
   </w:abstractNum>
-  <w:abstractNum w:abstractNumId="23" w15:restartNumberingAfterBreak="0">
+  <w:abstractNum w:abstractNumId="31" w15:restartNumberingAfterBreak="0">
+    <w:nsid w:val="64F00577"/>
+    <w:multiLevelType w:val="multilevel"/>
+    <w:tmpl w:val="1E5AC322"/>
+    <w:lvl w:ilvl="0">
+      <w:start w:val="1"/>
+      <w:numFmt w:val="decimal"/>
+      <w:lvlText w:val="%1."/>
+      <w:lvlJc w:val="left"/>
+      <w:pPr>
+        <w:tabs>
+          <w:tab w:val="num" w:pos="720"/>
+        </w:tabs>
+        <w:ind w:left="720" w:hanging="360"/>
+      </w:pPr>
+    </w:lvl>
+    <w:lvl w:ilvl="1">
+      <w:start w:val="1"/>
+      <w:numFmt w:val="bullet"/>
+      <w:lvlText w:val=""/>
+      <w:lvlJc w:val="left"/>
+      <w:pPr>
+        <w:tabs>
+          <w:tab w:val="num" w:pos="1440"/>
+        </w:tabs>
+        <w:ind w:left="1440" w:hanging="360"/>
+      </w:pPr>
+      <w:rPr>
+        <w:rFonts w:ascii="Symbol" w:hAnsi="Symbol" w:hint="default"/>
+        <w:sz w:val="20"/>
+      </w:rPr>
+    </w:lvl>
+    <w:lvl w:ilvl="2" w:tentative="1">
+      <w:start w:val="1"/>
+      <w:numFmt w:val="decimal"/>
+      <w:lvlText w:val="%3."/>
+      <w:lvlJc w:val="left"/>
+      <w:pPr>
+        <w:tabs>
+          <w:tab w:val="num" w:pos="2160"/>
+        </w:tabs>
+        <w:ind w:left="2160" w:hanging="360"/>
+      </w:pPr>
+    </w:lvl>
+    <w:lvl w:ilvl="3" w:tentative="1">
+      <w:start w:val="1"/>
+      <w:numFmt w:val="decimal"/>
+      <w:lvlText w:val="%4."/>
+      <w:lvlJc w:val="left"/>
+      <w:pPr>
+        <w:tabs>
+          <w:tab w:val="num" w:pos="2880"/>
+        </w:tabs>
+        <w:ind w:left="2880" w:hanging="360"/>
+      </w:pPr>
+    </w:lvl>
+    <w:lvl w:ilvl="4" w:tentative="1">
+      <w:start w:val="1"/>
+      <w:numFmt w:val="decimal"/>
+      <w:lvlText w:val="%5."/>
+      <w:lvlJc w:val="left"/>
+      <w:pPr>
+        <w:tabs>
+          <w:tab w:val="num" w:pos="3600"/>
+        </w:tabs>
+        <w:ind w:left="3600" w:hanging="360"/>
+      </w:pPr>
+    </w:lvl>
+    <w:lvl w:ilvl="5" w:tentative="1">
+      <w:start w:val="1"/>
+      <w:numFmt w:val="decimal"/>
+      <w:lvlText w:val="%6."/>
+      <w:lvlJc w:val="left"/>
+      <w:pPr>
+        <w:tabs>
+          <w:tab w:val="num" w:pos="4320"/>
+        </w:tabs>
+        <w:ind w:left="4320" w:hanging="360"/>
+      </w:pPr>
+    </w:lvl>
+    <w:lvl w:ilvl="6" w:tentative="1">
+      <w:start w:val="1"/>
+      <w:numFmt w:val="decimal"/>
+      <w:lvlText w:val="%7."/>
+      <w:lvlJc w:val="left"/>
+      <w:pPr>
+        <w:tabs>
+          <w:tab w:val="num" w:pos="5040"/>
+        </w:tabs>
+        <w:ind w:left="5040" w:hanging="360"/>
+      </w:pPr>
+    </w:lvl>
+    <w:lvl w:ilvl="7" w:tentative="1">
+      <w:start w:val="1"/>
+      <w:numFmt w:val="decimal"/>
+      <w:lvlText w:val="%8."/>
+      <w:lvlJc w:val="left"/>
+      <w:pPr>
+        <w:tabs>
+          <w:tab w:val="num" w:pos="5760"/>
+        </w:tabs>
+        <w:ind w:left="5760" w:hanging="360"/>
+      </w:pPr>
+    </w:lvl>
+    <w:lvl w:ilvl="8" w:tentative="1">
+      <w:start w:val="1"/>
+      <w:numFmt w:val="decimal"/>
+      <w:lvlText w:val="%9."/>
+      <w:lvlJc w:val="left"/>
+      <w:pPr>
+        <w:tabs>
+          <w:tab w:val="num" w:pos="6480"/>
+        </w:tabs>
+        <w:ind w:left="6480" w:hanging="360"/>
+      </w:pPr>
+    </w:lvl>
+  </w:abstractNum>
+  <w:abstractNum w:abstractNumId="32" w15:restartNumberingAfterBreak="0">
     <w:nsid w:val="6B572F9D"/>
     <w:multiLevelType w:val="hybridMultilevel"/>
     <w:tmpl w:val="91DE7220"/>
@@ -8790,7 +11167,156 @@
       </w:rPr>
     </w:lvl>
   </w:abstractNum>
-  <w:abstractNum w:abstractNumId="24" w15:restartNumberingAfterBreak="0">
+  <w:abstractNum w:abstractNumId="33" w15:restartNumberingAfterBreak="0">
+    <w:nsid w:val="6D9B227C"/>
+    <w:multiLevelType w:val="multilevel"/>
+    <w:tmpl w:val="34D64E2A"/>
+    <w:lvl w:ilvl="0">
+      <w:start w:val="1"/>
+      <w:numFmt w:val="bullet"/>
+      <w:lvlText w:val=""/>
+      <w:lvlJc w:val="left"/>
+      <w:pPr>
+        <w:tabs>
+          <w:tab w:val="num" w:pos="720"/>
+        </w:tabs>
+        <w:ind w:left="720" w:hanging="360"/>
+      </w:pPr>
+      <w:rPr>
+        <w:rFonts w:ascii="Symbol" w:hAnsi="Symbol" w:hint="default"/>
+        <w:sz w:val="20"/>
+      </w:rPr>
+    </w:lvl>
+    <w:lvl w:ilvl="1">
+      <w:start w:val="1"/>
+      <w:numFmt w:val="bullet"/>
+      <w:lvlText w:val="o"/>
+      <w:lvlJc w:val="left"/>
+      <w:pPr>
+        <w:tabs>
+          <w:tab w:val="num" w:pos="1440"/>
+        </w:tabs>
+        <w:ind w:left="1440" w:hanging="360"/>
+      </w:pPr>
+      <w:rPr>
+        <w:rFonts w:ascii="Courier New" w:hAnsi="Courier New" w:hint="default"/>
+        <w:sz w:val="20"/>
+      </w:rPr>
+    </w:lvl>
+    <w:lvl w:ilvl="2" w:tentative="1">
+      <w:start w:val="1"/>
+      <w:numFmt w:val="bullet"/>
+      <w:lvlText w:val=""/>
+      <w:lvlJc w:val="left"/>
+      <w:pPr>
+        <w:tabs>
+          <w:tab w:val="num" w:pos="2160"/>
+        </w:tabs>
+        <w:ind w:left="2160" w:hanging="360"/>
+      </w:pPr>
+      <w:rPr>
+        <w:rFonts w:ascii="Wingdings" w:hAnsi="Wingdings" w:hint="default"/>
+        <w:sz w:val="20"/>
+      </w:rPr>
+    </w:lvl>
+    <w:lvl w:ilvl="3" w:tentative="1">
+      <w:start w:val="1"/>
+      <w:numFmt w:val="bullet"/>
+      <w:lvlText w:val=""/>
+      <w:lvlJc w:val="left"/>
+      <w:pPr>
+        <w:tabs>
+          <w:tab w:val="num" w:pos="2880"/>
+        </w:tabs>
+        <w:ind w:left="2880" w:hanging="360"/>
+      </w:pPr>
+      <w:rPr>
+        <w:rFonts w:ascii="Wingdings" w:hAnsi="Wingdings" w:hint="default"/>
+        <w:sz w:val="20"/>
+      </w:rPr>
+    </w:lvl>
+    <w:lvl w:ilvl="4" w:tentative="1">
+      <w:start w:val="1"/>
+      <w:numFmt w:val="bullet"/>
+      <w:lvlText w:val=""/>
+      <w:lvlJc w:val="left"/>
+      <w:pPr>
+        <w:tabs>
+          <w:tab w:val="num" w:pos="3600"/>
+        </w:tabs>
+        <w:ind w:left="3600" w:hanging="360"/>
+      </w:pPr>
+      <w:rPr>
+        <w:rFonts w:ascii="Wingdings" w:hAnsi="Wingdings" w:hint="default"/>
+        <w:sz w:val="20"/>
+      </w:rPr>
+    </w:lvl>
+    <w:lvl w:ilvl="5" w:tentative="1">
+      <w:start w:val="1"/>
+      <w:numFmt w:val="bullet"/>
+      <w:lvlText w:val=""/>
+      <w:lvlJc w:val="left"/>
+      <w:pPr>
+        <w:tabs>
+          <w:tab w:val="num" w:pos="4320"/>
+        </w:tabs>
+        <w:ind w:left="4320" w:hanging="360"/>
+      </w:pPr>
+      <w:rPr>
+        <w:rFonts w:ascii="Wingdings" w:hAnsi="Wingdings" w:hint="default"/>
+        <w:sz w:val="20"/>
+      </w:rPr>
+    </w:lvl>
+    <w:lvl w:ilvl="6" w:tentative="1">
+      <w:start w:val="1"/>
+      <w:numFmt w:val="bullet"/>
+      <w:lvlText w:val=""/>
+      <w:lvlJc w:val="left"/>
+      <w:pPr>
+        <w:tabs>
+          <w:tab w:val="num" w:pos="5040"/>
+        </w:tabs>
+        <w:ind w:left="5040" w:hanging="360"/>
+      </w:pPr>
+      <w:rPr>
+        <w:rFonts w:ascii="Wingdings" w:hAnsi="Wingdings" w:hint="default"/>
+        <w:sz w:val="20"/>
+      </w:rPr>
+    </w:lvl>
+    <w:lvl w:ilvl="7" w:tentative="1">
+      <w:start w:val="1"/>
+      <w:numFmt w:val="bullet"/>
+      <w:lvlText w:val=""/>
+      <w:lvlJc w:val="left"/>
+      <w:pPr>
+        <w:tabs>
+          <w:tab w:val="num" w:pos="5760"/>
+        </w:tabs>
+        <w:ind w:left="5760" w:hanging="360"/>
+      </w:pPr>
+      <w:rPr>
+        <w:rFonts w:ascii="Wingdings" w:hAnsi="Wingdings" w:hint="default"/>
+        <w:sz w:val="20"/>
+      </w:rPr>
+    </w:lvl>
+    <w:lvl w:ilvl="8" w:tentative="1">
+      <w:start w:val="1"/>
+      <w:numFmt w:val="bullet"/>
+      <w:lvlText w:val=""/>
+      <w:lvlJc w:val="left"/>
+      <w:pPr>
+        <w:tabs>
+          <w:tab w:val="num" w:pos="6480"/>
+        </w:tabs>
+        <w:ind w:left="6480" w:hanging="360"/>
+      </w:pPr>
+      <w:rPr>
+        <w:rFonts w:ascii="Wingdings" w:hAnsi="Wingdings" w:hint="default"/>
+        <w:sz w:val="20"/>
+      </w:rPr>
+    </w:lvl>
+  </w:abstractNum>
+  <w:abstractNum w:abstractNumId="34" w15:restartNumberingAfterBreak="0">
     <w:nsid w:val="6F8C1CCE"/>
     <w:multiLevelType w:val="hybridMultilevel"/>
     <w:tmpl w:val="5DF60168"/>
@@ -8903,7 +11429,7 @@
       </w:rPr>
     </w:lvl>
   </w:abstractNum>
-  <w:abstractNum w:abstractNumId="25" w15:restartNumberingAfterBreak="0">
+  <w:abstractNum w:abstractNumId="35" w15:restartNumberingAfterBreak="0">
     <w:nsid w:val="6F916CDD"/>
     <w:multiLevelType w:val="multilevel"/>
     <w:tmpl w:val="39D8903A"/>
@@ -9052,7 +11578,7 @@
       </w:rPr>
     </w:lvl>
   </w:abstractNum>
-  <w:abstractNum w:abstractNumId="26" w15:restartNumberingAfterBreak="0">
+  <w:abstractNum w:abstractNumId="36" w15:restartNumberingAfterBreak="0">
     <w:nsid w:val="71AE0224"/>
     <w:multiLevelType w:val="multilevel"/>
     <w:tmpl w:val="9912CB6A"/>
@@ -9169,7 +11695,124 @@
       </w:pPr>
     </w:lvl>
   </w:abstractNum>
-  <w:abstractNum w:abstractNumId="27" w15:restartNumberingAfterBreak="0">
+  <w:abstractNum w:abstractNumId="37" w15:restartNumberingAfterBreak="0">
+    <w:nsid w:val="71CD0D0F"/>
+    <w:multiLevelType w:val="multilevel"/>
+    <w:tmpl w:val="18B055F4"/>
+    <w:lvl w:ilvl="0">
+      <w:start w:val="1"/>
+      <w:numFmt w:val="decimal"/>
+      <w:lvlText w:val="%1."/>
+      <w:lvlJc w:val="left"/>
+      <w:pPr>
+        <w:tabs>
+          <w:tab w:val="num" w:pos="720"/>
+        </w:tabs>
+        <w:ind w:left="720" w:hanging="360"/>
+      </w:pPr>
+    </w:lvl>
+    <w:lvl w:ilvl="1">
+      <w:start w:val="1"/>
+      <w:numFmt w:val="bullet"/>
+      <w:lvlText w:val=""/>
+      <w:lvlJc w:val="left"/>
+      <w:pPr>
+        <w:tabs>
+          <w:tab w:val="num" w:pos="1440"/>
+        </w:tabs>
+        <w:ind w:left="1440" w:hanging="360"/>
+      </w:pPr>
+      <w:rPr>
+        <w:rFonts w:ascii="Symbol" w:hAnsi="Symbol" w:hint="default"/>
+        <w:sz w:val="20"/>
+      </w:rPr>
+    </w:lvl>
+    <w:lvl w:ilvl="2" w:tentative="1">
+      <w:start w:val="1"/>
+      <w:numFmt w:val="decimal"/>
+      <w:lvlText w:val="%3."/>
+      <w:lvlJc w:val="left"/>
+      <w:pPr>
+        <w:tabs>
+          <w:tab w:val="num" w:pos="2160"/>
+        </w:tabs>
+        <w:ind w:left="2160" w:hanging="360"/>
+      </w:pPr>
+    </w:lvl>
+    <w:lvl w:ilvl="3" w:tentative="1">
+      <w:start w:val="1"/>
+      <w:numFmt w:val="decimal"/>
+      <w:lvlText w:val="%4."/>
+      <w:lvlJc w:val="left"/>
+      <w:pPr>
+        <w:tabs>
+          <w:tab w:val="num" w:pos="2880"/>
+        </w:tabs>
+        <w:ind w:left="2880" w:hanging="360"/>
+      </w:pPr>
+    </w:lvl>
+    <w:lvl w:ilvl="4" w:tentative="1">
+      <w:start w:val="1"/>
+      <w:numFmt w:val="decimal"/>
+      <w:lvlText w:val="%5."/>
+      <w:lvlJc w:val="left"/>
+      <w:pPr>
+        <w:tabs>
+          <w:tab w:val="num" w:pos="3600"/>
+        </w:tabs>
+        <w:ind w:left="3600" w:hanging="360"/>
+      </w:pPr>
+    </w:lvl>
+    <w:lvl w:ilvl="5" w:tentative="1">
+      <w:start w:val="1"/>
+      <w:numFmt w:val="decimal"/>
+      <w:lvlText w:val="%6."/>
+      <w:lvlJc w:val="left"/>
+      <w:pPr>
+        <w:tabs>
+          <w:tab w:val="num" w:pos="4320"/>
+        </w:tabs>
+        <w:ind w:left="4320" w:hanging="360"/>
+      </w:pPr>
+    </w:lvl>
+    <w:lvl w:ilvl="6" w:tentative="1">
+      <w:start w:val="1"/>
+      <w:numFmt w:val="decimal"/>
+      <w:lvlText w:val="%7."/>
+      <w:lvlJc w:val="left"/>
+      <w:pPr>
+        <w:tabs>
+          <w:tab w:val="num" w:pos="5040"/>
+        </w:tabs>
+        <w:ind w:left="5040" w:hanging="360"/>
+      </w:pPr>
+    </w:lvl>
+    <w:lvl w:ilvl="7" w:tentative="1">
+      <w:start w:val="1"/>
+      <w:numFmt w:val="decimal"/>
+      <w:lvlText w:val="%8."/>
+      <w:lvlJc w:val="left"/>
+      <w:pPr>
+        <w:tabs>
+          <w:tab w:val="num" w:pos="5760"/>
+        </w:tabs>
+        <w:ind w:left="5760" w:hanging="360"/>
+      </w:pPr>
+    </w:lvl>
+    <w:lvl w:ilvl="8" w:tentative="1">
+      <w:start w:val="1"/>
+      <w:numFmt w:val="decimal"/>
+      <w:lvlText w:val="%9."/>
+      <w:lvlJc w:val="left"/>
+      <w:pPr>
+        <w:tabs>
+          <w:tab w:val="num" w:pos="6480"/>
+        </w:tabs>
+        <w:ind w:left="6480" w:hanging="360"/>
+      </w:pPr>
+    </w:lvl>
+  </w:abstractNum>
+  <w:abstractNum w:abstractNumId="38" w15:restartNumberingAfterBreak="0">
     <w:nsid w:val="72EB64C7"/>
     <w:multiLevelType w:val="multilevel"/>
     <w:tmpl w:val="D3C251E8"/>
@@ -9318,7 +11961,7 @@
       </w:rPr>
     </w:lvl>
   </w:abstractNum>
-  <w:abstractNum w:abstractNumId="28" w15:restartNumberingAfterBreak="0">
+  <w:abstractNum w:abstractNumId="39" w15:restartNumberingAfterBreak="0">
     <w:nsid w:val="731B106F"/>
     <w:multiLevelType w:val="multilevel"/>
     <w:tmpl w:val="8BF82B96"/>
@@ -9467,7 +12110,241 @@
       </w:rPr>
     </w:lvl>
   </w:abstractNum>
-  <w:abstractNum w:abstractNumId="29" w15:restartNumberingAfterBreak="0">
+  <w:abstractNum w:abstractNumId="40" w15:restartNumberingAfterBreak="0">
+    <w:nsid w:val="742F7E22"/>
+    <w:multiLevelType w:val="multilevel"/>
+    <w:tmpl w:val="76F2C0AA"/>
+    <w:lvl w:ilvl="0">
+      <w:start w:val="1"/>
+      <w:numFmt w:val="decimal"/>
+      <w:lvlText w:val="%1."/>
+      <w:lvlJc w:val="left"/>
+      <w:pPr>
+        <w:tabs>
+          <w:tab w:val="num" w:pos="720"/>
+        </w:tabs>
+        <w:ind w:left="720" w:hanging="360"/>
+      </w:pPr>
+    </w:lvl>
+    <w:lvl w:ilvl="1" w:tentative="1">
+      <w:start w:val="1"/>
+      <w:numFmt w:val="decimal"/>
+      <w:lvlText w:val="%2."/>
+      <w:lvlJc w:val="left"/>
+      <w:pPr>
+        <w:tabs>
+          <w:tab w:val="num" w:pos="1440"/>
+        </w:tabs>
+        <w:ind w:left="1440" w:hanging="360"/>
+      </w:pPr>
+    </w:lvl>
+    <w:lvl w:ilvl="2" w:tentative="1">
+      <w:start w:val="1"/>
+      <w:numFmt w:val="decimal"/>
+      <w:lvlText w:val="%3."/>
+      <w:lvlJc w:val="left"/>
+      <w:pPr>
+        <w:tabs>
+          <w:tab w:val="num" w:pos="2160"/>
+        </w:tabs>
+        <w:ind w:left="2160" w:hanging="360"/>
+      </w:pPr>
+    </w:lvl>
+    <w:lvl w:ilvl="3" w:tentative="1">
+      <w:start w:val="1"/>
+      <w:numFmt w:val="decimal"/>
+      <w:lvlText w:val="%4."/>
+      <w:lvlJc w:val="left"/>
+      <w:pPr>
+        <w:tabs>
+          <w:tab w:val="num" w:pos="2880"/>
+        </w:tabs>
+        <w:ind w:left="2880" w:hanging="360"/>
+      </w:pPr>
+    </w:lvl>
+    <w:lvl w:ilvl="4" w:tentative="1">
+      <w:start w:val="1"/>
+      <w:numFmt w:val="decimal"/>
+      <w:lvlText w:val="%5."/>
+      <w:lvlJc w:val="left"/>
+      <w:pPr>
+        <w:tabs>
+          <w:tab w:val="num" w:pos="3600"/>
+        </w:tabs>
+        <w:ind w:left="3600" w:hanging="360"/>
+      </w:pPr>
+    </w:lvl>
+    <w:lvl w:ilvl="5" w:tentative="1">
+      <w:start w:val="1"/>
+      <w:numFmt w:val="decimal"/>
+      <w:lvlText w:val="%6."/>
+      <w:lvlJc w:val="left"/>
+      <w:pPr>
+        <w:tabs>
+          <w:tab w:val="num" w:pos="4320"/>
+        </w:tabs>
+        <w:ind w:left="4320" w:hanging="360"/>
+      </w:pPr>
+    </w:lvl>
+    <w:lvl w:ilvl="6" w:tentative="1">
+      <w:start w:val="1"/>
+      <w:numFmt w:val="decimal"/>
+      <w:lvlText w:val="%7."/>
+      <w:lvlJc w:val="left"/>
+      <w:pPr>
+        <w:tabs>
+          <w:tab w:val="num" w:pos="5040"/>
+        </w:tabs>
+        <w:ind w:left="5040" w:hanging="360"/>
+      </w:pPr>
+    </w:lvl>
+    <w:lvl w:ilvl="7" w:tentative="1">
+      <w:start w:val="1"/>
+      <w:numFmt w:val="decimal"/>
+      <w:lvlText w:val="%8."/>
+      <w:lvlJc w:val="left"/>
+      <w:pPr>
+        <w:tabs>
+          <w:tab w:val="num" w:pos="5760"/>
+        </w:tabs>
+        <w:ind w:left="5760" w:hanging="360"/>
+      </w:pPr>
+    </w:lvl>
+    <w:lvl w:ilvl="8" w:tentative="1">
+      <w:start w:val="1"/>
+      <w:numFmt w:val="decimal"/>
+      <w:lvlText w:val="%9."/>
+      <w:lvlJc w:val="left"/>
+      <w:pPr>
+        <w:tabs>
+          <w:tab w:val="num" w:pos="6480"/>
+        </w:tabs>
+        <w:ind w:left="6480" w:hanging="360"/>
+      </w:pPr>
+    </w:lvl>
+  </w:abstractNum>
+  <w:abstractNum w:abstractNumId="41" w15:restartNumberingAfterBreak="0">
+    <w:nsid w:val="760914A0"/>
+    <w:multiLevelType w:val="multilevel"/>
+    <w:tmpl w:val="F04EA08A"/>
+    <w:lvl w:ilvl="0">
+      <w:start w:val="1"/>
+      <w:numFmt w:val="decimal"/>
+      <w:lvlText w:val="%1."/>
+      <w:lvlJc w:val="left"/>
+      <w:pPr>
+        <w:tabs>
+          <w:tab w:val="num" w:pos="720"/>
+        </w:tabs>
+        <w:ind w:left="720" w:hanging="360"/>
+      </w:pPr>
+    </w:lvl>
+    <w:lvl w:ilvl="1">
+      <w:start w:val="1"/>
+      <w:numFmt w:val="bullet"/>
+      <w:lvlText w:val="o"/>
+      <w:lvlJc w:val="left"/>
+      <w:pPr>
+        <w:tabs>
+          <w:tab w:val="num" w:pos="1440"/>
+        </w:tabs>
+        <w:ind w:left="1440" w:hanging="360"/>
+      </w:pPr>
+      <w:rPr>
+        <w:rFonts w:ascii="Courier New" w:hAnsi="Courier New" w:hint="default"/>
+        <w:sz w:val="20"/>
+      </w:rPr>
+    </w:lvl>
+    <w:lvl w:ilvl="2">
+      <w:start w:val="1"/>
+      <w:numFmt w:val="bullet"/>
+      <w:lvlText w:val=""/>
+      <w:lvlJc w:val="left"/>
+      <w:pPr>
+        <w:tabs>
+          <w:tab w:val="num" w:pos="2160"/>
+        </w:tabs>
+        <w:ind w:left="2160" w:hanging="360"/>
+      </w:pPr>
+      <w:rPr>
+        <w:rFonts w:ascii="Wingdings" w:hAnsi="Wingdings" w:hint="default"/>
+        <w:sz w:val="20"/>
+      </w:rPr>
+    </w:lvl>
+    <w:lvl w:ilvl="3" w:tentative="1">
+      <w:start w:val="1"/>
+      <w:numFmt w:val="decimal"/>
+      <w:lvlText w:val="%4."/>
+      <w:lvlJc w:val="left"/>
+      <w:pPr>
+        <w:tabs>
+          <w:tab w:val="num" w:pos="2880"/>
+        </w:tabs>
+        <w:ind w:left="2880" w:hanging="360"/>
+      </w:pPr>
+    </w:lvl>
+    <w:lvl w:ilvl="4" w:tentative="1">
+      <w:start w:val="1"/>
+      <w:numFmt w:val="decimal"/>
+      <w:lvlText w:val="%5."/>
+      <w:lvlJc w:val="left"/>
+      <w:pPr>
+        <w:tabs>
+          <w:tab w:val="num" w:pos="3600"/>
+        </w:tabs>
+        <w:ind w:left="3600" w:hanging="360"/>
+      </w:pPr>
+    </w:lvl>
+    <w:lvl w:ilvl="5" w:tentative="1">
+      <w:start w:val="1"/>
+      <w:numFmt w:val="decimal"/>
+      <w:lvlText w:val="%6."/>
+      <w:lvlJc w:val="left"/>
+      <w:pPr>
+        <w:tabs>
+          <w:tab w:val="num" w:pos="4320"/>
+        </w:tabs>
+        <w:ind w:left="4320" w:hanging="360"/>
+      </w:pPr>
+    </w:lvl>
+    <w:lvl w:ilvl="6" w:tentative="1">
+      <w:start w:val="1"/>
+      <w:numFmt w:val="decimal"/>
+      <w:lvlText w:val="%7."/>
+      <w:lvlJc w:val="left"/>
+      <w:pPr>
+        <w:tabs>
+          <w:tab w:val="num" w:pos="5040"/>
+        </w:tabs>
+        <w:ind w:left="5040" w:hanging="360"/>
+      </w:pPr>
+    </w:lvl>
+    <w:lvl w:ilvl="7" w:tentative="1">
+      <w:start w:val="1"/>
+      <w:numFmt w:val="decimal"/>
+      <w:lvlText w:val="%8."/>
+      <w:lvlJc w:val="left"/>
+      <w:pPr>
+        <w:tabs>
+          <w:tab w:val="num" w:pos="5760"/>
+        </w:tabs>
+        <w:ind w:left="5760" w:hanging="360"/>
+      </w:pPr>
+    </w:lvl>
+    <w:lvl w:ilvl="8" w:tentative="1">
+      <w:start w:val="1"/>
+      <w:numFmt w:val="decimal"/>
+      <w:lvlText w:val="%9."/>
+      <w:lvlJc w:val="left"/>
+      <w:pPr>
+        <w:tabs>
+          <w:tab w:val="num" w:pos="6480"/>
+        </w:tabs>
+        <w:ind w:left="6480" w:hanging="360"/>
+      </w:pPr>
+    </w:lvl>
+  </w:abstractNum>
+  <w:abstractNum w:abstractNumId="42" w15:restartNumberingAfterBreak="0">
     <w:nsid w:val="7A2C399D"/>
     <w:multiLevelType w:val="multilevel"/>
     <w:tmpl w:val="EFAA122C"/>
@@ -9584,95 +12461,254 @@
       </w:pPr>
     </w:lvl>
   </w:abstractNum>
+  <w:abstractNum w:abstractNumId="43" w15:restartNumberingAfterBreak="0">
+    <w:nsid w:val="7A58448D"/>
+    <w:multiLevelType w:val="multilevel"/>
+    <w:tmpl w:val="29424E1A"/>
+    <w:lvl w:ilvl="0">
+      <w:start w:val="1"/>
+      <w:numFmt w:val="decimal"/>
+      <w:lvlText w:val="%1."/>
+      <w:lvlJc w:val="left"/>
+      <w:pPr>
+        <w:tabs>
+          <w:tab w:val="num" w:pos="720"/>
+        </w:tabs>
+        <w:ind w:left="720" w:hanging="360"/>
+      </w:pPr>
+    </w:lvl>
+    <w:lvl w:ilvl="1">
+      <w:start w:val="1"/>
+      <w:numFmt w:val="bullet"/>
+      <w:lvlText w:val="o"/>
+      <w:lvlJc w:val="left"/>
+      <w:pPr>
+        <w:tabs>
+          <w:tab w:val="num" w:pos="1440"/>
+        </w:tabs>
+        <w:ind w:left="1440" w:hanging="360"/>
+      </w:pPr>
+      <w:rPr>
+        <w:rFonts w:ascii="Courier New" w:hAnsi="Courier New" w:hint="default"/>
+        <w:sz w:val="20"/>
+      </w:rPr>
+    </w:lvl>
+    <w:lvl w:ilvl="2" w:tentative="1">
+      <w:start w:val="1"/>
+      <w:numFmt w:val="decimal"/>
+      <w:lvlText w:val="%3."/>
+      <w:lvlJc w:val="left"/>
+      <w:pPr>
+        <w:tabs>
+          <w:tab w:val="num" w:pos="2160"/>
+        </w:tabs>
+        <w:ind w:left="2160" w:hanging="360"/>
+      </w:pPr>
+    </w:lvl>
+    <w:lvl w:ilvl="3" w:tentative="1">
+      <w:start w:val="1"/>
+      <w:numFmt w:val="decimal"/>
+      <w:lvlText w:val="%4."/>
+      <w:lvlJc w:val="left"/>
+      <w:pPr>
+        <w:tabs>
+          <w:tab w:val="num" w:pos="2880"/>
+        </w:tabs>
+        <w:ind w:left="2880" w:hanging="360"/>
+      </w:pPr>
+    </w:lvl>
+    <w:lvl w:ilvl="4" w:tentative="1">
+      <w:start w:val="1"/>
+      <w:numFmt w:val="decimal"/>
+      <w:lvlText w:val="%5."/>
+      <w:lvlJc w:val="left"/>
+      <w:pPr>
+        <w:tabs>
+          <w:tab w:val="num" w:pos="3600"/>
+        </w:tabs>
+        <w:ind w:left="3600" w:hanging="360"/>
+      </w:pPr>
+    </w:lvl>
+    <w:lvl w:ilvl="5" w:tentative="1">
+      <w:start w:val="1"/>
+      <w:numFmt w:val="decimal"/>
+      <w:lvlText w:val="%6."/>
+      <w:lvlJc w:val="left"/>
+      <w:pPr>
+        <w:tabs>
+          <w:tab w:val="num" w:pos="4320"/>
+        </w:tabs>
+        <w:ind w:left="4320" w:hanging="360"/>
+      </w:pPr>
+    </w:lvl>
+    <w:lvl w:ilvl="6" w:tentative="1">
+      <w:start w:val="1"/>
+      <w:numFmt w:val="decimal"/>
+      <w:lvlText w:val="%7."/>
+      <w:lvlJc w:val="left"/>
+      <w:pPr>
+        <w:tabs>
+          <w:tab w:val="num" w:pos="5040"/>
+        </w:tabs>
+        <w:ind w:left="5040" w:hanging="360"/>
+      </w:pPr>
+    </w:lvl>
+    <w:lvl w:ilvl="7" w:tentative="1">
+      <w:start w:val="1"/>
+      <w:numFmt w:val="decimal"/>
+      <w:lvlText w:val="%8."/>
+      <w:lvlJc w:val="left"/>
+      <w:pPr>
+        <w:tabs>
+          <w:tab w:val="num" w:pos="5760"/>
+        </w:tabs>
+        <w:ind w:left="5760" w:hanging="360"/>
+      </w:pPr>
+    </w:lvl>
+    <w:lvl w:ilvl="8" w:tentative="1">
+      <w:start w:val="1"/>
+      <w:numFmt w:val="decimal"/>
+      <w:lvlText w:val="%9."/>
+      <w:lvlJc w:val="left"/>
+      <w:pPr>
+        <w:tabs>
+          <w:tab w:val="num" w:pos="6480"/>
+        </w:tabs>
+        <w:ind w:left="6480" w:hanging="360"/>
+      </w:pPr>
+    </w:lvl>
+  </w:abstractNum>
   <w:num w:numId="1">
+    <w:abstractNumId w:val="25"/>
+  </w:num>
+  <w:num w:numId="2">
+    <w:abstractNumId w:val="21"/>
+  </w:num>
+  <w:num w:numId="3">
     <w:abstractNumId w:val="18"/>
   </w:num>
-  <w:num w:numId="2">
-    <w:abstractNumId w:val="15"/>
-  </w:num>
-  <w:num w:numId="3">
-    <w:abstractNumId w:val="13"/>
-  </w:num>
   <w:num w:numId="4">
-    <w:abstractNumId w:val="1"/>
+    <w:abstractNumId w:val="2"/>
   </w:num>
   <w:num w:numId="5">
+    <w:abstractNumId w:val="7"/>
+  </w:num>
+  <w:num w:numId="6">
+    <w:abstractNumId w:val="30"/>
+  </w:num>
+  <w:num w:numId="7">
+    <w:abstractNumId w:val="29"/>
+  </w:num>
+  <w:num w:numId="8">
     <w:abstractNumId w:val="4"/>
   </w:num>
-  <w:num w:numId="6">
+  <w:num w:numId="9">
     <w:abstractNumId w:val="22"/>
   </w:num>
-  <w:num w:numId="7">
-    <w:abstractNumId w:val="21"/>
+  <w:num w:numId="10">
+    <w:abstractNumId w:val="27"/>
   </w:num>
-  <w:num w:numId="8">
+  <w:num w:numId="11">
     <w:abstractNumId w:val="3"/>
   </w:num>
-  <w:num w:numId="9">
-    <w:abstractNumId w:val="16"/>
-  </w:num>
-  <w:num w:numId="10">
-    <w:abstractNumId w:val="19"/>
-  </w:num>
-  <w:num w:numId="11">
-    <w:abstractNumId w:val="2"/>
-  </w:num>
   <w:num w:numId="12">
-    <w:abstractNumId w:val="27"/>
+    <w:abstractNumId w:val="38"/>
   </w:num>
   <w:num w:numId="13">
-    <w:abstractNumId w:val="26"/>
+    <w:abstractNumId w:val="36"/>
   </w:num>
   <w:num w:numId="14">
-    <w:abstractNumId w:val="23"/>
+    <w:abstractNumId w:val="32"/>
   </w:num>
   <w:num w:numId="15">
     <w:abstractNumId w:val="0"/>
   </w:num>
   <w:num w:numId="16">
+    <w:abstractNumId w:val="24"/>
+  </w:num>
+  <w:num w:numId="17">
+    <w:abstractNumId w:val="12"/>
+  </w:num>
+  <w:num w:numId="18">
+    <w:abstractNumId w:val="14"/>
+  </w:num>
+  <w:num w:numId="19">
+    <w:abstractNumId w:val="11"/>
+  </w:num>
+  <w:num w:numId="20">
+    <w:abstractNumId w:val="16"/>
+  </w:num>
+  <w:num w:numId="21">
+    <w:abstractNumId w:val="19"/>
+  </w:num>
+  <w:num w:numId="22">
+    <w:abstractNumId w:val="28"/>
+  </w:num>
+  <w:num w:numId="23">
+    <w:abstractNumId w:val="8"/>
+  </w:num>
+  <w:num w:numId="24">
+    <w:abstractNumId w:val="9"/>
+  </w:num>
+  <w:num w:numId="25">
+    <w:abstractNumId w:val="39"/>
+  </w:num>
+  <w:num w:numId="26">
+    <w:abstractNumId w:val="42"/>
+  </w:num>
+  <w:num w:numId="27">
+    <w:abstractNumId w:val="13"/>
+  </w:num>
+  <w:num w:numId="28">
+    <w:abstractNumId w:val="35"/>
+  </w:num>
+  <w:num w:numId="29">
     <w:abstractNumId w:val="17"/>
   </w:num>
-  <w:num w:numId="17">
-    <w:abstractNumId w:val="8"/>
+  <w:num w:numId="30">
+    <w:abstractNumId w:val="34"/>
   </w:num>
-  <w:num w:numId="18">
+  <w:num w:numId="31">
+    <w:abstractNumId w:val="5"/>
+  </w:num>
+  <w:num w:numId="32">
+    <w:abstractNumId w:val="6"/>
+  </w:num>
+  <w:num w:numId="33">
+    <w:abstractNumId w:val="41"/>
+  </w:num>
+  <w:num w:numId="34">
+    <w:abstractNumId w:val="1"/>
+  </w:num>
+  <w:num w:numId="35">
+    <w:abstractNumId w:val="40"/>
+  </w:num>
+  <w:num w:numId="36">
     <w:abstractNumId w:val="10"/>
   </w:num>
-  <w:num w:numId="19">
-    <w:abstractNumId w:val="7"/>
+  <w:num w:numId="37">
+    <w:abstractNumId w:val="33"/>
   </w:num>
-  <w:num w:numId="20">
-    <w:abstractNumId w:val="11"/>
+  <w:num w:numId="38">
+    <w:abstractNumId w:val="43"/>
   </w:num>
-  <w:num w:numId="21">
-    <w:abstractNumId w:val="14"/>
-  </w:num>
-  <w:num w:numId="22">
+  <w:num w:numId="39">
     <w:abstractNumId w:val="20"/>
   </w:num>
-  <w:num w:numId="23">
-    <w:abstractNumId w:val="5"/>
+  <w:num w:numId="40">
+    <w:abstractNumId w:val="15"/>
   </w:num>
-  <w:num w:numId="24">
-    <w:abstractNumId w:val="6"/>
+  <w:num w:numId="41">
+    <w:abstractNumId w:val="31"/>
   </w:num>
-  <w:num w:numId="25">
-    <w:abstractNumId w:val="28"/>
+  <w:num w:numId="42">
+    <w:abstractNumId w:val="37"/>
   </w:num>
-  <w:num w:numId="26">
-    <w:abstractNumId w:val="29"/>
+  <w:num w:numId="43">
+    <w:abstractNumId w:val="26"/>
   </w:num>
-  <w:num w:numId="27">
-    <w:abstractNumId w:val="9"/>
-  </w:num>
-  <w:num w:numId="28">
-    <w:abstractNumId w:val="25"/>
-  </w:num>
-  <w:num w:numId="29">
-    <w:abstractNumId w:val="12"/>
-  </w:num>
-  <w:num w:numId="30">
-    <w:abstractNumId w:val="24"/>
+  <w:num w:numId="44">
+    <w:abstractNumId w:val="23"/>
   </w:num>
 </w:numbering>
 </file>
@@ -10342,6 +13378,11 @@
       <w:lang w:val="en-US"/>
     </w:rPr>
   </w:style>
+  <w:style w:type="character" w:customStyle="1" w:styleId="hljs-comment">
+    <w:name w:val="hljs-comment"/>
+    <w:basedOn w:val="DefaultParagraphFont"/>
+    <w:rsid w:val="00FB58A1"/>
+  </w:style>
 </w:styles>
 </file>
 

</xml_diff>